<commit_message>
Builder Pattern Abschnitt erweitert
</commit_message>
<xml_diff>
--- a/Studienarbeit.docx
+++ b/Studienarbeit.docx
@@ -129,9 +129,11 @@
         </w:numPr>
         <w:ind w:left="0" w:firstLine="0"/>
       </w:pPr>
+      <w:proofErr w:type="spellStart"/>
       <w:r>
         <w:t>Opcodes</w:t>
       </w:r>
+      <w:proofErr w:type="spellEnd"/>
     </w:p>
     <w:p>
       <w:pPr>
@@ -169,8 +171,13 @@
         <w:ind w:left="0" w:firstLine="0"/>
       </w:pPr>
       <w:r>
-        <w:t>Code Reusability</w:t>
-      </w:r>
+        <w:t xml:space="preserve">Code </w:t>
+      </w:r>
+      <w:proofErr w:type="spellStart"/>
+      <w:r>
+        <w:t>Reusability</w:t>
+      </w:r>
+      <w:proofErr w:type="spellEnd"/>
     </w:p>
     <w:p>
       <w:pPr>
@@ -194,9 +201,11 @@
         </w:numPr>
         <w:ind w:left="0" w:firstLine="0"/>
       </w:pPr>
+      <w:proofErr w:type="spellStart"/>
       <w:r>
         <w:t>Spotbugs</w:t>
       </w:r>
+      <w:proofErr w:type="spellEnd"/>
     </w:p>
     <w:p>
       <w:pPr>
@@ -287,18 +296,66 @@
     </w:p>
     <w:p>
       <w:r>
-        <w:t xml:space="preserve">Des Weitern kann sich das Problem ergeben, dass der Methodenkopf, der ausgelagerten Methode, nicht an jede Stelle passt, da beispielsweise an der einen Stelle eine „ArrayList“ und an der anderen Stelle eine „LinkedList“ verwendet wird und diese Typen beispielsweise in der Programmiersprache Java nicht implizit aufeinander gecastet werden können. </w:t>
+        <w:t>Des Weitern kann sich das Problem ergeben, dass der Methodenkopf, der ausgelagerten Methode, nicht an jede Stelle passt, da beispielsweise an der einen Stelle eine „</w:t>
+      </w:r>
+      <w:proofErr w:type="spellStart"/>
+      <w:r>
+        <w:t>ArrayList</w:t>
+      </w:r>
+      <w:proofErr w:type="spellEnd"/>
+      <w:r>
+        <w:t>“ und an der anderen Stelle eine „</w:t>
+      </w:r>
+      <w:proofErr w:type="spellStart"/>
+      <w:r>
+        <w:t>LinkedList</w:t>
+      </w:r>
+      <w:proofErr w:type="spellEnd"/>
+      <w:r>
+        <w:t xml:space="preserve">“ verwendet wird und diese Typen beispielsweise in der Programmiersprache Java nicht implizit aufeinander gecastet werden können. </w:t>
       </w:r>
     </w:p>
     <w:p>
       <w:r>
-        <w:t>Dieses Problem soll von dieser Arbeit aufgegriffen und gelöst werden. Das Ziel soll somit sein, dass ein Programm geschrieben wird, welches den Sourcecode nach Methoden durchsucht, welche beispielsweise als Übergapeparameter eine „ArrayList“ ha</w:t>
+        <w:t xml:space="preserve">Dieses Problem soll von dieser Arbeit aufgegriffen und gelöst werden. Das Ziel soll somit sein, dass ein Programm geschrieben wird, welches den Sourcecode nach Methoden durchsucht, welche beispielsweise als </w:t>
+      </w:r>
+      <w:proofErr w:type="spellStart"/>
+      <w:r>
+        <w:t>Übergapeparameter</w:t>
+      </w:r>
+      <w:proofErr w:type="spellEnd"/>
+      <w:r>
+        <w:t xml:space="preserve"> eine „</w:t>
+      </w:r>
+      <w:proofErr w:type="spellStart"/>
+      <w:r>
+        <w:t>ArrayList</w:t>
+      </w:r>
+      <w:proofErr w:type="spellEnd"/>
+      <w:r>
+        <w:t>“ ha</w:t>
       </w:r>
       <w:r>
         <w:t>t</w:t>
       </w:r>
       <w:r>
-        <w:t>, jedoch keine der Methoden benutzen, welche nicht auch schon durch eine allgemeinere Klasse oder ein Interface, wie zum Beispiel „List“, welches sowohl von einer „ArrayList“ als auch von einer „LinkedList“</w:t>
+        <w:t>, jedoch keine der Methoden benutzen, welche nicht auch schon durch eine allgemeinere Klasse oder ein Interface, wie zum Beispiel „List“, welches sowohl von einer „</w:t>
+      </w:r>
+      <w:proofErr w:type="spellStart"/>
+      <w:r>
+        <w:t>ArrayList</w:t>
+      </w:r>
+      <w:proofErr w:type="spellEnd"/>
+      <w:r>
+        <w:t>“ als auch von einer „</w:t>
+      </w:r>
+      <w:proofErr w:type="spellStart"/>
+      <w:r>
+        <w:t>LinkedList</w:t>
+      </w:r>
+      <w:proofErr w:type="spellEnd"/>
+      <w:r>
+        <w:t>“</w:t>
       </w:r>
       <w:r>
         <w:t xml:space="preserve"> implementiert wird</w:t>
@@ -309,7 +366,55 @@
     </w:p>
     <w:p>
       <w:r>
-        <w:t>Als Hilfsmittel für die Codeanalyse wird „Spotbugs“ verwendet. „Spotbugs“ ist ein Programm, um Fehler zu finden, wobei während der Compile-Time bereits klar ist, dass Fehler beziehungsweise allgemeine Ungereimtheiten vorhanden sind, jedoch selbst keinen Compile-Fehler erzeugen. Des Weiteren kann man für Spotbugs eigene Plugins entwickeln, welches spezifische Fehler entdeckt. Das Endprodukt dieser Arbeit soll somit ein fertig entwickeltes Spotbugs-Plugin sein, dass Fehler, wie im Absatz vorher beschrieben entdeckt. Weiter soll dieses Plugin Fehler der Art: {WEITERE FEHLEARTEN EINFÜGEN}</w:t>
+        <w:t>Als Hilfsmittel für die Codeanalyse wird „</w:t>
+      </w:r>
+      <w:proofErr w:type="spellStart"/>
+      <w:r>
+        <w:t>Spotbugs</w:t>
+      </w:r>
+      <w:proofErr w:type="spellEnd"/>
+      <w:r>
+        <w:t>“ verwendet. „</w:t>
+      </w:r>
+      <w:proofErr w:type="spellStart"/>
+      <w:r>
+        <w:t>Spotbugs</w:t>
+      </w:r>
+      <w:proofErr w:type="spellEnd"/>
+      <w:r>
+        <w:t xml:space="preserve">“ ist ein Programm, um Fehler zu finden, wobei während der </w:t>
+      </w:r>
+      <w:proofErr w:type="spellStart"/>
+      <w:r>
+        <w:t>Compile</w:t>
+      </w:r>
+      <w:proofErr w:type="spellEnd"/>
+      <w:r>
+        <w:t xml:space="preserve">-Time bereits klar ist, dass Fehler beziehungsweise allgemeine Ungereimtheiten vorhanden sind, jedoch selbst keinen </w:t>
+      </w:r>
+      <w:proofErr w:type="spellStart"/>
+      <w:r>
+        <w:t>Compile</w:t>
+      </w:r>
+      <w:proofErr w:type="spellEnd"/>
+      <w:r>
+        <w:t xml:space="preserve">-Fehler erzeugen. Des Weiteren kann man für </w:t>
+      </w:r>
+      <w:proofErr w:type="spellStart"/>
+      <w:r>
+        <w:t>Spotbugs</w:t>
+      </w:r>
+      <w:proofErr w:type="spellEnd"/>
+      <w:r>
+        <w:t xml:space="preserve"> eigene Plugins entwickeln, welches spezifische Fehler entdeckt. Das Endprodukt dieser Arbeit soll somit ein fertig entwickeltes </w:t>
+      </w:r>
+      <w:proofErr w:type="spellStart"/>
+      <w:r>
+        <w:t>Spotbugs</w:t>
+      </w:r>
+      <w:proofErr w:type="spellEnd"/>
+      <w:r>
+        <w:t>-Plugin sein, dass Fehler, wie im Absatz vorher beschrieben entdeckt. Weiter soll dieses Plugin Fehler der Art: {WEITERE FEHLEARTEN EINFÜGEN}</w:t>
       </w:r>
       <w:r>
         <w:t xml:space="preserve"> </w:t>
@@ -376,13 +481,29 @@
         <w:t xml:space="preserve"> dabei unterstützen</w:t>
       </w:r>
       <w:r>
-        <w:t xml:space="preserve"> wiederkehrende Probleme schnell und einfach zu lösen. Hierbei muss jedoch gesagt werden, dass ein Design Pattern keine endgültige Lösung ist. Ein Design Pattern ist ausschließlich eine Art Bauplan, um ein Problem auszubauen. [Shvets 2020]</w:t>
+        <w:t xml:space="preserve"> wiederkehrende Probleme schnell und einfach zu lösen. Hierbei muss jedoch gesagt werden, dass ein Design Pattern keine endgültige Lösung ist. Ein Design Pattern ist ausschließlich eine Art Bauplan, um ein Problem auszubauen. [</w:t>
+      </w:r>
+      <w:proofErr w:type="spellStart"/>
+      <w:r>
+        <w:t>Shvets</w:t>
+      </w:r>
+      <w:proofErr w:type="spellEnd"/>
+      <w:r>
+        <w:t xml:space="preserve"> 2020]</w:t>
       </w:r>
       <w:r>
         <w:t xml:space="preserve"> Somit gibt ein Design Pattern nur eine Richtung der Implementierung und nicht eine genaue Implementation vor.</w:t>
       </w:r>
       <w:r>
-        <w:t xml:space="preserve"> Ein Design Pattern hat nicht den Anspruch dauerhaft gültig zu sein. Design Patterns können und sollen mit der Zeit und den Problemen abgewandelt und verbessert werden. [Shvets 2020]</w:t>
+        <w:t xml:space="preserve"> Ein Design Pattern hat nicht den Anspruch dauerhaft gültig zu sein. Design Patterns können und sollen mit der Zeit und den Problemen abgewandelt und verbessert werden. [</w:t>
+      </w:r>
+      <w:proofErr w:type="spellStart"/>
+      <w:r>
+        <w:t>Shvets</w:t>
+      </w:r>
+      <w:proofErr w:type="spellEnd"/>
+      <w:r>
+        <w:t xml:space="preserve"> 2020]</w:t>
       </w:r>
     </w:p>
     <w:p>
@@ -390,7 +511,23 @@
         <w:t>Durch diesen Bauplan, welcher von Design Patterns geliefert wird, können Problem</w:t>
       </w:r>
       <w:r>
-        <w:t xml:space="preserve">lösungen beschleunigt werden. Dies liegt unter anderem daran, dass die Implementierungen sowohl bewiesen als auch getestet sind. Des Weiteren können Design Patterns dabei helfen Probleme zu beheben bevor sie entstehen. Ebenso wird durch den Einsatz von Design Patterns die Lesbarkeit des Codes erhöht, wenn alle beteiligten Entwickler das jeweilige Design Pattern kennen. [Shvets 2020] Zusätzlich ist ein Vorteil von Design Patterns, dass diese sprachenunabhängig fungieren. Somit können Problemlösungen problemlos von einer Sprache in die nächste übersetzt werden. [Wikipedia Entwurfsmuster] </w:t>
+        <w:t>lösungen beschleunigt werden. Dies liegt unter anderem daran, dass die Implementierungen sowohl bewiesen als auch getestet sind. Des Weiteren können Design Patterns dabei helfen Probleme zu beheben bevor sie entstehen. Ebenso wird durch den Einsatz von Design Patterns die Lesbarkeit des Codes erhöht, wenn alle beteiligten Entwickler das jeweilige Design Pattern kennen. [</w:t>
+      </w:r>
+      <w:proofErr w:type="spellStart"/>
+      <w:r>
+        <w:t>Shvets</w:t>
+      </w:r>
+      <w:proofErr w:type="spellEnd"/>
+      <w:r>
+        <w:t xml:space="preserve"> 2020] </w:t>
+      </w:r>
+      <w:proofErr w:type="gramStart"/>
+      <w:r>
+        <w:t>Zusätzlich</w:t>
+      </w:r>
+      <w:proofErr w:type="gramEnd"/>
+      <w:r>
+        <w:t xml:space="preserve"> ist ein Vorteil von Design Patterns, dass diese sprachenunabhängig fungieren. Somit können Problemlösungen problemlos von einer Sprache in die nächste übersetzt werden. [Wikipedia Entwurfsmuster] </w:t>
       </w:r>
     </w:p>
     <w:p>
@@ -398,7 +535,23 @@
         <w:t xml:space="preserve">Allerdings haben Design Patterns nicht nur Vorteile. Ein Nachteil ist beispielsweise, dass </w:t>
       </w:r>
       <w:r>
-        <w:t>in den Köpfen der Entwickler das Design Pattern zu sehr befolgt wird, ohne, dass offensichtliche Verbesserungen an den jeweiligen Implementierungen ignoriert werden. Hierdurch kann sowohl in der Entwicklungszeit ineffizient gearbeitet werden als auch die Laufzeiteffizient des Programms beeinträchtigt werden. [Shvets 2020] Allein das Verwenden eines Design Patterns sorgt nicht für guten Code.</w:t>
+        <w:t>in den Köpfen der Entwickler das Design Pattern zu sehr befolgt wird, ohne, dass offensichtliche Verbesserungen an den jeweiligen Implementierungen ignoriert werden. Hierdurch kann sowohl in der Entwicklungszeit ineffizient gearbeitet werden als auch die Laufzeiteffizient des Programms beeinträchtigt werden. [</w:t>
+      </w:r>
+      <w:proofErr w:type="spellStart"/>
+      <w:r>
+        <w:t>Shvets</w:t>
+      </w:r>
+      <w:proofErr w:type="spellEnd"/>
+      <w:r>
+        <w:t xml:space="preserve"> 2020] </w:t>
+      </w:r>
+      <w:proofErr w:type="gramStart"/>
+      <w:r>
+        <w:t>Allein</w:t>
+      </w:r>
+      <w:proofErr w:type="gramEnd"/>
+      <w:r>
+        <w:t xml:space="preserve"> das Verwenden eines Design Patterns sorgt nicht für guten Code.</w:t>
       </w:r>
     </w:p>
     <w:p>
@@ -473,16 +626,26 @@
         </w:numPr>
         <w:ind w:left="0" w:firstLine="0"/>
       </w:pPr>
+      <w:proofErr w:type="spellStart"/>
       <w:r>
         <w:t>Erzeugungs</w:t>
       </w:r>
+      <w:proofErr w:type="spellEnd"/>
       <w:r>
         <w:t xml:space="preserve"> Pattern</w:t>
       </w:r>
     </w:p>
     <w:p>
       <w:r>
-        <w:t>[Shvets 2020]</w:t>
+        <w:t>[</w:t>
+      </w:r>
+      <w:proofErr w:type="spellStart"/>
+      <w:r>
+        <w:t>Shvets</w:t>
+      </w:r>
+      <w:proofErr w:type="spellEnd"/>
+      <w:r>
+        <w:t xml:space="preserve"> 2020]</w:t>
       </w:r>
     </w:p>
     <w:p>
@@ -503,7 +666,15 @@
         <w:t>Ein Design Pattern dieser Kategorie regeln Beziehungen zwischen einzelnen Entitäten und sollen somit den Entwurf erleichtern. Strukturell und objektbasierte Pattern definieren Wege Objekte so zusammenzufügen, dass neue Funktionalitäten entstehen.</w:t>
       </w:r>
       <w:r>
-        <w:t xml:space="preserve"> [Shvets 2020]</w:t>
+        <w:t xml:space="preserve"> [</w:t>
+      </w:r>
+      <w:proofErr w:type="spellStart"/>
+      <w:r>
+        <w:t>Shvets</w:t>
+      </w:r>
+      <w:proofErr w:type="spellEnd"/>
+      <w:r>
+        <w:t xml:space="preserve"> 2020]</w:t>
       </w:r>
     </w:p>
     <w:p>
@@ -521,7 +692,15 @@
     </w:p>
     <w:p>
       <w:r>
-        <w:t>Ein Verhaltensorientiertes Design Pattern hilft bei der Entwicklung von der Kommunikation zwischen verschiedenen Objekten. Mit diesen Design Patterns kann komplexes Verhalten modelliert werden. Hiermit wird die Flexibilität der Software, in Bezug auf ihr Verhalten, erhöht. [Shvets 2020]</w:t>
+        <w:t>Ein Verhaltensorientiertes Design Pattern hilft bei der Entwicklung von der Kommunikation zwischen verschiedenen Objekten. Mit diesen Design Patterns kann komplexes Verhalten modelliert werden. Hiermit wird die Flexibilität der Software, in Bezug auf ihr Verhalten, erhöht. [</w:t>
+      </w:r>
+      <w:proofErr w:type="spellStart"/>
+      <w:r>
+        <w:t>Shvets</w:t>
+      </w:r>
+      <w:proofErr w:type="spellEnd"/>
+      <w:r>
+        <w:t xml:space="preserve"> 2020]</w:t>
       </w:r>
     </w:p>
     <w:p>
@@ -580,22 +759,70 @@
         <w:t>Ersteres möchte die Vererbung effektiv benutzen</w:t>
       </w:r>
       <w:r>
-        <w:t>, um Klassen zu instanziieren. Letzteres behandelt die Objekterzeugung, wobei Aufgaben anderen Objekten zugeteilt werden. [Shvets 2020]</w:t>
+        <w:t>, um Klassen zu instanziieren. Letzteres behandelt die Objekterzeugung, wobei Aufgaben anderen Objekten zugeteilt werden. [</w:t>
+      </w:r>
+      <w:proofErr w:type="spellStart"/>
+      <w:r>
+        <w:t>Shvets</w:t>
+      </w:r>
+      <w:proofErr w:type="spellEnd"/>
+      <w:r>
+        <w:t xml:space="preserve"> 2020]</w:t>
       </w:r>
     </w:p>
     <w:p>
       <w:r>
-        <w:t>Ein Beispiel für das Erzeugungsmuster ist das Builder Pattern, welches im Folgenden genauer betrachtet wird.</w:t>
+        <w:t xml:space="preserve">Ein Beispiel für das Erzeugungsmuster ist das </w:t>
+      </w:r>
+      <w:proofErr w:type="spellStart"/>
+      <w:r>
+        <w:t>Builder</w:t>
+      </w:r>
+      <w:proofErr w:type="spellEnd"/>
+      <w:r>
+        <w:t xml:space="preserve"> Pattern, welches im Folgenden genauer betrachtet wird.</w:t>
       </w:r>
     </w:p>
     <w:p>
       <w:r>
-        <w:t>Das Builder Pattern soll es ermöglichen, dass komplexe Objekte mithilfe von simplen Strukturen und einem Schritt für Schritt Verfahren gebaut werden können. Die Verbindung zu den Erzeugungspattern ist somit leicht aufgebaut, da das Builder Pattern Objekte erzeugt. [Tutorialspoint 2020]</w:t>
+        <w:t xml:space="preserve">Das </w:t>
+      </w:r>
+      <w:proofErr w:type="spellStart"/>
+      <w:r>
+        <w:t>Builder</w:t>
+      </w:r>
+      <w:proofErr w:type="spellEnd"/>
+      <w:r>
+        <w:t xml:space="preserve"> Pattern soll es ermöglichen, dass komplexe Objekte mithilfe von simplen Strukturen und einem Schritt für Schritt Verfahren gebaut werden können. Die Verbindung zu den Erzeugungspattern ist somit leicht aufgebaut, da das </w:t>
+      </w:r>
+      <w:proofErr w:type="spellStart"/>
+      <w:r>
+        <w:t>Builder</w:t>
+      </w:r>
+      <w:proofErr w:type="spellEnd"/>
+      <w:r>
+        <w:t xml:space="preserve"> Pattern Objekte erzeugt. [</w:t>
+      </w:r>
+      <w:proofErr w:type="spellStart"/>
+      <w:r>
+        <w:t>Tutorialspoint</w:t>
+      </w:r>
+      <w:proofErr w:type="spellEnd"/>
+      <w:r>
+        <w:t xml:space="preserve"> 2020]</w:t>
       </w:r>
     </w:p>
     <w:p>
       <w:r>
-        <w:t>Vorbedingung für das Builder Pattern:</w:t>
+        <w:t xml:space="preserve">Vorbedingung für das </w:t>
+      </w:r>
+      <w:proofErr w:type="spellStart"/>
+      <w:r>
+        <w:t>Builder</w:t>
+      </w:r>
+      <w:proofErr w:type="spellEnd"/>
+      <w:r>
+        <w:t xml:space="preserve"> Pattern:</w:t>
       </w:r>
     </w:p>
     <w:p>
@@ -603,7 +830,13 @@
         <w:t>Eine Klass</w:t>
       </w:r>
       <w:r>
-        <w:t>e:</w:t>
+        <w:t>e</w:t>
+      </w:r>
+      <w:r>
+        <w:t>, welche initialisiert werden soll</w:t>
+      </w:r>
+      <w:r>
+        <w:t>:</w:t>
       </w:r>
     </w:p>
     <w:p>
@@ -637,17 +870,57 @@
           <w:lang w:eastAsia="de-DE"/>
         </w:rPr>
       </w:pPr>
-      <w:r>
-        <w:rPr>
-          <w:rFonts w:ascii="Consolas" w:eastAsia="Times New Roman" w:hAnsi="Consolas" w:cs="Courier New"/>
-          <w:b/>
-          <w:bCs/>
-          <w:color w:val="000080"/>
-          <w:sz w:val="20"/>
-          <w:szCs w:val="20"/>
-          <w:lang w:eastAsia="de-DE"/>
-        </w:rPr>
-        <w:t xml:space="preserve">public class </w:t>
+      <w:proofErr w:type="spellStart"/>
+      <w:r>
+        <w:rPr>
+          <w:rFonts w:ascii="Consolas" w:eastAsia="Times New Roman" w:hAnsi="Consolas" w:cs="Courier New"/>
+          <w:b/>
+          <w:bCs/>
+          <w:color w:val="000080"/>
+          <w:sz w:val="20"/>
+          <w:szCs w:val="20"/>
+          <w:lang w:eastAsia="de-DE"/>
+        </w:rPr>
+        <w:t>public</w:t>
+      </w:r>
+      <w:proofErr w:type="spellEnd"/>
+      <w:r>
+        <w:rPr>
+          <w:rFonts w:ascii="Consolas" w:eastAsia="Times New Roman" w:hAnsi="Consolas" w:cs="Courier New"/>
+          <w:b/>
+          <w:bCs/>
+          <w:color w:val="000080"/>
+          <w:sz w:val="20"/>
+          <w:szCs w:val="20"/>
+          <w:lang w:eastAsia="de-DE"/>
+        </w:rPr>
+        <w:t xml:space="preserve"> </w:t>
+      </w:r>
+      <w:proofErr w:type="spellStart"/>
+      <w:r>
+        <w:rPr>
+          <w:rFonts w:ascii="Consolas" w:eastAsia="Times New Roman" w:hAnsi="Consolas" w:cs="Courier New"/>
+          <w:b/>
+          <w:bCs/>
+          <w:color w:val="000080"/>
+          <w:sz w:val="20"/>
+          <w:szCs w:val="20"/>
+          <w:lang w:eastAsia="de-DE"/>
+        </w:rPr>
+        <w:t>class</w:t>
+      </w:r>
+      <w:proofErr w:type="spellEnd"/>
+      <w:r>
+        <w:rPr>
+          <w:rFonts w:ascii="Consolas" w:eastAsia="Times New Roman" w:hAnsi="Consolas" w:cs="Courier New"/>
+          <w:b/>
+          <w:bCs/>
+          <w:color w:val="000080"/>
+          <w:sz w:val="20"/>
+          <w:szCs w:val="20"/>
+          <w:lang w:eastAsia="de-DE"/>
+        </w:rPr>
+        <w:t xml:space="preserve"> </w:t>
       </w:r>
       <w:r>
         <w:rPr>
@@ -670,18 +943,59 @@
         <w:br/>
         <w:t xml:space="preserve">    </w:t>
       </w:r>
-      <w:r>
-        <w:rPr>
-          <w:rFonts w:ascii="Consolas" w:eastAsia="Times New Roman" w:hAnsi="Consolas" w:cs="Courier New"/>
-          <w:b/>
-          <w:bCs/>
-          <w:color w:val="000080"/>
-          <w:sz w:val="20"/>
-          <w:szCs w:val="20"/>
-          <w:lang w:eastAsia="de-DE"/>
-        </w:rPr>
-        <w:t xml:space="preserve">public final long </w:t>
-      </w:r>
+      <w:proofErr w:type="spellStart"/>
+      <w:r>
+        <w:rPr>
+          <w:rFonts w:ascii="Consolas" w:eastAsia="Times New Roman" w:hAnsi="Consolas" w:cs="Courier New"/>
+          <w:b/>
+          <w:bCs/>
+          <w:color w:val="000080"/>
+          <w:sz w:val="20"/>
+          <w:szCs w:val="20"/>
+          <w:lang w:eastAsia="de-DE"/>
+        </w:rPr>
+        <w:t>public</w:t>
+      </w:r>
+      <w:proofErr w:type="spellEnd"/>
+      <w:r>
+        <w:rPr>
+          <w:rFonts w:ascii="Consolas" w:eastAsia="Times New Roman" w:hAnsi="Consolas" w:cs="Courier New"/>
+          <w:b/>
+          <w:bCs/>
+          <w:color w:val="000080"/>
+          <w:sz w:val="20"/>
+          <w:szCs w:val="20"/>
+          <w:lang w:eastAsia="de-DE"/>
+        </w:rPr>
+        <w:t xml:space="preserve"> final </w:t>
+      </w:r>
+      <w:proofErr w:type="spellStart"/>
+      <w:r>
+        <w:rPr>
+          <w:rFonts w:ascii="Consolas" w:eastAsia="Times New Roman" w:hAnsi="Consolas" w:cs="Courier New"/>
+          <w:b/>
+          <w:bCs/>
+          <w:color w:val="000080"/>
+          <w:sz w:val="20"/>
+          <w:szCs w:val="20"/>
+          <w:lang w:eastAsia="de-DE"/>
+        </w:rPr>
+        <w:t>long</w:t>
+      </w:r>
+      <w:proofErr w:type="spellEnd"/>
+      <w:r>
+        <w:rPr>
+          <w:rFonts w:ascii="Consolas" w:eastAsia="Times New Roman" w:hAnsi="Consolas" w:cs="Courier New"/>
+          <w:b/>
+          <w:bCs/>
+          <w:color w:val="000080"/>
+          <w:sz w:val="20"/>
+          <w:szCs w:val="20"/>
+          <w:lang w:eastAsia="de-DE"/>
+        </w:rPr>
+        <w:t xml:space="preserve"> </w:t>
+      </w:r>
+      <w:proofErr w:type="spellStart"/>
       <w:r>
         <w:rPr>
           <w:rFonts w:ascii="Consolas" w:eastAsia="Times New Roman" w:hAnsi="Consolas" w:cs="Courier New"/>
@@ -694,6 +1008,7 @@
         </w:rPr>
         <w:t>id</w:t>
       </w:r>
+      <w:proofErr w:type="spellEnd"/>
       <w:r>
         <w:rPr>
           <w:rFonts w:ascii="Consolas" w:eastAsia="Times New Roman" w:hAnsi="Consolas" w:cs="Courier New"/>
@@ -715,17 +1030,31 @@
         <w:br/>
         <w:t xml:space="preserve">    </w:t>
       </w:r>
-      <w:r>
-        <w:rPr>
-          <w:rFonts w:ascii="Consolas" w:eastAsia="Times New Roman" w:hAnsi="Consolas" w:cs="Courier New"/>
-          <w:b/>
-          <w:bCs/>
-          <w:color w:val="000080"/>
-          <w:sz w:val="20"/>
-          <w:szCs w:val="20"/>
-          <w:lang w:eastAsia="de-DE"/>
-        </w:rPr>
-        <w:t xml:space="preserve">public </w:t>
+      <w:proofErr w:type="spellStart"/>
+      <w:r>
+        <w:rPr>
+          <w:rFonts w:ascii="Consolas" w:eastAsia="Times New Roman" w:hAnsi="Consolas" w:cs="Courier New"/>
+          <w:b/>
+          <w:bCs/>
+          <w:color w:val="000080"/>
+          <w:sz w:val="20"/>
+          <w:szCs w:val="20"/>
+          <w:lang w:eastAsia="de-DE"/>
+        </w:rPr>
+        <w:t>public</w:t>
+      </w:r>
+      <w:proofErr w:type="spellEnd"/>
+      <w:r>
+        <w:rPr>
+          <w:rFonts w:ascii="Consolas" w:eastAsia="Times New Roman" w:hAnsi="Consolas" w:cs="Courier New"/>
+          <w:b/>
+          <w:bCs/>
+          <w:color w:val="000080"/>
+          <w:sz w:val="20"/>
+          <w:szCs w:val="20"/>
+          <w:lang w:eastAsia="de-DE"/>
+        </w:rPr>
+        <w:t xml:space="preserve"> </w:t>
       </w:r>
       <w:r>
         <w:rPr>
@@ -737,6 +1066,7 @@
         </w:rPr>
         <w:t xml:space="preserve">String </w:t>
       </w:r>
+      <w:proofErr w:type="spellStart"/>
       <w:r>
         <w:rPr>
           <w:rFonts w:ascii="Consolas" w:eastAsia="Times New Roman" w:hAnsi="Consolas" w:cs="Courier New"/>
@@ -747,7 +1077,20 @@
           <w:szCs w:val="20"/>
           <w:lang w:eastAsia="de-DE"/>
         </w:rPr>
-        <w:t xml:space="preserve">summary </w:t>
+        <w:t>summary</w:t>
+      </w:r>
+      <w:proofErr w:type="spellEnd"/>
+      <w:r>
+        <w:rPr>
+          <w:rFonts w:ascii="Consolas" w:eastAsia="Times New Roman" w:hAnsi="Consolas" w:cs="Courier New"/>
+          <w:b/>
+          <w:bCs/>
+          <w:color w:val="660E7A"/>
+          <w:sz w:val="20"/>
+          <w:szCs w:val="20"/>
+          <w:lang w:eastAsia="de-DE"/>
+        </w:rPr>
+        <w:t xml:space="preserve"> </w:t>
       </w:r>
       <w:r>
         <w:rPr>
@@ -792,17 +1135,31 @@
         <w:br/>
         <w:t xml:space="preserve">    </w:t>
       </w:r>
-      <w:r>
-        <w:rPr>
-          <w:rFonts w:ascii="Consolas" w:eastAsia="Times New Roman" w:hAnsi="Consolas" w:cs="Courier New"/>
-          <w:b/>
-          <w:bCs/>
-          <w:color w:val="000080"/>
-          <w:sz w:val="20"/>
-          <w:szCs w:val="20"/>
-          <w:lang w:eastAsia="de-DE"/>
-        </w:rPr>
-        <w:t xml:space="preserve">public </w:t>
+      <w:proofErr w:type="spellStart"/>
+      <w:r>
+        <w:rPr>
+          <w:rFonts w:ascii="Consolas" w:eastAsia="Times New Roman" w:hAnsi="Consolas" w:cs="Courier New"/>
+          <w:b/>
+          <w:bCs/>
+          <w:color w:val="000080"/>
+          <w:sz w:val="20"/>
+          <w:szCs w:val="20"/>
+          <w:lang w:eastAsia="de-DE"/>
+        </w:rPr>
+        <w:t>public</w:t>
+      </w:r>
+      <w:proofErr w:type="spellEnd"/>
+      <w:r>
+        <w:rPr>
+          <w:rFonts w:ascii="Consolas" w:eastAsia="Times New Roman" w:hAnsi="Consolas" w:cs="Courier New"/>
+          <w:b/>
+          <w:bCs/>
+          <w:color w:val="000080"/>
+          <w:sz w:val="20"/>
+          <w:szCs w:val="20"/>
+          <w:lang w:eastAsia="de-DE"/>
+        </w:rPr>
+        <w:t xml:space="preserve"> </w:t>
       </w:r>
       <w:r>
         <w:rPr>
@@ -814,6 +1171,7 @@
         </w:rPr>
         <w:t xml:space="preserve">String </w:t>
       </w:r>
+      <w:proofErr w:type="spellStart"/>
       <w:r>
         <w:rPr>
           <w:rFonts w:ascii="Consolas" w:eastAsia="Times New Roman" w:hAnsi="Consolas" w:cs="Courier New"/>
@@ -824,7 +1182,20 @@
           <w:szCs w:val="20"/>
           <w:lang w:eastAsia="de-DE"/>
         </w:rPr>
-        <w:t xml:space="preserve">description </w:t>
+        <w:t>description</w:t>
+      </w:r>
+      <w:proofErr w:type="spellEnd"/>
+      <w:r>
+        <w:rPr>
+          <w:rFonts w:ascii="Consolas" w:eastAsia="Times New Roman" w:hAnsi="Consolas" w:cs="Courier New"/>
+          <w:b/>
+          <w:bCs/>
+          <w:color w:val="660E7A"/>
+          <w:sz w:val="20"/>
+          <w:szCs w:val="20"/>
+          <w:lang w:eastAsia="de-DE"/>
+        </w:rPr>
+        <w:t xml:space="preserve"> </w:t>
       </w:r>
       <w:r>
         <w:rPr>
@@ -869,18 +1240,59 @@
         <w:br/>
         <w:t xml:space="preserve">    </w:t>
       </w:r>
-      <w:r>
-        <w:rPr>
-          <w:rFonts w:ascii="Consolas" w:eastAsia="Times New Roman" w:hAnsi="Consolas" w:cs="Courier New"/>
-          <w:b/>
-          <w:bCs/>
-          <w:color w:val="000080"/>
-          <w:sz w:val="20"/>
-          <w:szCs w:val="20"/>
-          <w:lang w:eastAsia="de-DE"/>
-        </w:rPr>
-        <w:t xml:space="preserve">public boolean </w:t>
-      </w:r>
+      <w:proofErr w:type="spellStart"/>
+      <w:r>
+        <w:rPr>
+          <w:rFonts w:ascii="Consolas" w:eastAsia="Times New Roman" w:hAnsi="Consolas" w:cs="Courier New"/>
+          <w:b/>
+          <w:bCs/>
+          <w:color w:val="000080"/>
+          <w:sz w:val="20"/>
+          <w:szCs w:val="20"/>
+          <w:lang w:eastAsia="de-DE"/>
+        </w:rPr>
+        <w:t>public</w:t>
+      </w:r>
+      <w:proofErr w:type="spellEnd"/>
+      <w:r>
+        <w:rPr>
+          <w:rFonts w:ascii="Consolas" w:eastAsia="Times New Roman" w:hAnsi="Consolas" w:cs="Courier New"/>
+          <w:b/>
+          <w:bCs/>
+          <w:color w:val="000080"/>
+          <w:sz w:val="20"/>
+          <w:szCs w:val="20"/>
+          <w:lang w:eastAsia="de-DE"/>
+        </w:rPr>
+        <w:t xml:space="preserve"> </w:t>
+      </w:r>
+      <w:proofErr w:type="spellStart"/>
+      <w:r>
+        <w:rPr>
+          <w:rFonts w:ascii="Consolas" w:eastAsia="Times New Roman" w:hAnsi="Consolas" w:cs="Courier New"/>
+          <w:b/>
+          <w:bCs/>
+          <w:color w:val="000080"/>
+          <w:sz w:val="20"/>
+          <w:szCs w:val="20"/>
+          <w:lang w:eastAsia="de-DE"/>
+        </w:rPr>
+        <w:t>boolean</w:t>
+      </w:r>
+      <w:proofErr w:type="spellEnd"/>
+      <w:r>
+        <w:rPr>
+          <w:rFonts w:ascii="Consolas" w:eastAsia="Times New Roman" w:hAnsi="Consolas" w:cs="Courier New"/>
+          <w:b/>
+          <w:bCs/>
+          <w:color w:val="000080"/>
+          <w:sz w:val="20"/>
+          <w:szCs w:val="20"/>
+          <w:lang w:eastAsia="de-DE"/>
+        </w:rPr>
+        <w:t xml:space="preserve"> </w:t>
+      </w:r>
+      <w:proofErr w:type="spellStart"/>
       <w:r>
         <w:rPr>
           <w:rFonts w:ascii="Consolas" w:eastAsia="Times New Roman" w:hAnsi="Consolas" w:cs="Courier New"/>
@@ -891,7 +1303,20 @@
           <w:szCs w:val="20"/>
           <w:lang w:eastAsia="de-DE"/>
         </w:rPr>
-        <w:t xml:space="preserve">done </w:t>
+        <w:t>done</w:t>
+      </w:r>
+      <w:proofErr w:type="spellEnd"/>
+      <w:r>
+        <w:rPr>
+          <w:rFonts w:ascii="Consolas" w:eastAsia="Times New Roman" w:hAnsi="Consolas" w:cs="Courier New"/>
+          <w:b/>
+          <w:bCs/>
+          <w:color w:val="660E7A"/>
+          <w:sz w:val="20"/>
+          <w:szCs w:val="20"/>
+          <w:lang w:eastAsia="de-DE"/>
+        </w:rPr>
+        <w:t xml:space="preserve"> </w:t>
       </w:r>
       <w:r>
         <w:rPr>
@@ -903,6 +1328,7 @@
         </w:rPr>
         <w:t xml:space="preserve">= </w:t>
       </w:r>
+      <w:proofErr w:type="spellStart"/>
       <w:r>
         <w:rPr>
           <w:rFonts w:ascii="Consolas" w:eastAsia="Times New Roman" w:hAnsi="Consolas" w:cs="Courier New"/>
@@ -915,6 +1341,7 @@
         </w:rPr>
         <w:t>false</w:t>
       </w:r>
+      <w:proofErr w:type="spellEnd"/>
       <w:r>
         <w:rPr>
           <w:rFonts w:ascii="Consolas" w:eastAsia="Times New Roman" w:hAnsi="Consolas" w:cs="Courier New"/>
@@ -936,17 +1363,31 @@
         <w:br/>
         <w:t xml:space="preserve">    </w:t>
       </w:r>
-      <w:r>
-        <w:rPr>
-          <w:rFonts w:ascii="Consolas" w:eastAsia="Times New Roman" w:hAnsi="Consolas" w:cs="Courier New"/>
-          <w:b/>
-          <w:bCs/>
-          <w:color w:val="000080"/>
-          <w:sz w:val="20"/>
-          <w:szCs w:val="20"/>
-          <w:lang w:eastAsia="de-DE"/>
-        </w:rPr>
-        <w:t xml:space="preserve">public </w:t>
+      <w:proofErr w:type="spellStart"/>
+      <w:r>
+        <w:rPr>
+          <w:rFonts w:ascii="Consolas" w:eastAsia="Times New Roman" w:hAnsi="Consolas" w:cs="Courier New"/>
+          <w:b/>
+          <w:bCs/>
+          <w:color w:val="000080"/>
+          <w:sz w:val="20"/>
+          <w:szCs w:val="20"/>
+          <w:lang w:eastAsia="de-DE"/>
+        </w:rPr>
+        <w:t>public</w:t>
+      </w:r>
+      <w:proofErr w:type="spellEnd"/>
+      <w:r>
+        <w:rPr>
+          <w:rFonts w:ascii="Consolas" w:eastAsia="Times New Roman" w:hAnsi="Consolas" w:cs="Courier New"/>
+          <w:b/>
+          <w:bCs/>
+          <w:color w:val="000080"/>
+          <w:sz w:val="20"/>
+          <w:szCs w:val="20"/>
+          <w:lang w:eastAsia="de-DE"/>
+        </w:rPr>
+        <w:t xml:space="preserve"> </w:t>
       </w:r>
       <w:r>
         <w:rPr>
@@ -958,6 +1399,7 @@
         </w:rPr>
         <w:t xml:space="preserve">Date </w:t>
       </w:r>
+      <w:proofErr w:type="spellStart"/>
       <w:r>
         <w:rPr>
           <w:rFonts w:ascii="Consolas" w:eastAsia="Times New Roman" w:hAnsi="Consolas" w:cs="Courier New"/>
@@ -970,6 +1412,7 @@
         </w:rPr>
         <w:t>dueDate</w:t>
       </w:r>
+      <w:proofErr w:type="spellEnd"/>
       <w:r>
         <w:rPr>
           <w:rFonts w:ascii="Consolas" w:eastAsia="Times New Roman" w:hAnsi="Consolas" w:cs="Courier New"/>
@@ -991,17 +1434,31 @@
         <w:br/>
         <w:t xml:space="preserve">    </w:t>
       </w:r>
-      <w:r>
-        <w:rPr>
-          <w:rFonts w:ascii="Consolas" w:eastAsia="Times New Roman" w:hAnsi="Consolas" w:cs="Courier New"/>
-          <w:b/>
-          <w:bCs/>
-          <w:color w:val="000080"/>
-          <w:sz w:val="20"/>
-          <w:szCs w:val="20"/>
-          <w:lang w:eastAsia="de-DE"/>
-        </w:rPr>
-        <w:t xml:space="preserve">public </w:t>
+      <w:proofErr w:type="spellStart"/>
+      <w:r>
+        <w:rPr>
+          <w:rFonts w:ascii="Consolas" w:eastAsia="Times New Roman" w:hAnsi="Consolas" w:cs="Courier New"/>
+          <w:b/>
+          <w:bCs/>
+          <w:color w:val="000080"/>
+          <w:sz w:val="20"/>
+          <w:szCs w:val="20"/>
+          <w:lang w:eastAsia="de-DE"/>
+        </w:rPr>
+        <w:t>public</w:t>
+      </w:r>
+      <w:proofErr w:type="spellEnd"/>
+      <w:r>
+        <w:rPr>
+          <w:rFonts w:ascii="Consolas" w:eastAsia="Times New Roman" w:hAnsi="Consolas" w:cs="Courier New"/>
+          <w:b/>
+          <w:bCs/>
+          <w:color w:val="000080"/>
+          <w:sz w:val="20"/>
+          <w:szCs w:val="20"/>
+          <w:lang w:eastAsia="de-DE"/>
+        </w:rPr>
+        <w:t xml:space="preserve"> </w:t>
       </w:r>
       <w:r>
         <w:rPr>
@@ -1013,27 +1470,53 @@
         </w:rPr>
         <w:t>Task(</w:t>
       </w:r>
-      <w:r>
-        <w:rPr>
-          <w:rFonts w:ascii="Consolas" w:eastAsia="Times New Roman" w:hAnsi="Consolas" w:cs="Courier New"/>
-          <w:b/>
-          <w:bCs/>
-          <w:color w:val="000080"/>
-          <w:sz w:val="20"/>
-          <w:szCs w:val="20"/>
-          <w:lang w:eastAsia="de-DE"/>
-        </w:rPr>
-        <w:t xml:space="preserve">long </w:t>
-      </w:r>
-      <w:r>
-        <w:rPr>
-          <w:rFonts w:ascii="Consolas" w:eastAsia="Times New Roman" w:hAnsi="Consolas" w:cs="Courier New"/>
-          <w:color w:val="000000"/>
-          <w:sz w:val="20"/>
-          <w:szCs w:val="20"/>
-          <w:lang w:eastAsia="de-DE"/>
-        </w:rPr>
-        <w:t>id) {</w:t>
+      <w:proofErr w:type="spellStart"/>
+      <w:r>
+        <w:rPr>
+          <w:rFonts w:ascii="Consolas" w:eastAsia="Times New Roman" w:hAnsi="Consolas" w:cs="Courier New"/>
+          <w:b/>
+          <w:bCs/>
+          <w:color w:val="000080"/>
+          <w:sz w:val="20"/>
+          <w:szCs w:val="20"/>
+          <w:lang w:eastAsia="de-DE"/>
+        </w:rPr>
+        <w:t>long</w:t>
+      </w:r>
+      <w:proofErr w:type="spellEnd"/>
+      <w:r>
+        <w:rPr>
+          <w:rFonts w:ascii="Consolas" w:eastAsia="Times New Roman" w:hAnsi="Consolas" w:cs="Courier New"/>
+          <w:b/>
+          <w:bCs/>
+          <w:color w:val="000080"/>
+          <w:sz w:val="20"/>
+          <w:szCs w:val="20"/>
+          <w:lang w:eastAsia="de-DE"/>
+        </w:rPr>
+        <w:t xml:space="preserve"> </w:t>
+      </w:r>
+      <w:proofErr w:type="spellStart"/>
+      <w:r>
+        <w:rPr>
+          <w:rFonts w:ascii="Consolas" w:eastAsia="Times New Roman" w:hAnsi="Consolas" w:cs="Courier New"/>
+          <w:color w:val="000000"/>
+          <w:sz w:val="20"/>
+          <w:szCs w:val="20"/>
+          <w:lang w:eastAsia="de-DE"/>
+        </w:rPr>
+        <w:t>id</w:t>
+      </w:r>
+      <w:proofErr w:type="spellEnd"/>
+      <w:r>
+        <w:rPr>
+          <w:rFonts w:ascii="Consolas" w:eastAsia="Times New Roman" w:hAnsi="Consolas" w:cs="Courier New"/>
+          <w:color w:val="000000"/>
+          <w:sz w:val="20"/>
+          <w:szCs w:val="20"/>
+          <w:lang w:eastAsia="de-DE"/>
+        </w:rPr>
+        <w:t>) {</w:t>
       </w:r>
       <w:r>
         <w:rPr>
@@ -1088,7 +1571,29 @@
           <w:szCs w:val="20"/>
           <w:lang w:eastAsia="de-DE"/>
         </w:rPr>
-        <w:t>= id;</w:t>
+        <w:t xml:space="preserve">= </w:t>
+      </w:r>
+      <w:proofErr w:type="spellStart"/>
+      <w:r>
+        <w:rPr>
+          <w:rFonts w:ascii="Consolas" w:eastAsia="Times New Roman" w:hAnsi="Consolas" w:cs="Courier New"/>
+          <w:color w:val="000000"/>
+          <w:sz w:val="20"/>
+          <w:szCs w:val="20"/>
+          <w:lang w:eastAsia="de-DE"/>
+        </w:rPr>
+        <w:t>id</w:t>
+      </w:r>
+      <w:proofErr w:type="spellEnd"/>
+      <w:r>
+        <w:rPr>
+          <w:rFonts w:ascii="Consolas" w:eastAsia="Times New Roman" w:hAnsi="Consolas" w:cs="Courier New"/>
+          <w:color w:val="000000"/>
+          <w:sz w:val="20"/>
+          <w:szCs w:val="20"/>
+          <w:lang w:eastAsia="de-DE"/>
+        </w:rPr>
+        <w:t>;</w:t>
       </w:r>
       <w:r>
         <w:rPr>
@@ -1112,17 +1617,31 @@
         <w:br/>
         <w:t xml:space="preserve">    </w:t>
       </w:r>
-      <w:r>
-        <w:rPr>
-          <w:rFonts w:ascii="Consolas" w:eastAsia="Times New Roman" w:hAnsi="Consolas" w:cs="Courier New"/>
-          <w:b/>
-          <w:bCs/>
-          <w:color w:val="000080"/>
-          <w:sz w:val="20"/>
-          <w:szCs w:val="20"/>
-          <w:lang w:eastAsia="de-DE"/>
-        </w:rPr>
-        <w:t xml:space="preserve">public </w:t>
+      <w:proofErr w:type="spellStart"/>
+      <w:r>
+        <w:rPr>
+          <w:rFonts w:ascii="Consolas" w:eastAsia="Times New Roman" w:hAnsi="Consolas" w:cs="Courier New"/>
+          <w:b/>
+          <w:bCs/>
+          <w:color w:val="000080"/>
+          <w:sz w:val="20"/>
+          <w:szCs w:val="20"/>
+          <w:lang w:eastAsia="de-DE"/>
+        </w:rPr>
+        <w:t>public</w:t>
+      </w:r>
+      <w:proofErr w:type="spellEnd"/>
+      <w:r>
+        <w:rPr>
+          <w:rFonts w:ascii="Consolas" w:eastAsia="Times New Roman" w:hAnsi="Consolas" w:cs="Courier New"/>
+          <w:b/>
+          <w:bCs/>
+          <w:color w:val="000080"/>
+          <w:sz w:val="20"/>
+          <w:szCs w:val="20"/>
+          <w:lang w:eastAsia="de-DE"/>
+        </w:rPr>
+        <w:t xml:space="preserve"> </w:t>
       </w:r>
       <w:r>
         <w:rPr>
@@ -1134,49 +1653,145 @@
         </w:rPr>
         <w:t>Task(</w:t>
       </w:r>
-      <w:r>
-        <w:rPr>
-          <w:rFonts w:ascii="Consolas" w:eastAsia="Times New Roman" w:hAnsi="Consolas" w:cs="Courier New"/>
-          <w:b/>
-          <w:bCs/>
-          <w:color w:val="000080"/>
-          <w:sz w:val="20"/>
-          <w:szCs w:val="20"/>
-          <w:lang w:eastAsia="de-DE"/>
-        </w:rPr>
-        <w:t xml:space="preserve">long </w:t>
-      </w:r>
-      <w:r>
-        <w:rPr>
-          <w:rFonts w:ascii="Consolas" w:eastAsia="Times New Roman" w:hAnsi="Consolas" w:cs="Courier New"/>
-          <w:color w:val="000000"/>
-          <w:sz w:val="20"/>
-          <w:szCs w:val="20"/>
-          <w:lang w:eastAsia="de-DE"/>
-        </w:rPr>
-        <w:t xml:space="preserve">id, String summary, String description, </w:t>
-      </w:r>
-      <w:r>
-        <w:rPr>
-          <w:rFonts w:ascii="Consolas" w:eastAsia="Times New Roman" w:hAnsi="Consolas" w:cs="Courier New"/>
-          <w:b/>
-          <w:bCs/>
-          <w:color w:val="000080"/>
-          <w:sz w:val="20"/>
-          <w:szCs w:val="20"/>
-          <w:lang w:eastAsia="de-DE"/>
-        </w:rPr>
-        <w:t xml:space="preserve">boolean </w:t>
-      </w:r>
-      <w:r>
-        <w:rPr>
-          <w:rFonts w:ascii="Consolas" w:eastAsia="Times New Roman" w:hAnsi="Consolas" w:cs="Courier New"/>
-          <w:color w:val="000000"/>
-          <w:sz w:val="20"/>
-          <w:szCs w:val="20"/>
-          <w:lang w:eastAsia="de-DE"/>
-        </w:rPr>
-        <w:t>done,</w:t>
+      <w:proofErr w:type="spellStart"/>
+      <w:r>
+        <w:rPr>
+          <w:rFonts w:ascii="Consolas" w:eastAsia="Times New Roman" w:hAnsi="Consolas" w:cs="Courier New"/>
+          <w:b/>
+          <w:bCs/>
+          <w:color w:val="000080"/>
+          <w:sz w:val="20"/>
+          <w:szCs w:val="20"/>
+          <w:lang w:eastAsia="de-DE"/>
+        </w:rPr>
+        <w:t>long</w:t>
+      </w:r>
+      <w:proofErr w:type="spellEnd"/>
+      <w:r>
+        <w:rPr>
+          <w:rFonts w:ascii="Consolas" w:eastAsia="Times New Roman" w:hAnsi="Consolas" w:cs="Courier New"/>
+          <w:b/>
+          <w:bCs/>
+          <w:color w:val="000080"/>
+          <w:sz w:val="20"/>
+          <w:szCs w:val="20"/>
+          <w:lang w:eastAsia="de-DE"/>
+        </w:rPr>
+        <w:t xml:space="preserve"> </w:t>
+      </w:r>
+      <w:proofErr w:type="spellStart"/>
+      <w:r>
+        <w:rPr>
+          <w:rFonts w:ascii="Consolas" w:eastAsia="Times New Roman" w:hAnsi="Consolas" w:cs="Courier New"/>
+          <w:color w:val="000000"/>
+          <w:sz w:val="20"/>
+          <w:szCs w:val="20"/>
+          <w:lang w:eastAsia="de-DE"/>
+        </w:rPr>
+        <w:t>id</w:t>
+      </w:r>
+      <w:proofErr w:type="spellEnd"/>
+      <w:r>
+        <w:rPr>
+          <w:rFonts w:ascii="Consolas" w:eastAsia="Times New Roman" w:hAnsi="Consolas" w:cs="Courier New"/>
+          <w:color w:val="000000"/>
+          <w:sz w:val="20"/>
+          <w:szCs w:val="20"/>
+          <w:lang w:eastAsia="de-DE"/>
+        </w:rPr>
+        <w:t xml:space="preserve">, String </w:t>
+      </w:r>
+      <w:proofErr w:type="spellStart"/>
+      <w:r>
+        <w:rPr>
+          <w:rFonts w:ascii="Consolas" w:eastAsia="Times New Roman" w:hAnsi="Consolas" w:cs="Courier New"/>
+          <w:color w:val="000000"/>
+          <w:sz w:val="20"/>
+          <w:szCs w:val="20"/>
+          <w:lang w:eastAsia="de-DE"/>
+        </w:rPr>
+        <w:t>summary</w:t>
+      </w:r>
+      <w:proofErr w:type="spellEnd"/>
+      <w:r>
+        <w:rPr>
+          <w:rFonts w:ascii="Consolas" w:eastAsia="Times New Roman" w:hAnsi="Consolas" w:cs="Courier New"/>
+          <w:color w:val="000000"/>
+          <w:sz w:val="20"/>
+          <w:szCs w:val="20"/>
+          <w:lang w:eastAsia="de-DE"/>
+        </w:rPr>
+        <w:t xml:space="preserve">, String </w:t>
+      </w:r>
+      <w:proofErr w:type="spellStart"/>
+      <w:r>
+        <w:rPr>
+          <w:rFonts w:ascii="Consolas" w:eastAsia="Times New Roman" w:hAnsi="Consolas" w:cs="Courier New"/>
+          <w:color w:val="000000"/>
+          <w:sz w:val="20"/>
+          <w:szCs w:val="20"/>
+          <w:lang w:eastAsia="de-DE"/>
+        </w:rPr>
+        <w:t>description</w:t>
+      </w:r>
+      <w:proofErr w:type="spellEnd"/>
+      <w:r>
+        <w:rPr>
+          <w:rFonts w:ascii="Consolas" w:eastAsia="Times New Roman" w:hAnsi="Consolas" w:cs="Courier New"/>
+          <w:color w:val="000000"/>
+          <w:sz w:val="20"/>
+          <w:szCs w:val="20"/>
+          <w:lang w:eastAsia="de-DE"/>
+        </w:rPr>
+        <w:t xml:space="preserve">, </w:t>
+      </w:r>
+      <w:proofErr w:type="spellStart"/>
+      <w:r>
+        <w:rPr>
+          <w:rFonts w:ascii="Consolas" w:eastAsia="Times New Roman" w:hAnsi="Consolas" w:cs="Courier New"/>
+          <w:b/>
+          <w:bCs/>
+          <w:color w:val="000080"/>
+          <w:sz w:val="20"/>
+          <w:szCs w:val="20"/>
+          <w:lang w:eastAsia="de-DE"/>
+        </w:rPr>
+        <w:t>boolean</w:t>
+      </w:r>
+      <w:proofErr w:type="spellEnd"/>
+      <w:r>
+        <w:rPr>
+          <w:rFonts w:ascii="Consolas" w:eastAsia="Times New Roman" w:hAnsi="Consolas" w:cs="Courier New"/>
+          <w:b/>
+          <w:bCs/>
+          <w:color w:val="000080"/>
+          <w:sz w:val="20"/>
+          <w:szCs w:val="20"/>
+          <w:lang w:eastAsia="de-DE"/>
+        </w:rPr>
+        <w:t xml:space="preserve"> </w:t>
+      </w:r>
+      <w:proofErr w:type="spellStart"/>
+      <w:r>
+        <w:rPr>
+          <w:rFonts w:ascii="Consolas" w:eastAsia="Times New Roman" w:hAnsi="Consolas" w:cs="Courier New"/>
+          <w:color w:val="000000"/>
+          <w:sz w:val="20"/>
+          <w:szCs w:val="20"/>
+          <w:lang w:eastAsia="de-DE"/>
+        </w:rPr>
+        <w:t>done</w:t>
+      </w:r>
+      <w:proofErr w:type="spellEnd"/>
+      <w:r>
+        <w:rPr>
+          <w:rFonts w:ascii="Consolas" w:eastAsia="Times New Roman" w:hAnsi="Consolas" w:cs="Courier New"/>
+          <w:color w:val="000000"/>
+          <w:sz w:val="20"/>
+          <w:szCs w:val="20"/>
+          <w:lang w:eastAsia="de-DE"/>
+        </w:rPr>
+        <w:t>,</w:t>
       </w:r>
       <w:r>
         <w:rPr>
@@ -1187,7 +1802,29 @@
           <w:lang w:eastAsia="de-DE"/>
         </w:rPr>
         <w:br/>
-        <w:t xml:space="preserve">                Date dueDate) {</w:t>
+        <w:t xml:space="preserve">                Date </w:t>
+      </w:r>
+      <w:proofErr w:type="spellStart"/>
+      <w:r>
+        <w:rPr>
+          <w:rFonts w:ascii="Consolas" w:eastAsia="Times New Roman" w:hAnsi="Consolas" w:cs="Courier New"/>
+          <w:color w:val="000000"/>
+          <w:sz w:val="20"/>
+          <w:szCs w:val="20"/>
+          <w:lang w:eastAsia="de-DE"/>
+        </w:rPr>
+        <w:t>dueDate</w:t>
+      </w:r>
+      <w:proofErr w:type="spellEnd"/>
+      <w:r>
+        <w:rPr>
+          <w:rFonts w:ascii="Consolas" w:eastAsia="Times New Roman" w:hAnsi="Consolas" w:cs="Courier New"/>
+          <w:color w:val="000000"/>
+          <w:sz w:val="20"/>
+          <w:szCs w:val="20"/>
+          <w:lang w:eastAsia="de-DE"/>
+        </w:rPr>
+        <w:t>) {</w:t>
       </w:r>
       <w:r>
         <w:rPr>
@@ -1242,7 +1879,29 @@
           <w:szCs w:val="20"/>
           <w:lang w:eastAsia="de-DE"/>
         </w:rPr>
-        <w:t>= id;</w:t>
+        <w:t xml:space="preserve">= </w:t>
+      </w:r>
+      <w:proofErr w:type="spellStart"/>
+      <w:r>
+        <w:rPr>
+          <w:rFonts w:ascii="Consolas" w:eastAsia="Times New Roman" w:hAnsi="Consolas" w:cs="Courier New"/>
+          <w:color w:val="000000"/>
+          <w:sz w:val="20"/>
+          <w:szCs w:val="20"/>
+          <w:lang w:eastAsia="de-DE"/>
+        </w:rPr>
+        <w:t>id</w:t>
+      </w:r>
+      <w:proofErr w:type="spellEnd"/>
+      <w:r>
+        <w:rPr>
+          <w:rFonts w:ascii="Consolas" w:eastAsia="Times New Roman" w:hAnsi="Consolas" w:cs="Courier New"/>
+          <w:color w:val="000000"/>
+          <w:sz w:val="20"/>
+          <w:szCs w:val="20"/>
+          <w:lang w:eastAsia="de-DE"/>
+        </w:rPr>
+        <w:t>;</w:t>
       </w:r>
       <w:r>
         <w:rPr>
@@ -1255,6 +1914,7 @@
         <w:br/>
         <w:t xml:space="preserve">        </w:t>
       </w:r>
+      <w:proofErr w:type="spellStart"/>
       <w:r>
         <w:rPr>
           <w:rFonts w:ascii="Consolas" w:eastAsia="Times New Roman" w:hAnsi="Consolas" w:cs="Courier New"/>
@@ -1287,17 +1947,52 @@
           <w:szCs w:val="20"/>
           <w:lang w:eastAsia="de-DE"/>
         </w:rPr>
-        <w:t xml:space="preserve">summary </w:t>
-      </w:r>
-      <w:r>
-        <w:rPr>
-          <w:rFonts w:ascii="Consolas" w:eastAsia="Times New Roman" w:hAnsi="Consolas" w:cs="Courier New"/>
-          <w:color w:val="000000"/>
-          <w:sz w:val="20"/>
-          <w:szCs w:val="20"/>
-          <w:lang w:eastAsia="de-DE"/>
-        </w:rPr>
-        <w:t>= summary;</w:t>
+        <w:t>summary</w:t>
+      </w:r>
+      <w:proofErr w:type="spellEnd"/>
+      <w:r>
+        <w:rPr>
+          <w:rFonts w:ascii="Consolas" w:eastAsia="Times New Roman" w:hAnsi="Consolas" w:cs="Courier New"/>
+          <w:b/>
+          <w:bCs/>
+          <w:color w:val="660E7A"/>
+          <w:sz w:val="20"/>
+          <w:szCs w:val="20"/>
+          <w:lang w:eastAsia="de-DE"/>
+        </w:rPr>
+        <w:t xml:space="preserve"> </w:t>
+      </w:r>
+      <w:r>
+        <w:rPr>
+          <w:rFonts w:ascii="Consolas" w:eastAsia="Times New Roman" w:hAnsi="Consolas" w:cs="Courier New"/>
+          <w:color w:val="000000"/>
+          <w:sz w:val="20"/>
+          <w:szCs w:val="20"/>
+          <w:lang w:eastAsia="de-DE"/>
+        </w:rPr>
+        <w:t xml:space="preserve">= </w:t>
+      </w:r>
+      <w:proofErr w:type="spellStart"/>
+      <w:r>
+        <w:rPr>
+          <w:rFonts w:ascii="Consolas" w:eastAsia="Times New Roman" w:hAnsi="Consolas" w:cs="Courier New"/>
+          <w:color w:val="000000"/>
+          <w:sz w:val="20"/>
+          <w:szCs w:val="20"/>
+          <w:lang w:eastAsia="de-DE"/>
+        </w:rPr>
+        <w:t>summary</w:t>
+      </w:r>
+      <w:proofErr w:type="spellEnd"/>
+      <w:r>
+        <w:rPr>
+          <w:rFonts w:ascii="Consolas" w:eastAsia="Times New Roman" w:hAnsi="Consolas" w:cs="Courier New"/>
+          <w:color w:val="000000"/>
+          <w:sz w:val="20"/>
+          <w:szCs w:val="20"/>
+          <w:lang w:eastAsia="de-DE"/>
+        </w:rPr>
+        <w:t>;</w:t>
       </w:r>
       <w:r>
         <w:rPr>
@@ -1310,6 +2005,7 @@
         <w:br/>
         <w:t xml:space="preserve">        </w:t>
       </w:r>
+      <w:proofErr w:type="spellStart"/>
       <w:r>
         <w:rPr>
           <w:rFonts w:ascii="Consolas" w:eastAsia="Times New Roman" w:hAnsi="Consolas" w:cs="Courier New"/>
@@ -1342,17 +2038,52 @@
           <w:szCs w:val="20"/>
           <w:lang w:eastAsia="de-DE"/>
         </w:rPr>
-        <w:t xml:space="preserve">description </w:t>
-      </w:r>
-      <w:r>
-        <w:rPr>
-          <w:rFonts w:ascii="Consolas" w:eastAsia="Times New Roman" w:hAnsi="Consolas" w:cs="Courier New"/>
-          <w:color w:val="000000"/>
-          <w:sz w:val="20"/>
-          <w:szCs w:val="20"/>
-          <w:lang w:eastAsia="de-DE"/>
-        </w:rPr>
-        <w:t>= description;</w:t>
+        <w:t>description</w:t>
+      </w:r>
+      <w:proofErr w:type="spellEnd"/>
+      <w:r>
+        <w:rPr>
+          <w:rFonts w:ascii="Consolas" w:eastAsia="Times New Roman" w:hAnsi="Consolas" w:cs="Courier New"/>
+          <w:b/>
+          <w:bCs/>
+          <w:color w:val="660E7A"/>
+          <w:sz w:val="20"/>
+          <w:szCs w:val="20"/>
+          <w:lang w:eastAsia="de-DE"/>
+        </w:rPr>
+        <w:t xml:space="preserve"> </w:t>
+      </w:r>
+      <w:r>
+        <w:rPr>
+          <w:rFonts w:ascii="Consolas" w:eastAsia="Times New Roman" w:hAnsi="Consolas" w:cs="Courier New"/>
+          <w:color w:val="000000"/>
+          <w:sz w:val="20"/>
+          <w:szCs w:val="20"/>
+          <w:lang w:eastAsia="de-DE"/>
+        </w:rPr>
+        <w:t xml:space="preserve">= </w:t>
+      </w:r>
+      <w:proofErr w:type="spellStart"/>
+      <w:r>
+        <w:rPr>
+          <w:rFonts w:ascii="Consolas" w:eastAsia="Times New Roman" w:hAnsi="Consolas" w:cs="Courier New"/>
+          <w:color w:val="000000"/>
+          <w:sz w:val="20"/>
+          <w:szCs w:val="20"/>
+          <w:lang w:eastAsia="de-DE"/>
+        </w:rPr>
+        <w:t>description</w:t>
+      </w:r>
+      <w:proofErr w:type="spellEnd"/>
+      <w:r>
+        <w:rPr>
+          <w:rFonts w:ascii="Consolas" w:eastAsia="Times New Roman" w:hAnsi="Consolas" w:cs="Courier New"/>
+          <w:color w:val="000000"/>
+          <w:sz w:val="20"/>
+          <w:szCs w:val="20"/>
+          <w:lang w:eastAsia="de-DE"/>
+        </w:rPr>
+        <w:t>;</w:t>
       </w:r>
       <w:r>
         <w:rPr>
@@ -1365,6 +2096,7 @@
         <w:br/>
         <w:t xml:space="preserve">        </w:t>
       </w:r>
+      <w:proofErr w:type="spellStart"/>
       <w:r>
         <w:rPr>
           <w:rFonts w:ascii="Consolas" w:eastAsia="Times New Roman" w:hAnsi="Consolas" w:cs="Courier New"/>
@@ -1397,17 +2129,52 @@
           <w:szCs w:val="20"/>
           <w:lang w:eastAsia="de-DE"/>
         </w:rPr>
-        <w:t xml:space="preserve">done </w:t>
-      </w:r>
-      <w:r>
-        <w:rPr>
-          <w:rFonts w:ascii="Consolas" w:eastAsia="Times New Roman" w:hAnsi="Consolas" w:cs="Courier New"/>
-          <w:color w:val="000000"/>
-          <w:sz w:val="20"/>
-          <w:szCs w:val="20"/>
-          <w:lang w:eastAsia="de-DE"/>
-        </w:rPr>
-        <w:t>= done;</w:t>
+        <w:t>done</w:t>
+      </w:r>
+      <w:proofErr w:type="spellEnd"/>
+      <w:r>
+        <w:rPr>
+          <w:rFonts w:ascii="Consolas" w:eastAsia="Times New Roman" w:hAnsi="Consolas" w:cs="Courier New"/>
+          <w:b/>
+          <w:bCs/>
+          <w:color w:val="660E7A"/>
+          <w:sz w:val="20"/>
+          <w:szCs w:val="20"/>
+          <w:lang w:eastAsia="de-DE"/>
+        </w:rPr>
+        <w:t xml:space="preserve"> </w:t>
+      </w:r>
+      <w:r>
+        <w:rPr>
+          <w:rFonts w:ascii="Consolas" w:eastAsia="Times New Roman" w:hAnsi="Consolas" w:cs="Courier New"/>
+          <w:color w:val="000000"/>
+          <w:sz w:val="20"/>
+          <w:szCs w:val="20"/>
+          <w:lang w:eastAsia="de-DE"/>
+        </w:rPr>
+        <w:t xml:space="preserve">= </w:t>
+      </w:r>
+      <w:proofErr w:type="spellStart"/>
+      <w:r>
+        <w:rPr>
+          <w:rFonts w:ascii="Consolas" w:eastAsia="Times New Roman" w:hAnsi="Consolas" w:cs="Courier New"/>
+          <w:color w:val="000000"/>
+          <w:sz w:val="20"/>
+          <w:szCs w:val="20"/>
+          <w:lang w:eastAsia="de-DE"/>
+        </w:rPr>
+        <w:t>done</w:t>
+      </w:r>
+      <w:proofErr w:type="spellEnd"/>
+      <w:r>
+        <w:rPr>
+          <w:rFonts w:ascii="Consolas" w:eastAsia="Times New Roman" w:hAnsi="Consolas" w:cs="Courier New"/>
+          <w:color w:val="000000"/>
+          <w:sz w:val="20"/>
+          <w:szCs w:val="20"/>
+          <w:lang w:eastAsia="de-DE"/>
+        </w:rPr>
+        <w:t>;</w:t>
       </w:r>
       <w:r>
         <w:rPr>
@@ -1420,6 +2187,7 @@
         <w:br/>
         <w:t xml:space="preserve">        </w:t>
       </w:r>
+      <w:proofErr w:type="spellStart"/>
       <w:r>
         <w:rPr>
           <w:rFonts w:ascii="Consolas" w:eastAsia="Times New Roman" w:hAnsi="Consolas" w:cs="Courier New"/>
@@ -1452,17 +2220,52 @@
           <w:szCs w:val="20"/>
           <w:lang w:eastAsia="de-DE"/>
         </w:rPr>
-        <w:t xml:space="preserve">dueDate </w:t>
-      </w:r>
-      <w:r>
-        <w:rPr>
-          <w:rFonts w:ascii="Consolas" w:eastAsia="Times New Roman" w:hAnsi="Consolas" w:cs="Courier New"/>
-          <w:color w:val="000000"/>
-          <w:sz w:val="20"/>
-          <w:szCs w:val="20"/>
-          <w:lang w:eastAsia="de-DE"/>
-        </w:rPr>
-        <w:t>= dueDate;</w:t>
+        <w:t>dueDate</w:t>
+      </w:r>
+      <w:proofErr w:type="spellEnd"/>
+      <w:r>
+        <w:rPr>
+          <w:rFonts w:ascii="Consolas" w:eastAsia="Times New Roman" w:hAnsi="Consolas" w:cs="Courier New"/>
+          <w:b/>
+          <w:bCs/>
+          <w:color w:val="660E7A"/>
+          <w:sz w:val="20"/>
+          <w:szCs w:val="20"/>
+          <w:lang w:eastAsia="de-DE"/>
+        </w:rPr>
+        <w:t xml:space="preserve"> </w:t>
+      </w:r>
+      <w:r>
+        <w:rPr>
+          <w:rFonts w:ascii="Consolas" w:eastAsia="Times New Roman" w:hAnsi="Consolas" w:cs="Courier New"/>
+          <w:color w:val="000000"/>
+          <w:sz w:val="20"/>
+          <w:szCs w:val="20"/>
+          <w:lang w:eastAsia="de-DE"/>
+        </w:rPr>
+        <w:t xml:space="preserve">= </w:t>
+      </w:r>
+      <w:proofErr w:type="spellStart"/>
+      <w:r>
+        <w:rPr>
+          <w:rFonts w:ascii="Consolas" w:eastAsia="Times New Roman" w:hAnsi="Consolas" w:cs="Courier New"/>
+          <w:color w:val="000000"/>
+          <w:sz w:val="20"/>
+          <w:szCs w:val="20"/>
+          <w:lang w:eastAsia="de-DE"/>
+        </w:rPr>
+        <w:t>dueDate</w:t>
+      </w:r>
+      <w:proofErr w:type="spellEnd"/>
+      <w:r>
+        <w:rPr>
+          <w:rFonts w:ascii="Consolas" w:eastAsia="Times New Roman" w:hAnsi="Consolas" w:cs="Courier New"/>
+          <w:color w:val="000000"/>
+          <w:sz w:val="20"/>
+          <w:szCs w:val="20"/>
+          <w:lang w:eastAsia="de-DE"/>
+        </w:rPr>
+        <w:t>;</w:t>
       </w:r>
       <w:r>
         <w:rPr>
@@ -1494,7 +2297,21 @@
     </w:p>
     <w:p>
       <w:r>
-        <w:t>Eine Builder Klasse:</w:t>
+        <w:t xml:space="preserve">Eine </w:t>
+      </w:r>
+      <w:proofErr w:type="spellStart"/>
+      <w:r>
+        <w:t>Builder</w:t>
+      </w:r>
+      <w:proofErr w:type="spellEnd"/>
+      <w:r>
+        <w:t xml:space="preserve"> Klasse</w:t>
+      </w:r>
+      <w:r>
+        <w:t>, welche die Komplexität der Klasseninitialisierung abstrahiert</w:t>
+      </w:r>
+      <w:r>
+        <w:t>:</w:t>
       </w:r>
     </w:p>
     <w:p>
@@ -1506,21 +2323,61 @@
           <w:color w:val="000000"/>
         </w:rPr>
       </w:pPr>
-      <w:r>
-        <w:rPr>
-          <w:rFonts w:ascii="Consolas" w:hAnsi="Consolas"/>
-          <w:b/>
-          <w:bCs/>
-          <w:color w:val="000080"/>
-        </w:rPr>
-        <w:t xml:space="preserve">public class </w:t>
-      </w:r>
-      <w:r>
-        <w:rPr>
-          <w:rFonts w:ascii="Consolas" w:hAnsi="Consolas"/>
-          <w:color w:val="000000"/>
-        </w:rPr>
-        <w:t>TaskBuilder {</w:t>
+      <w:proofErr w:type="spellStart"/>
+      <w:r>
+        <w:rPr>
+          <w:rFonts w:ascii="Consolas" w:hAnsi="Consolas"/>
+          <w:b/>
+          <w:bCs/>
+          <w:color w:val="000080"/>
+        </w:rPr>
+        <w:t>public</w:t>
+      </w:r>
+      <w:proofErr w:type="spellEnd"/>
+      <w:r>
+        <w:rPr>
+          <w:rFonts w:ascii="Consolas" w:hAnsi="Consolas"/>
+          <w:b/>
+          <w:bCs/>
+          <w:color w:val="000080"/>
+        </w:rPr>
+        <w:t xml:space="preserve"> </w:t>
+      </w:r>
+      <w:proofErr w:type="spellStart"/>
+      <w:r>
+        <w:rPr>
+          <w:rFonts w:ascii="Consolas" w:hAnsi="Consolas"/>
+          <w:b/>
+          <w:bCs/>
+          <w:color w:val="000080"/>
+        </w:rPr>
+        <w:t>class</w:t>
+      </w:r>
+      <w:proofErr w:type="spellEnd"/>
+      <w:r>
+        <w:rPr>
+          <w:rFonts w:ascii="Consolas" w:hAnsi="Consolas"/>
+          <w:b/>
+          <w:bCs/>
+          <w:color w:val="000080"/>
+        </w:rPr>
+        <w:t xml:space="preserve"> </w:t>
+      </w:r>
+      <w:proofErr w:type="spellStart"/>
+      <w:r>
+        <w:rPr>
+          <w:rFonts w:ascii="Consolas" w:hAnsi="Consolas"/>
+          <w:color w:val="000000"/>
+        </w:rPr>
+        <w:t>TaskBuilder</w:t>
+      </w:r>
+      <w:proofErr w:type="spellEnd"/>
+      <w:r>
+        <w:rPr>
+          <w:rFonts w:ascii="Consolas" w:hAnsi="Consolas"/>
+          <w:color w:val="000000"/>
+        </w:rPr>
+        <w:t xml:space="preserve"> {</w:t>
       </w:r>
       <w:r>
         <w:rPr>
@@ -1537,8 +2394,29 @@
           <w:bCs/>
           <w:color w:val="000080"/>
         </w:rPr>
-        <w:t xml:space="preserve">private final long </w:t>
-      </w:r>
+        <w:t xml:space="preserve">private final </w:t>
+      </w:r>
+      <w:proofErr w:type="spellStart"/>
+      <w:r>
+        <w:rPr>
+          <w:rFonts w:ascii="Consolas" w:hAnsi="Consolas"/>
+          <w:b/>
+          <w:bCs/>
+          <w:color w:val="000080"/>
+        </w:rPr>
+        <w:t>long</w:t>
+      </w:r>
+      <w:proofErr w:type="spellEnd"/>
+      <w:r>
+        <w:rPr>
+          <w:rFonts w:ascii="Consolas" w:hAnsi="Consolas"/>
+          <w:b/>
+          <w:bCs/>
+          <w:color w:val="000080"/>
+        </w:rPr>
+        <w:t xml:space="preserve"> </w:t>
+      </w:r>
+      <w:proofErr w:type="spellStart"/>
       <w:r>
         <w:rPr>
           <w:rFonts w:ascii="Consolas" w:hAnsi="Consolas"/>
@@ -1548,6 +2426,7 @@
         </w:rPr>
         <w:t>id</w:t>
       </w:r>
+      <w:proofErr w:type="spellEnd"/>
       <w:r>
         <w:rPr>
           <w:rFonts w:ascii="Consolas" w:hAnsi="Consolas"/>
@@ -1579,6 +2458,7 @@
         </w:rPr>
         <w:t xml:space="preserve">String </w:t>
       </w:r>
+      <w:proofErr w:type="spellStart"/>
       <w:r>
         <w:rPr>
           <w:rFonts w:ascii="Consolas" w:hAnsi="Consolas"/>
@@ -1586,7 +2466,17 @@
           <w:bCs/>
           <w:color w:val="660E7A"/>
         </w:rPr>
-        <w:t xml:space="preserve">summary </w:t>
+        <w:t>summary</w:t>
+      </w:r>
+      <w:proofErr w:type="spellEnd"/>
+      <w:r>
+        <w:rPr>
+          <w:rFonts w:ascii="Consolas" w:hAnsi="Consolas"/>
+          <w:b/>
+          <w:bCs/>
+          <w:color w:val="660E7A"/>
+        </w:rPr>
+        <w:t xml:space="preserve"> </w:t>
       </w:r>
       <w:r>
         <w:rPr>
@@ -1635,6 +2525,7 @@
         </w:rPr>
         <w:t xml:space="preserve">String </w:t>
       </w:r>
+      <w:proofErr w:type="spellStart"/>
       <w:r>
         <w:rPr>
           <w:rFonts w:ascii="Consolas" w:hAnsi="Consolas"/>
@@ -1642,7 +2533,17 @@
           <w:bCs/>
           <w:color w:val="660E7A"/>
         </w:rPr>
-        <w:t xml:space="preserve">description </w:t>
+        <w:t>description</w:t>
+      </w:r>
+      <w:proofErr w:type="spellEnd"/>
+      <w:r>
+        <w:rPr>
+          <w:rFonts w:ascii="Consolas" w:hAnsi="Consolas"/>
+          <w:b/>
+          <w:bCs/>
+          <w:color w:val="660E7A"/>
+        </w:rPr>
+        <w:t xml:space="preserve"> </w:t>
       </w:r>
       <w:r>
         <w:rPr>
@@ -1682,8 +2583,29 @@
           <w:bCs/>
           <w:color w:val="000080"/>
         </w:rPr>
-        <w:t xml:space="preserve">private boolean </w:t>
-      </w:r>
+        <w:t xml:space="preserve">private </w:t>
+      </w:r>
+      <w:proofErr w:type="spellStart"/>
+      <w:r>
+        <w:rPr>
+          <w:rFonts w:ascii="Consolas" w:hAnsi="Consolas"/>
+          <w:b/>
+          <w:bCs/>
+          <w:color w:val="000080"/>
+        </w:rPr>
+        <w:t>boolean</w:t>
+      </w:r>
+      <w:proofErr w:type="spellEnd"/>
+      <w:r>
+        <w:rPr>
+          <w:rFonts w:ascii="Consolas" w:hAnsi="Consolas"/>
+          <w:b/>
+          <w:bCs/>
+          <w:color w:val="000080"/>
+        </w:rPr>
+        <w:t xml:space="preserve"> </w:t>
+      </w:r>
+      <w:proofErr w:type="spellStart"/>
       <w:r>
         <w:rPr>
           <w:rFonts w:ascii="Consolas" w:hAnsi="Consolas"/>
@@ -1691,7 +2613,17 @@
           <w:bCs/>
           <w:color w:val="660E7A"/>
         </w:rPr>
-        <w:t xml:space="preserve">done </w:t>
+        <w:t>done</w:t>
+      </w:r>
+      <w:proofErr w:type="spellEnd"/>
+      <w:r>
+        <w:rPr>
+          <w:rFonts w:ascii="Consolas" w:hAnsi="Consolas"/>
+          <w:b/>
+          <w:bCs/>
+          <w:color w:val="660E7A"/>
+        </w:rPr>
+        <w:t xml:space="preserve"> </w:t>
       </w:r>
       <w:r>
         <w:rPr>
@@ -1700,6 +2632,7 @@
         </w:rPr>
         <w:t xml:space="preserve">= </w:t>
       </w:r>
+      <w:proofErr w:type="spellStart"/>
       <w:r>
         <w:rPr>
           <w:rFonts w:ascii="Consolas" w:hAnsi="Consolas"/>
@@ -1709,6 +2642,7 @@
         </w:rPr>
         <w:t>false</w:t>
       </w:r>
+      <w:proofErr w:type="spellEnd"/>
       <w:r>
         <w:rPr>
           <w:rFonts w:ascii="Consolas" w:hAnsi="Consolas"/>
@@ -1740,6 +2674,7 @@
         </w:rPr>
         <w:t xml:space="preserve">Date </w:t>
       </w:r>
+      <w:proofErr w:type="spellStart"/>
       <w:r>
         <w:rPr>
           <w:rFonts w:ascii="Consolas" w:hAnsi="Consolas"/>
@@ -1749,6 +2684,7 @@
         </w:rPr>
         <w:t>dueDate</w:t>
       </w:r>
+      <w:proofErr w:type="spellEnd"/>
       <w:r>
         <w:rPr>
           <w:rFonts w:ascii="Consolas" w:hAnsi="Consolas"/>
@@ -1771,38 +2707,80 @@
         <w:lastRenderedPageBreak/>
         <w:t xml:space="preserve">    </w:t>
       </w:r>
-      <w:r>
-        <w:rPr>
-          <w:rFonts w:ascii="Consolas" w:hAnsi="Consolas"/>
-          <w:b/>
-          <w:bCs/>
-          <w:color w:val="000080"/>
-        </w:rPr>
-        <w:t xml:space="preserve">public </w:t>
-      </w:r>
-      <w:r>
-        <w:rPr>
-          <w:rFonts w:ascii="Consolas" w:hAnsi="Consolas"/>
-          <w:color w:val="000000"/>
-        </w:rPr>
-        <w:t>TaskBuilder(</w:t>
-      </w:r>
-      <w:r>
-        <w:rPr>
-          <w:rFonts w:ascii="Consolas" w:hAnsi="Consolas"/>
-          <w:b/>
-          <w:bCs/>
-          <w:color w:val="000080"/>
-        </w:rPr>
-        <w:t xml:space="preserve">long </w:t>
-      </w:r>
-      <w:r>
-        <w:rPr>
-          <w:rFonts w:ascii="Consolas" w:hAnsi="Consolas"/>
-          <w:color w:val="000000"/>
-        </w:rPr>
-        <w:t>id) {</w:t>
-      </w:r>
+      <w:proofErr w:type="spellStart"/>
+      <w:r>
+        <w:rPr>
+          <w:rFonts w:ascii="Consolas" w:hAnsi="Consolas"/>
+          <w:b/>
+          <w:bCs/>
+          <w:color w:val="000080"/>
+        </w:rPr>
+        <w:t>public</w:t>
+      </w:r>
+      <w:proofErr w:type="spellEnd"/>
+      <w:r>
+        <w:rPr>
+          <w:rFonts w:ascii="Consolas" w:hAnsi="Consolas"/>
+          <w:b/>
+          <w:bCs/>
+          <w:color w:val="000080"/>
+        </w:rPr>
+        <w:t xml:space="preserve"> </w:t>
+      </w:r>
+      <w:proofErr w:type="spellStart"/>
+      <w:r>
+        <w:rPr>
+          <w:rFonts w:ascii="Consolas" w:hAnsi="Consolas"/>
+          <w:color w:val="000000"/>
+        </w:rPr>
+        <w:t>TaskBuilder</w:t>
+      </w:r>
+      <w:proofErr w:type="spellEnd"/>
+      <w:r>
+        <w:rPr>
+          <w:rFonts w:ascii="Consolas" w:hAnsi="Consolas"/>
+          <w:color w:val="000000"/>
+        </w:rPr>
+        <w:t>(</w:t>
+      </w:r>
+      <w:proofErr w:type="spellStart"/>
+      <w:r>
+        <w:rPr>
+          <w:rFonts w:ascii="Consolas" w:hAnsi="Consolas"/>
+          <w:b/>
+          <w:bCs/>
+          <w:color w:val="000080"/>
+        </w:rPr>
+        <w:t>long</w:t>
+      </w:r>
+      <w:proofErr w:type="spellEnd"/>
+      <w:r>
+        <w:rPr>
+          <w:rFonts w:ascii="Consolas" w:hAnsi="Consolas"/>
+          <w:b/>
+          <w:bCs/>
+          <w:color w:val="000080"/>
+        </w:rPr>
+        <w:t xml:space="preserve"> </w:t>
+      </w:r>
+      <w:proofErr w:type="spellStart"/>
+      <w:r>
+        <w:rPr>
+          <w:rFonts w:ascii="Consolas" w:hAnsi="Consolas"/>
+          <w:color w:val="000000"/>
+        </w:rPr>
+        <w:t>id</w:t>
+      </w:r>
+      <w:proofErr w:type="spellEnd"/>
+      <w:r>
+        <w:rPr>
+          <w:rFonts w:ascii="Consolas" w:hAnsi="Consolas"/>
+          <w:color w:val="000000"/>
+        </w:rPr>
+        <w:t>) {</w:t>
+      </w:r>
+      <w:bookmarkStart w:id="0" w:name="_GoBack"/>
+      <w:bookmarkEnd w:id="0"/>
       <w:r>
         <w:rPr>
           <w:rFonts w:ascii="Consolas" w:hAnsi="Consolas"/>
@@ -1841,7 +2819,23 @@
           <w:rFonts w:ascii="Consolas" w:hAnsi="Consolas"/>
           <w:color w:val="000000"/>
         </w:rPr>
-        <w:t xml:space="preserve">= id; </w:t>
+        <w:t xml:space="preserve">= </w:t>
+      </w:r>
+      <w:proofErr w:type="spellStart"/>
+      <w:r>
+        <w:rPr>
+          <w:rFonts w:ascii="Consolas" w:hAnsi="Consolas"/>
+          <w:color w:val="000000"/>
+        </w:rPr>
+        <w:t>id</w:t>
+      </w:r>
+      <w:proofErr w:type="spellEnd"/>
+      <w:r>
+        <w:rPr>
+          <w:rFonts w:ascii="Consolas" w:hAnsi="Consolas"/>
+          <w:color w:val="000000"/>
+        </w:rPr>
+        <w:t xml:space="preserve">; </w:t>
       </w:r>
       <w:r>
         <w:rPr>
@@ -1859,21 +2853,73 @@
         <w:br/>
         <w:t xml:space="preserve">    </w:t>
       </w:r>
-      <w:r>
-        <w:rPr>
-          <w:rFonts w:ascii="Consolas" w:hAnsi="Consolas"/>
-          <w:b/>
-          <w:bCs/>
-          <w:color w:val="000080"/>
-        </w:rPr>
-        <w:t xml:space="preserve">public </w:t>
-      </w:r>
-      <w:r>
-        <w:rPr>
-          <w:rFonts w:ascii="Consolas" w:hAnsi="Consolas"/>
-          <w:color w:val="000000"/>
-        </w:rPr>
-        <w:t>TaskBuilder setSummary(String summary) {</w:t>
+      <w:proofErr w:type="spellStart"/>
+      <w:r>
+        <w:rPr>
+          <w:rFonts w:ascii="Consolas" w:hAnsi="Consolas"/>
+          <w:b/>
+          <w:bCs/>
+          <w:color w:val="000080"/>
+        </w:rPr>
+        <w:t>public</w:t>
+      </w:r>
+      <w:proofErr w:type="spellEnd"/>
+      <w:r>
+        <w:rPr>
+          <w:rFonts w:ascii="Consolas" w:hAnsi="Consolas"/>
+          <w:b/>
+          <w:bCs/>
+          <w:color w:val="000080"/>
+        </w:rPr>
+        <w:t xml:space="preserve"> </w:t>
+      </w:r>
+      <w:proofErr w:type="spellStart"/>
+      <w:r>
+        <w:rPr>
+          <w:rFonts w:ascii="Consolas" w:hAnsi="Consolas"/>
+          <w:color w:val="000000"/>
+        </w:rPr>
+        <w:t>TaskBuilder</w:t>
+      </w:r>
+      <w:proofErr w:type="spellEnd"/>
+      <w:r>
+        <w:rPr>
+          <w:rFonts w:ascii="Consolas" w:hAnsi="Consolas"/>
+          <w:color w:val="000000"/>
+        </w:rPr>
+        <w:t xml:space="preserve"> </w:t>
+      </w:r>
+      <w:proofErr w:type="spellStart"/>
+      <w:r>
+        <w:rPr>
+          <w:rFonts w:ascii="Consolas" w:hAnsi="Consolas"/>
+          <w:color w:val="000000"/>
+        </w:rPr>
+        <w:t>setSummary</w:t>
+      </w:r>
+      <w:proofErr w:type="spellEnd"/>
+      <w:r>
+        <w:rPr>
+          <w:rFonts w:ascii="Consolas" w:hAnsi="Consolas"/>
+          <w:color w:val="000000"/>
+        </w:rPr>
+        <w:t xml:space="preserve">(String </w:t>
+      </w:r>
+      <w:proofErr w:type="spellStart"/>
+      <w:r>
+        <w:rPr>
+          <w:rFonts w:ascii="Consolas" w:hAnsi="Consolas"/>
+          <w:color w:val="000000"/>
+        </w:rPr>
+        <w:t>summary</w:t>
+      </w:r>
+      <w:proofErr w:type="spellEnd"/>
+      <w:r>
+        <w:rPr>
+          <w:rFonts w:ascii="Consolas" w:hAnsi="Consolas"/>
+          <w:color w:val="000000"/>
+        </w:rPr>
+        <w:t>) {</w:t>
       </w:r>
       <w:r>
         <w:rPr>
@@ -1883,6 +2929,7 @@
         <w:br/>
         <w:t xml:space="preserve">        </w:t>
       </w:r>
+      <w:proofErr w:type="spellStart"/>
       <w:r>
         <w:rPr>
           <w:rFonts w:ascii="Consolas" w:hAnsi="Consolas"/>
@@ -1906,14 +2953,40 @@
           <w:bCs/>
           <w:color w:val="660E7A"/>
         </w:rPr>
-        <w:t xml:space="preserve">summary </w:t>
-      </w:r>
-      <w:r>
-        <w:rPr>
-          <w:rFonts w:ascii="Consolas" w:hAnsi="Consolas"/>
-          <w:color w:val="000000"/>
-        </w:rPr>
-        <w:t>= summary;</w:t>
+        <w:t>summary</w:t>
+      </w:r>
+      <w:proofErr w:type="spellEnd"/>
+      <w:r>
+        <w:rPr>
+          <w:rFonts w:ascii="Consolas" w:hAnsi="Consolas"/>
+          <w:b/>
+          <w:bCs/>
+          <w:color w:val="660E7A"/>
+        </w:rPr>
+        <w:t xml:space="preserve"> </w:t>
+      </w:r>
+      <w:r>
+        <w:rPr>
+          <w:rFonts w:ascii="Consolas" w:hAnsi="Consolas"/>
+          <w:color w:val="000000"/>
+        </w:rPr>
+        <w:t xml:space="preserve">= </w:t>
+      </w:r>
+      <w:proofErr w:type="spellStart"/>
+      <w:r>
+        <w:rPr>
+          <w:rFonts w:ascii="Consolas" w:hAnsi="Consolas"/>
+          <w:color w:val="000000"/>
+        </w:rPr>
+        <w:t>summary</w:t>
+      </w:r>
+      <w:proofErr w:type="spellEnd"/>
+      <w:r>
+        <w:rPr>
+          <w:rFonts w:ascii="Consolas" w:hAnsi="Consolas"/>
+          <w:color w:val="000000"/>
+        </w:rPr>
+        <w:t>;</w:t>
       </w:r>
       <w:r>
         <w:rPr>
@@ -1923,15 +2996,37 @@
         <w:br/>
         <w:t xml:space="preserve">        </w:t>
       </w:r>
-      <w:r>
-        <w:rPr>
-          <w:rFonts w:ascii="Consolas" w:hAnsi="Consolas"/>
-          <w:b/>
-          <w:bCs/>
-          <w:color w:val="000080"/>
-        </w:rPr>
-        <w:t>return this</w:t>
-      </w:r>
+      <w:proofErr w:type="spellStart"/>
+      <w:r>
+        <w:rPr>
+          <w:rFonts w:ascii="Consolas" w:hAnsi="Consolas"/>
+          <w:b/>
+          <w:bCs/>
+          <w:color w:val="000080"/>
+        </w:rPr>
+        <w:t>return</w:t>
+      </w:r>
+      <w:proofErr w:type="spellEnd"/>
+      <w:r>
+        <w:rPr>
+          <w:rFonts w:ascii="Consolas" w:hAnsi="Consolas"/>
+          <w:b/>
+          <w:bCs/>
+          <w:color w:val="000080"/>
+        </w:rPr>
+        <w:t xml:space="preserve"> </w:t>
+      </w:r>
+      <w:proofErr w:type="spellStart"/>
+      <w:r>
+        <w:rPr>
+          <w:rFonts w:ascii="Consolas" w:hAnsi="Consolas"/>
+          <w:b/>
+          <w:bCs/>
+          <w:color w:val="000080"/>
+        </w:rPr>
+        <w:t>this</w:t>
+      </w:r>
+      <w:proofErr w:type="spellEnd"/>
       <w:r>
         <w:rPr>
           <w:rFonts w:ascii="Consolas" w:hAnsi="Consolas"/>
@@ -1955,21 +3050,73 @@
         <w:br/>
         <w:t xml:space="preserve">    </w:t>
       </w:r>
-      <w:r>
-        <w:rPr>
-          <w:rFonts w:ascii="Consolas" w:hAnsi="Consolas"/>
-          <w:b/>
-          <w:bCs/>
-          <w:color w:val="000080"/>
-        </w:rPr>
-        <w:t xml:space="preserve">public </w:t>
-      </w:r>
-      <w:r>
-        <w:rPr>
-          <w:rFonts w:ascii="Consolas" w:hAnsi="Consolas"/>
-          <w:color w:val="000000"/>
-        </w:rPr>
-        <w:t>TaskBuilder setDescription(String description) {</w:t>
+      <w:proofErr w:type="spellStart"/>
+      <w:r>
+        <w:rPr>
+          <w:rFonts w:ascii="Consolas" w:hAnsi="Consolas"/>
+          <w:b/>
+          <w:bCs/>
+          <w:color w:val="000080"/>
+        </w:rPr>
+        <w:t>public</w:t>
+      </w:r>
+      <w:proofErr w:type="spellEnd"/>
+      <w:r>
+        <w:rPr>
+          <w:rFonts w:ascii="Consolas" w:hAnsi="Consolas"/>
+          <w:b/>
+          <w:bCs/>
+          <w:color w:val="000080"/>
+        </w:rPr>
+        <w:t xml:space="preserve"> </w:t>
+      </w:r>
+      <w:proofErr w:type="spellStart"/>
+      <w:r>
+        <w:rPr>
+          <w:rFonts w:ascii="Consolas" w:hAnsi="Consolas"/>
+          <w:color w:val="000000"/>
+        </w:rPr>
+        <w:t>TaskBuilder</w:t>
+      </w:r>
+      <w:proofErr w:type="spellEnd"/>
+      <w:r>
+        <w:rPr>
+          <w:rFonts w:ascii="Consolas" w:hAnsi="Consolas"/>
+          <w:color w:val="000000"/>
+        </w:rPr>
+        <w:t xml:space="preserve"> </w:t>
+      </w:r>
+      <w:proofErr w:type="spellStart"/>
+      <w:r>
+        <w:rPr>
+          <w:rFonts w:ascii="Consolas" w:hAnsi="Consolas"/>
+          <w:color w:val="000000"/>
+        </w:rPr>
+        <w:t>setDescription</w:t>
+      </w:r>
+      <w:proofErr w:type="spellEnd"/>
+      <w:r>
+        <w:rPr>
+          <w:rFonts w:ascii="Consolas" w:hAnsi="Consolas"/>
+          <w:color w:val="000000"/>
+        </w:rPr>
+        <w:t xml:space="preserve">(String </w:t>
+      </w:r>
+      <w:proofErr w:type="spellStart"/>
+      <w:r>
+        <w:rPr>
+          <w:rFonts w:ascii="Consolas" w:hAnsi="Consolas"/>
+          <w:color w:val="000000"/>
+        </w:rPr>
+        <w:t>description</w:t>
+      </w:r>
+      <w:proofErr w:type="spellEnd"/>
+      <w:r>
+        <w:rPr>
+          <w:rFonts w:ascii="Consolas" w:hAnsi="Consolas"/>
+          <w:color w:val="000000"/>
+        </w:rPr>
+        <w:t>) {</w:t>
       </w:r>
       <w:r>
         <w:rPr>
@@ -1979,6 +3126,7 @@
         <w:br/>
         <w:t xml:space="preserve">        </w:t>
       </w:r>
+      <w:proofErr w:type="spellStart"/>
       <w:r>
         <w:rPr>
           <w:rFonts w:ascii="Consolas" w:hAnsi="Consolas"/>
@@ -2002,14 +3150,40 @@
           <w:bCs/>
           <w:color w:val="660E7A"/>
         </w:rPr>
-        <w:t xml:space="preserve">description </w:t>
-      </w:r>
-      <w:r>
-        <w:rPr>
-          <w:rFonts w:ascii="Consolas" w:hAnsi="Consolas"/>
-          <w:color w:val="000000"/>
-        </w:rPr>
-        <w:t>= description;</w:t>
+        <w:t>description</w:t>
+      </w:r>
+      <w:proofErr w:type="spellEnd"/>
+      <w:r>
+        <w:rPr>
+          <w:rFonts w:ascii="Consolas" w:hAnsi="Consolas"/>
+          <w:b/>
+          <w:bCs/>
+          <w:color w:val="660E7A"/>
+        </w:rPr>
+        <w:t xml:space="preserve"> </w:t>
+      </w:r>
+      <w:r>
+        <w:rPr>
+          <w:rFonts w:ascii="Consolas" w:hAnsi="Consolas"/>
+          <w:color w:val="000000"/>
+        </w:rPr>
+        <w:t xml:space="preserve">= </w:t>
+      </w:r>
+      <w:proofErr w:type="spellStart"/>
+      <w:r>
+        <w:rPr>
+          <w:rFonts w:ascii="Consolas" w:hAnsi="Consolas"/>
+          <w:color w:val="000000"/>
+        </w:rPr>
+        <w:t>description</w:t>
+      </w:r>
+      <w:proofErr w:type="spellEnd"/>
+      <w:r>
+        <w:rPr>
+          <w:rFonts w:ascii="Consolas" w:hAnsi="Consolas"/>
+          <w:color w:val="000000"/>
+        </w:rPr>
+        <w:t>;</w:t>
       </w:r>
       <w:r>
         <w:rPr>
@@ -2019,15 +3193,37 @@
         <w:br/>
         <w:t xml:space="preserve">        </w:t>
       </w:r>
-      <w:r>
-        <w:rPr>
-          <w:rFonts w:ascii="Consolas" w:hAnsi="Consolas"/>
-          <w:b/>
-          <w:bCs/>
-          <w:color w:val="000080"/>
-        </w:rPr>
-        <w:t>return this</w:t>
-      </w:r>
+      <w:proofErr w:type="spellStart"/>
+      <w:r>
+        <w:rPr>
+          <w:rFonts w:ascii="Consolas" w:hAnsi="Consolas"/>
+          <w:b/>
+          <w:bCs/>
+          <w:color w:val="000080"/>
+        </w:rPr>
+        <w:t>return</w:t>
+      </w:r>
+      <w:proofErr w:type="spellEnd"/>
+      <w:r>
+        <w:rPr>
+          <w:rFonts w:ascii="Consolas" w:hAnsi="Consolas"/>
+          <w:b/>
+          <w:bCs/>
+          <w:color w:val="000080"/>
+        </w:rPr>
+        <w:t xml:space="preserve"> </w:t>
+      </w:r>
+      <w:proofErr w:type="spellStart"/>
+      <w:r>
+        <w:rPr>
+          <w:rFonts w:ascii="Consolas" w:hAnsi="Consolas"/>
+          <w:b/>
+          <w:bCs/>
+          <w:color w:val="000080"/>
+        </w:rPr>
+        <w:t>this</w:t>
+      </w:r>
+      <w:proofErr w:type="spellEnd"/>
       <w:r>
         <w:rPr>
           <w:rFonts w:ascii="Consolas" w:hAnsi="Consolas"/>
@@ -2051,37 +3247,93 @@
         <w:br/>
         <w:t xml:space="preserve">    </w:t>
       </w:r>
-      <w:r>
-        <w:rPr>
-          <w:rFonts w:ascii="Consolas" w:hAnsi="Consolas"/>
-          <w:b/>
-          <w:bCs/>
-          <w:color w:val="000080"/>
-        </w:rPr>
-        <w:t xml:space="preserve">public </w:t>
-      </w:r>
-      <w:r>
-        <w:rPr>
-          <w:rFonts w:ascii="Consolas" w:hAnsi="Consolas"/>
-          <w:color w:val="000000"/>
-        </w:rPr>
-        <w:t>TaskBuilder setDone(</w:t>
-      </w:r>
-      <w:r>
-        <w:rPr>
-          <w:rFonts w:ascii="Consolas" w:hAnsi="Consolas"/>
-          <w:b/>
-          <w:bCs/>
-          <w:color w:val="000080"/>
-        </w:rPr>
-        <w:t xml:space="preserve">boolean </w:t>
-      </w:r>
-      <w:r>
-        <w:rPr>
-          <w:rFonts w:ascii="Consolas" w:hAnsi="Consolas"/>
-          <w:color w:val="000000"/>
-        </w:rPr>
-        <w:t>done) {</w:t>
+      <w:proofErr w:type="spellStart"/>
+      <w:r>
+        <w:rPr>
+          <w:rFonts w:ascii="Consolas" w:hAnsi="Consolas"/>
+          <w:b/>
+          <w:bCs/>
+          <w:color w:val="000080"/>
+        </w:rPr>
+        <w:t>public</w:t>
+      </w:r>
+      <w:proofErr w:type="spellEnd"/>
+      <w:r>
+        <w:rPr>
+          <w:rFonts w:ascii="Consolas" w:hAnsi="Consolas"/>
+          <w:b/>
+          <w:bCs/>
+          <w:color w:val="000080"/>
+        </w:rPr>
+        <w:t xml:space="preserve"> </w:t>
+      </w:r>
+      <w:proofErr w:type="spellStart"/>
+      <w:r>
+        <w:rPr>
+          <w:rFonts w:ascii="Consolas" w:hAnsi="Consolas"/>
+          <w:color w:val="000000"/>
+        </w:rPr>
+        <w:t>TaskBuilder</w:t>
+      </w:r>
+      <w:proofErr w:type="spellEnd"/>
+      <w:r>
+        <w:rPr>
+          <w:rFonts w:ascii="Consolas" w:hAnsi="Consolas"/>
+          <w:color w:val="000000"/>
+        </w:rPr>
+        <w:t xml:space="preserve"> </w:t>
+      </w:r>
+      <w:proofErr w:type="spellStart"/>
+      <w:r>
+        <w:rPr>
+          <w:rFonts w:ascii="Consolas" w:hAnsi="Consolas"/>
+          <w:color w:val="000000"/>
+        </w:rPr>
+        <w:t>setDone</w:t>
+      </w:r>
+      <w:proofErr w:type="spellEnd"/>
+      <w:r>
+        <w:rPr>
+          <w:rFonts w:ascii="Consolas" w:hAnsi="Consolas"/>
+          <w:color w:val="000000"/>
+        </w:rPr>
+        <w:t>(</w:t>
+      </w:r>
+      <w:proofErr w:type="spellStart"/>
+      <w:r>
+        <w:rPr>
+          <w:rFonts w:ascii="Consolas" w:hAnsi="Consolas"/>
+          <w:b/>
+          <w:bCs/>
+          <w:color w:val="000080"/>
+        </w:rPr>
+        <w:t>boolean</w:t>
+      </w:r>
+      <w:proofErr w:type="spellEnd"/>
+      <w:r>
+        <w:rPr>
+          <w:rFonts w:ascii="Consolas" w:hAnsi="Consolas"/>
+          <w:b/>
+          <w:bCs/>
+          <w:color w:val="000080"/>
+        </w:rPr>
+        <w:t xml:space="preserve"> </w:t>
+      </w:r>
+      <w:proofErr w:type="spellStart"/>
+      <w:r>
+        <w:rPr>
+          <w:rFonts w:ascii="Consolas" w:hAnsi="Consolas"/>
+          <w:color w:val="000000"/>
+        </w:rPr>
+        <w:t>done</w:t>
+      </w:r>
+      <w:proofErr w:type="spellEnd"/>
+      <w:r>
+        <w:rPr>
+          <w:rFonts w:ascii="Consolas" w:hAnsi="Consolas"/>
+          <w:color w:val="000000"/>
+        </w:rPr>
+        <w:t>) {</w:t>
       </w:r>
       <w:r>
         <w:rPr>
@@ -2091,6 +3343,7 @@
         <w:br/>
         <w:t xml:space="preserve">        </w:t>
       </w:r>
+      <w:proofErr w:type="spellStart"/>
       <w:r>
         <w:rPr>
           <w:rFonts w:ascii="Consolas" w:hAnsi="Consolas"/>
@@ -2114,14 +3367,40 @@
           <w:bCs/>
           <w:color w:val="660E7A"/>
         </w:rPr>
-        <w:t xml:space="preserve">done </w:t>
-      </w:r>
-      <w:r>
-        <w:rPr>
-          <w:rFonts w:ascii="Consolas" w:hAnsi="Consolas"/>
-          <w:color w:val="000000"/>
-        </w:rPr>
-        <w:t>= done;</w:t>
+        <w:t>done</w:t>
+      </w:r>
+      <w:proofErr w:type="spellEnd"/>
+      <w:r>
+        <w:rPr>
+          <w:rFonts w:ascii="Consolas" w:hAnsi="Consolas"/>
+          <w:b/>
+          <w:bCs/>
+          <w:color w:val="660E7A"/>
+        </w:rPr>
+        <w:t xml:space="preserve"> </w:t>
+      </w:r>
+      <w:r>
+        <w:rPr>
+          <w:rFonts w:ascii="Consolas" w:hAnsi="Consolas"/>
+          <w:color w:val="000000"/>
+        </w:rPr>
+        <w:t xml:space="preserve">= </w:t>
+      </w:r>
+      <w:proofErr w:type="spellStart"/>
+      <w:r>
+        <w:rPr>
+          <w:rFonts w:ascii="Consolas" w:hAnsi="Consolas"/>
+          <w:color w:val="000000"/>
+        </w:rPr>
+        <w:t>done</w:t>
+      </w:r>
+      <w:proofErr w:type="spellEnd"/>
+      <w:r>
+        <w:rPr>
+          <w:rFonts w:ascii="Consolas" w:hAnsi="Consolas"/>
+          <w:color w:val="000000"/>
+        </w:rPr>
+        <w:t>;</w:t>
       </w:r>
       <w:r>
         <w:rPr>
@@ -2131,15 +3410,37 @@
         <w:br/>
         <w:t xml:space="preserve">        </w:t>
       </w:r>
-      <w:r>
-        <w:rPr>
-          <w:rFonts w:ascii="Consolas" w:hAnsi="Consolas"/>
-          <w:b/>
-          <w:bCs/>
-          <w:color w:val="000080"/>
-        </w:rPr>
-        <w:t>return this</w:t>
-      </w:r>
+      <w:proofErr w:type="spellStart"/>
+      <w:r>
+        <w:rPr>
+          <w:rFonts w:ascii="Consolas" w:hAnsi="Consolas"/>
+          <w:b/>
+          <w:bCs/>
+          <w:color w:val="000080"/>
+        </w:rPr>
+        <w:t>return</w:t>
+      </w:r>
+      <w:proofErr w:type="spellEnd"/>
+      <w:r>
+        <w:rPr>
+          <w:rFonts w:ascii="Consolas" w:hAnsi="Consolas"/>
+          <w:b/>
+          <w:bCs/>
+          <w:color w:val="000080"/>
+        </w:rPr>
+        <w:t xml:space="preserve"> </w:t>
+      </w:r>
+      <w:proofErr w:type="spellStart"/>
+      <w:r>
+        <w:rPr>
+          <w:rFonts w:ascii="Consolas" w:hAnsi="Consolas"/>
+          <w:b/>
+          <w:bCs/>
+          <w:color w:val="000080"/>
+        </w:rPr>
+        <w:t>this</w:t>
+      </w:r>
+      <w:proofErr w:type="spellEnd"/>
       <w:r>
         <w:rPr>
           <w:rFonts w:ascii="Consolas" w:hAnsi="Consolas"/>
@@ -2163,21 +3464,73 @@
         <w:br/>
         <w:t xml:space="preserve">    </w:t>
       </w:r>
-      <w:r>
-        <w:rPr>
-          <w:rFonts w:ascii="Consolas" w:hAnsi="Consolas"/>
-          <w:b/>
-          <w:bCs/>
-          <w:color w:val="000080"/>
-        </w:rPr>
-        <w:t xml:space="preserve">public </w:t>
-      </w:r>
-      <w:r>
-        <w:rPr>
-          <w:rFonts w:ascii="Consolas" w:hAnsi="Consolas"/>
-          <w:color w:val="000000"/>
-        </w:rPr>
-        <w:t>TaskBuilder setDueDate(Date dueDate) {</w:t>
+      <w:proofErr w:type="spellStart"/>
+      <w:r>
+        <w:rPr>
+          <w:rFonts w:ascii="Consolas" w:hAnsi="Consolas"/>
+          <w:b/>
+          <w:bCs/>
+          <w:color w:val="000080"/>
+        </w:rPr>
+        <w:t>public</w:t>
+      </w:r>
+      <w:proofErr w:type="spellEnd"/>
+      <w:r>
+        <w:rPr>
+          <w:rFonts w:ascii="Consolas" w:hAnsi="Consolas"/>
+          <w:b/>
+          <w:bCs/>
+          <w:color w:val="000080"/>
+        </w:rPr>
+        <w:t xml:space="preserve"> </w:t>
+      </w:r>
+      <w:proofErr w:type="spellStart"/>
+      <w:r>
+        <w:rPr>
+          <w:rFonts w:ascii="Consolas" w:hAnsi="Consolas"/>
+          <w:color w:val="000000"/>
+        </w:rPr>
+        <w:t>TaskBuilder</w:t>
+      </w:r>
+      <w:proofErr w:type="spellEnd"/>
+      <w:r>
+        <w:rPr>
+          <w:rFonts w:ascii="Consolas" w:hAnsi="Consolas"/>
+          <w:color w:val="000000"/>
+        </w:rPr>
+        <w:t xml:space="preserve"> </w:t>
+      </w:r>
+      <w:proofErr w:type="spellStart"/>
+      <w:r>
+        <w:rPr>
+          <w:rFonts w:ascii="Consolas" w:hAnsi="Consolas"/>
+          <w:color w:val="000000"/>
+        </w:rPr>
+        <w:t>setDueDate</w:t>
+      </w:r>
+      <w:proofErr w:type="spellEnd"/>
+      <w:r>
+        <w:rPr>
+          <w:rFonts w:ascii="Consolas" w:hAnsi="Consolas"/>
+          <w:color w:val="000000"/>
+        </w:rPr>
+        <w:t xml:space="preserve">(Date </w:t>
+      </w:r>
+      <w:proofErr w:type="spellStart"/>
+      <w:r>
+        <w:rPr>
+          <w:rFonts w:ascii="Consolas" w:hAnsi="Consolas"/>
+          <w:color w:val="000000"/>
+        </w:rPr>
+        <w:t>dueDate</w:t>
+      </w:r>
+      <w:proofErr w:type="spellEnd"/>
+      <w:r>
+        <w:rPr>
+          <w:rFonts w:ascii="Consolas" w:hAnsi="Consolas"/>
+          <w:color w:val="000000"/>
+        </w:rPr>
+        <w:t>) {</w:t>
       </w:r>
       <w:r>
         <w:rPr>
@@ -2187,6 +3540,7 @@
         <w:br/>
         <w:t xml:space="preserve">        </w:t>
       </w:r>
+      <w:proofErr w:type="spellStart"/>
       <w:r>
         <w:rPr>
           <w:rFonts w:ascii="Consolas" w:hAnsi="Consolas"/>
@@ -2210,7 +3564,17 @@
           <w:bCs/>
           <w:color w:val="660E7A"/>
         </w:rPr>
-        <w:t xml:space="preserve">dueDate </w:t>
+        <w:t>dueDate</w:t>
+      </w:r>
+      <w:proofErr w:type="spellEnd"/>
+      <w:r>
+        <w:rPr>
+          <w:rFonts w:ascii="Consolas" w:hAnsi="Consolas"/>
+          <w:b/>
+          <w:bCs/>
+          <w:color w:val="660E7A"/>
+        </w:rPr>
+        <w:t xml:space="preserve"> </w:t>
       </w:r>
       <w:r>
         <w:rPr>
@@ -2219,21 +3583,48 @@
         </w:rPr>
         <w:t xml:space="preserve">= </w:t>
       </w:r>
-      <w:r>
-        <w:rPr>
-          <w:rFonts w:ascii="Consolas" w:hAnsi="Consolas"/>
-          <w:b/>
-          <w:bCs/>
-          <w:color w:val="000080"/>
-        </w:rPr>
-        <w:t xml:space="preserve">new </w:t>
-      </w:r>
-      <w:r>
-        <w:rPr>
-          <w:rFonts w:ascii="Consolas" w:hAnsi="Consolas"/>
-          <w:color w:val="000000"/>
-        </w:rPr>
-        <w:t>Date(dueDate.getTime());</w:t>
+      <w:proofErr w:type="spellStart"/>
+      <w:r>
+        <w:rPr>
+          <w:rFonts w:ascii="Consolas" w:hAnsi="Consolas"/>
+          <w:b/>
+          <w:bCs/>
+          <w:color w:val="000080"/>
+        </w:rPr>
+        <w:t>new</w:t>
+      </w:r>
+      <w:proofErr w:type="spellEnd"/>
+      <w:r>
+        <w:rPr>
+          <w:rFonts w:ascii="Consolas" w:hAnsi="Consolas"/>
+          <w:b/>
+          <w:bCs/>
+          <w:color w:val="000080"/>
+        </w:rPr>
+        <w:t xml:space="preserve"> </w:t>
+      </w:r>
+      <w:r>
+        <w:rPr>
+          <w:rFonts w:ascii="Consolas" w:hAnsi="Consolas"/>
+          <w:color w:val="000000"/>
+        </w:rPr>
+        <w:t>Date(</w:t>
+      </w:r>
+      <w:proofErr w:type="spellStart"/>
+      <w:r>
+        <w:rPr>
+          <w:rFonts w:ascii="Consolas" w:hAnsi="Consolas"/>
+          <w:color w:val="000000"/>
+        </w:rPr>
+        <w:t>dueDate.getTime</w:t>
+      </w:r>
+      <w:proofErr w:type="spellEnd"/>
+      <w:r>
+        <w:rPr>
+          <w:rFonts w:ascii="Consolas" w:hAnsi="Consolas"/>
+          <w:color w:val="000000"/>
+        </w:rPr>
+        <w:t>());</w:t>
       </w:r>
       <w:r>
         <w:rPr>
@@ -2243,15 +3634,37 @@
         <w:br/>
         <w:t xml:space="preserve">        </w:t>
       </w:r>
-      <w:r>
-        <w:rPr>
-          <w:rFonts w:ascii="Consolas" w:hAnsi="Consolas"/>
-          <w:b/>
-          <w:bCs/>
-          <w:color w:val="000080"/>
-        </w:rPr>
-        <w:t>return this</w:t>
-      </w:r>
+      <w:proofErr w:type="spellStart"/>
+      <w:r>
+        <w:rPr>
+          <w:rFonts w:ascii="Consolas" w:hAnsi="Consolas"/>
+          <w:b/>
+          <w:bCs/>
+          <w:color w:val="000080"/>
+        </w:rPr>
+        <w:t>return</w:t>
+      </w:r>
+      <w:proofErr w:type="spellEnd"/>
+      <w:r>
+        <w:rPr>
+          <w:rFonts w:ascii="Consolas" w:hAnsi="Consolas"/>
+          <w:b/>
+          <w:bCs/>
+          <w:color w:val="000080"/>
+        </w:rPr>
+        <w:t xml:space="preserve"> </w:t>
+      </w:r>
+      <w:proofErr w:type="spellStart"/>
+      <w:r>
+        <w:rPr>
+          <w:rFonts w:ascii="Consolas" w:hAnsi="Consolas"/>
+          <w:b/>
+          <w:bCs/>
+          <w:color w:val="000080"/>
+        </w:rPr>
+        <w:t>this</w:t>
+      </w:r>
+      <w:proofErr w:type="spellEnd"/>
       <w:r>
         <w:rPr>
           <w:rFonts w:ascii="Consolas" w:hAnsi="Consolas"/>
@@ -2275,21 +3688,48 @@
         <w:br/>
         <w:t xml:space="preserve">    </w:t>
       </w:r>
-      <w:r>
-        <w:rPr>
-          <w:rFonts w:ascii="Consolas" w:hAnsi="Consolas"/>
-          <w:b/>
-          <w:bCs/>
-          <w:color w:val="000080"/>
-        </w:rPr>
-        <w:t xml:space="preserve">public </w:t>
-      </w:r>
-      <w:r>
-        <w:rPr>
-          <w:rFonts w:ascii="Consolas" w:hAnsi="Consolas"/>
-          <w:color w:val="000000"/>
-        </w:rPr>
-        <w:t>Task build() {</w:t>
+      <w:proofErr w:type="spellStart"/>
+      <w:r>
+        <w:rPr>
+          <w:rFonts w:ascii="Consolas" w:hAnsi="Consolas"/>
+          <w:b/>
+          <w:bCs/>
+          <w:color w:val="000080"/>
+        </w:rPr>
+        <w:t>public</w:t>
+      </w:r>
+      <w:proofErr w:type="spellEnd"/>
+      <w:r>
+        <w:rPr>
+          <w:rFonts w:ascii="Consolas" w:hAnsi="Consolas"/>
+          <w:b/>
+          <w:bCs/>
+          <w:color w:val="000080"/>
+        </w:rPr>
+        <w:t xml:space="preserve"> </w:t>
+      </w:r>
+      <w:r>
+        <w:rPr>
+          <w:rFonts w:ascii="Consolas" w:hAnsi="Consolas"/>
+          <w:color w:val="000000"/>
+        </w:rPr>
+        <w:t xml:space="preserve">Task </w:t>
+      </w:r>
+      <w:proofErr w:type="spellStart"/>
+      <w:r>
+        <w:rPr>
+          <w:rFonts w:ascii="Consolas" w:hAnsi="Consolas"/>
+          <w:color w:val="000000"/>
+        </w:rPr>
+        <w:t>build</w:t>
+      </w:r>
+      <w:proofErr w:type="spellEnd"/>
+      <w:r>
+        <w:rPr>
+          <w:rFonts w:ascii="Consolas" w:hAnsi="Consolas"/>
+          <w:color w:val="000000"/>
+        </w:rPr>
+        <w:t>() {</w:t>
       </w:r>
       <w:r>
         <w:rPr>
@@ -2299,14 +3739,45 @@
         <w:br/>
         <w:t xml:space="preserve">        </w:t>
       </w:r>
-      <w:r>
-        <w:rPr>
-          <w:rFonts w:ascii="Consolas" w:hAnsi="Consolas"/>
-          <w:b/>
-          <w:bCs/>
-          <w:color w:val="000080"/>
-        </w:rPr>
-        <w:t xml:space="preserve">return new </w:t>
+      <w:proofErr w:type="spellStart"/>
+      <w:r>
+        <w:rPr>
+          <w:rFonts w:ascii="Consolas" w:hAnsi="Consolas"/>
+          <w:b/>
+          <w:bCs/>
+          <w:color w:val="000080"/>
+        </w:rPr>
+        <w:t>return</w:t>
+      </w:r>
+      <w:proofErr w:type="spellEnd"/>
+      <w:r>
+        <w:rPr>
+          <w:rFonts w:ascii="Consolas" w:hAnsi="Consolas"/>
+          <w:b/>
+          <w:bCs/>
+          <w:color w:val="000080"/>
+        </w:rPr>
+        <w:t xml:space="preserve"> </w:t>
+      </w:r>
+      <w:proofErr w:type="spellStart"/>
+      <w:r>
+        <w:rPr>
+          <w:rFonts w:ascii="Consolas" w:hAnsi="Consolas"/>
+          <w:b/>
+          <w:bCs/>
+          <w:color w:val="000080"/>
+        </w:rPr>
+        <w:t>new</w:t>
+      </w:r>
+      <w:proofErr w:type="spellEnd"/>
+      <w:r>
+        <w:rPr>
+          <w:rFonts w:ascii="Consolas" w:hAnsi="Consolas"/>
+          <w:b/>
+          <w:bCs/>
+          <w:color w:val="000080"/>
+        </w:rPr>
+        <w:t xml:space="preserve"> </w:t>
       </w:r>
       <w:r>
         <w:rPr>
@@ -2315,6 +3786,7 @@
         </w:rPr>
         <w:t>Task(</w:t>
       </w:r>
+      <w:proofErr w:type="spellStart"/>
       <w:r>
         <w:rPr>
           <w:rFonts w:ascii="Consolas" w:hAnsi="Consolas"/>
@@ -2324,6 +3796,7 @@
         </w:rPr>
         <w:t>id</w:t>
       </w:r>
+      <w:proofErr w:type="spellEnd"/>
       <w:r>
         <w:rPr>
           <w:rFonts w:ascii="Consolas" w:hAnsi="Consolas"/>
@@ -2331,6 +3804,7 @@
         </w:rPr>
         <w:t xml:space="preserve">, </w:t>
       </w:r>
+      <w:proofErr w:type="spellStart"/>
       <w:r>
         <w:rPr>
           <w:rFonts w:ascii="Consolas" w:hAnsi="Consolas"/>
@@ -2340,6 +3814,7 @@
         </w:rPr>
         <w:t>summary</w:t>
       </w:r>
+      <w:proofErr w:type="spellEnd"/>
       <w:r>
         <w:rPr>
           <w:rFonts w:ascii="Consolas" w:hAnsi="Consolas"/>
@@ -2347,6 +3822,7 @@
         </w:rPr>
         <w:t xml:space="preserve">, </w:t>
       </w:r>
+      <w:proofErr w:type="spellStart"/>
       <w:r>
         <w:rPr>
           <w:rFonts w:ascii="Consolas" w:hAnsi="Consolas"/>
@@ -2356,6 +3832,7 @@
         </w:rPr>
         <w:t>description</w:t>
       </w:r>
+      <w:proofErr w:type="spellEnd"/>
       <w:r>
         <w:rPr>
           <w:rFonts w:ascii="Consolas" w:hAnsi="Consolas"/>
@@ -2363,6 +3840,7 @@
         </w:rPr>
         <w:t xml:space="preserve">, </w:t>
       </w:r>
+      <w:proofErr w:type="spellStart"/>
       <w:r>
         <w:rPr>
           <w:rFonts w:ascii="Consolas" w:hAnsi="Consolas"/>
@@ -2372,6 +3850,7 @@
         </w:rPr>
         <w:t>done</w:t>
       </w:r>
+      <w:proofErr w:type="spellEnd"/>
       <w:r>
         <w:rPr>
           <w:rFonts w:ascii="Consolas" w:hAnsi="Consolas"/>
@@ -2379,6 +3858,7 @@
         </w:rPr>
         <w:t xml:space="preserve">, </w:t>
       </w:r>
+      <w:proofErr w:type="spellStart"/>
       <w:r>
         <w:rPr>
           <w:rFonts w:ascii="Consolas" w:hAnsi="Consolas"/>
@@ -2388,6 +3868,7 @@
         </w:rPr>
         <w:t>dueDate</w:t>
       </w:r>
+      <w:proofErr w:type="spellEnd"/>
       <w:r>
         <w:rPr>
           <w:rFonts w:ascii="Consolas" w:hAnsi="Consolas"/>
@@ -2415,7 +3896,15 @@
     <w:p/>
     <w:p>
       <w:r>
-        <w:t>Benutzung:</w:t>
+        <w:t xml:space="preserve">Wenn nun ein Objekt der Klasse Task erstellt werden möchte, kann dies über die </w:t>
+      </w:r>
+      <w:proofErr w:type="spellStart"/>
+      <w:r>
+        <w:t>TaskBuilder</w:t>
+      </w:r>
+      <w:proofErr w:type="spellEnd"/>
+      <w:r>
+        <w:t xml:space="preserve"> Klasse erreicht werden. </w:t>
       </w:r>
     </w:p>
     <w:p>
@@ -2449,17 +3938,57 @@
           <w:lang w:eastAsia="de-DE"/>
         </w:rPr>
       </w:pPr>
-      <w:r>
-        <w:rPr>
-          <w:rFonts w:ascii="Consolas" w:eastAsia="Times New Roman" w:hAnsi="Consolas" w:cs="Courier New"/>
-          <w:b/>
-          <w:bCs/>
-          <w:color w:val="000080"/>
-          <w:sz w:val="20"/>
-          <w:szCs w:val="20"/>
-          <w:lang w:eastAsia="de-DE"/>
-        </w:rPr>
-        <w:t xml:space="preserve">public class </w:t>
+      <w:proofErr w:type="spellStart"/>
+      <w:r>
+        <w:rPr>
+          <w:rFonts w:ascii="Consolas" w:eastAsia="Times New Roman" w:hAnsi="Consolas" w:cs="Courier New"/>
+          <w:b/>
+          <w:bCs/>
+          <w:color w:val="000080"/>
+          <w:sz w:val="20"/>
+          <w:szCs w:val="20"/>
+          <w:lang w:eastAsia="de-DE"/>
+        </w:rPr>
+        <w:t>public</w:t>
+      </w:r>
+      <w:proofErr w:type="spellEnd"/>
+      <w:r>
+        <w:rPr>
+          <w:rFonts w:ascii="Consolas" w:eastAsia="Times New Roman" w:hAnsi="Consolas" w:cs="Courier New"/>
+          <w:b/>
+          <w:bCs/>
+          <w:color w:val="000080"/>
+          <w:sz w:val="20"/>
+          <w:szCs w:val="20"/>
+          <w:lang w:eastAsia="de-DE"/>
+        </w:rPr>
+        <w:t xml:space="preserve"> </w:t>
+      </w:r>
+      <w:proofErr w:type="spellStart"/>
+      <w:r>
+        <w:rPr>
+          <w:rFonts w:ascii="Consolas" w:eastAsia="Times New Roman" w:hAnsi="Consolas" w:cs="Courier New"/>
+          <w:b/>
+          <w:bCs/>
+          <w:color w:val="000080"/>
+          <w:sz w:val="20"/>
+          <w:szCs w:val="20"/>
+          <w:lang w:eastAsia="de-DE"/>
+        </w:rPr>
+        <w:t>class</w:t>
+      </w:r>
+      <w:proofErr w:type="spellEnd"/>
+      <w:r>
+        <w:rPr>
+          <w:rFonts w:ascii="Consolas" w:eastAsia="Times New Roman" w:hAnsi="Consolas" w:cs="Courier New"/>
+          <w:b/>
+          <w:bCs/>
+          <w:color w:val="000080"/>
+          <w:sz w:val="20"/>
+          <w:szCs w:val="20"/>
+          <w:lang w:eastAsia="de-DE"/>
+        </w:rPr>
+        <w:t xml:space="preserve"> </w:t>
       </w:r>
       <w:r>
         <w:rPr>
@@ -2482,27 +4011,139 @@
         <w:br/>
         <w:t xml:space="preserve">    </w:t>
       </w:r>
-      <w:r>
-        <w:rPr>
-          <w:rFonts w:ascii="Consolas" w:eastAsia="Times New Roman" w:hAnsi="Consolas" w:cs="Courier New"/>
-          <w:b/>
-          <w:bCs/>
-          <w:color w:val="000080"/>
-          <w:sz w:val="20"/>
-          <w:szCs w:val="20"/>
-          <w:lang w:eastAsia="de-DE"/>
-        </w:rPr>
-        <w:t xml:space="preserve">public static void </w:t>
-      </w:r>
-      <w:r>
-        <w:rPr>
-          <w:rFonts w:ascii="Consolas" w:eastAsia="Times New Roman" w:hAnsi="Consolas" w:cs="Courier New"/>
-          <w:color w:val="000000"/>
-          <w:sz w:val="20"/>
-          <w:szCs w:val="20"/>
-          <w:lang w:eastAsia="de-DE"/>
-        </w:rPr>
-        <w:t>main(String[] args) {</w:t>
+      <w:proofErr w:type="spellStart"/>
+      <w:r>
+        <w:rPr>
+          <w:rFonts w:ascii="Consolas" w:eastAsia="Times New Roman" w:hAnsi="Consolas" w:cs="Courier New"/>
+          <w:b/>
+          <w:bCs/>
+          <w:color w:val="000080"/>
+          <w:sz w:val="20"/>
+          <w:szCs w:val="20"/>
+          <w:lang w:eastAsia="de-DE"/>
+        </w:rPr>
+        <w:t>public</w:t>
+      </w:r>
+      <w:proofErr w:type="spellEnd"/>
+      <w:r>
+        <w:rPr>
+          <w:rFonts w:ascii="Consolas" w:eastAsia="Times New Roman" w:hAnsi="Consolas" w:cs="Courier New"/>
+          <w:b/>
+          <w:bCs/>
+          <w:color w:val="000080"/>
+          <w:sz w:val="20"/>
+          <w:szCs w:val="20"/>
+          <w:lang w:eastAsia="de-DE"/>
+        </w:rPr>
+        <w:t xml:space="preserve"> </w:t>
+      </w:r>
+      <w:proofErr w:type="spellStart"/>
+      <w:r>
+        <w:rPr>
+          <w:rFonts w:ascii="Consolas" w:eastAsia="Times New Roman" w:hAnsi="Consolas" w:cs="Courier New"/>
+          <w:b/>
+          <w:bCs/>
+          <w:color w:val="000080"/>
+          <w:sz w:val="20"/>
+          <w:szCs w:val="20"/>
+          <w:lang w:eastAsia="de-DE"/>
+        </w:rPr>
+        <w:t>static</w:t>
+      </w:r>
+      <w:proofErr w:type="spellEnd"/>
+      <w:r>
+        <w:rPr>
+          <w:rFonts w:ascii="Consolas" w:eastAsia="Times New Roman" w:hAnsi="Consolas" w:cs="Courier New"/>
+          <w:b/>
+          <w:bCs/>
+          <w:color w:val="000080"/>
+          <w:sz w:val="20"/>
+          <w:szCs w:val="20"/>
+          <w:lang w:eastAsia="de-DE"/>
+        </w:rPr>
+        <w:t xml:space="preserve"> </w:t>
+      </w:r>
+      <w:proofErr w:type="spellStart"/>
+      <w:r>
+        <w:rPr>
+          <w:rFonts w:ascii="Consolas" w:eastAsia="Times New Roman" w:hAnsi="Consolas" w:cs="Courier New"/>
+          <w:b/>
+          <w:bCs/>
+          <w:color w:val="000080"/>
+          <w:sz w:val="20"/>
+          <w:szCs w:val="20"/>
+          <w:lang w:eastAsia="de-DE"/>
+        </w:rPr>
+        <w:t>void</w:t>
+      </w:r>
+      <w:proofErr w:type="spellEnd"/>
+      <w:r>
+        <w:rPr>
+          <w:rFonts w:ascii="Consolas" w:eastAsia="Times New Roman" w:hAnsi="Consolas" w:cs="Courier New"/>
+          <w:b/>
+          <w:bCs/>
+          <w:color w:val="000080"/>
+          <w:sz w:val="20"/>
+          <w:szCs w:val="20"/>
+          <w:lang w:eastAsia="de-DE"/>
+        </w:rPr>
+        <w:t xml:space="preserve"> </w:t>
+      </w:r>
+      <w:proofErr w:type="spellStart"/>
+      <w:proofErr w:type="gramStart"/>
+      <w:r>
+        <w:rPr>
+          <w:rFonts w:ascii="Consolas" w:eastAsia="Times New Roman" w:hAnsi="Consolas" w:cs="Courier New"/>
+          <w:color w:val="000000"/>
+          <w:sz w:val="20"/>
+          <w:szCs w:val="20"/>
+          <w:lang w:eastAsia="de-DE"/>
+        </w:rPr>
+        <w:t>main</w:t>
+      </w:r>
+      <w:proofErr w:type="spellEnd"/>
+      <w:r>
+        <w:rPr>
+          <w:rFonts w:ascii="Consolas" w:eastAsia="Times New Roman" w:hAnsi="Consolas" w:cs="Courier New"/>
+          <w:color w:val="000000"/>
+          <w:sz w:val="20"/>
+          <w:szCs w:val="20"/>
+          <w:lang w:eastAsia="de-DE"/>
+        </w:rPr>
+        <w:t>(</w:t>
+      </w:r>
+      <w:proofErr w:type="gramEnd"/>
+      <w:r>
+        <w:rPr>
+          <w:rFonts w:ascii="Consolas" w:eastAsia="Times New Roman" w:hAnsi="Consolas" w:cs="Courier New"/>
+          <w:color w:val="000000"/>
+          <w:sz w:val="20"/>
+          <w:szCs w:val="20"/>
+          <w:lang w:eastAsia="de-DE"/>
+        </w:rPr>
+        <w:t xml:space="preserve">String[] </w:t>
+      </w:r>
+      <w:proofErr w:type="spellStart"/>
+      <w:r>
+        <w:rPr>
+          <w:rFonts w:ascii="Consolas" w:eastAsia="Times New Roman" w:hAnsi="Consolas" w:cs="Courier New"/>
+          <w:color w:val="000000"/>
+          <w:sz w:val="20"/>
+          <w:szCs w:val="20"/>
+          <w:lang w:eastAsia="de-DE"/>
+        </w:rPr>
+        <w:t>args</w:t>
+      </w:r>
+      <w:proofErr w:type="spellEnd"/>
+      <w:r>
+        <w:rPr>
+          <w:rFonts w:ascii="Consolas" w:eastAsia="Times New Roman" w:hAnsi="Consolas" w:cs="Courier New"/>
+          <w:color w:val="000000"/>
+          <w:sz w:val="20"/>
+          <w:szCs w:val="20"/>
+          <w:lang w:eastAsia="de-DE"/>
+        </w:rPr>
+        <w:t>) {</w:t>
       </w:r>
       <w:r>
         <w:rPr>
@@ -2513,29 +4154,99 @@
           <w:lang w:eastAsia="de-DE"/>
         </w:rPr>
         <w:br/>
-        <w:t xml:space="preserve">        TaskBuilder taskBuilder = </w:t>
-      </w:r>
-      <w:r>
-        <w:rPr>
-          <w:rFonts w:ascii="Consolas" w:eastAsia="Times New Roman" w:hAnsi="Consolas" w:cs="Courier New"/>
-          <w:b/>
-          <w:bCs/>
-          <w:color w:val="000080"/>
-          <w:sz w:val="20"/>
-          <w:szCs w:val="20"/>
-          <w:lang w:eastAsia="de-DE"/>
-        </w:rPr>
-        <w:t xml:space="preserve">new </w:t>
-      </w:r>
-      <w:r>
-        <w:rPr>
-          <w:rFonts w:ascii="Consolas" w:eastAsia="Times New Roman" w:hAnsi="Consolas" w:cs="Courier New"/>
-          <w:color w:val="000000"/>
-          <w:sz w:val="20"/>
-          <w:szCs w:val="20"/>
-          <w:lang w:eastAsia="de-DE"/>
-        </w:rPr>
-        <w:t>TaskBuilder(</w:t>
+        <w:t xml:space="preserve">        </w:t>
+      </w:r>
+      <w:proofErr w:type="spellStart"/>
+      <w:r>
+        <w:rPr>
+          <w:rFonts w:ascii="Consolas" w:eastAsia="Times New Roman" w:hAnsi="Consolas" w:cs="Courier New"/>
+          <w:color w:val="000000"/>
+          <w:sz w:val="20"/>
+          <w:szCs w:val="20"/>
+          <w:lang w:eastAsia="de-DE"/>
+        </w:rPr>
+        <w:t>TaskBuilder</w:t>
+      </w:r>
+      <w:proofErr w:type="spellEnd"/>
+      <w:r>
+        <w:rPr>
+          <w:rFonts w:ascii="Consolas" w:eastAsia="Times New Roman" w:hAnsi="Consolas" w:cs="Courier New"/>
+          <w:color w:val="000000"/>
+          <w:sz w:val="20"/>
+          <w:szCs w:val="20"/>
+          <w:lang w:eastAsia="de-DE"/>
+        </w:rPr>
+        <w:t xml:space="preserve"> </w:t>
+      </w:r>
+      <w:proofErr w:type="spellStart"/>
+      <w:r>
+        <w:rPr>
+          <w:rFonts w:ascii="Consolas" w:eastAsia="Times New Roman" w:hAnsi="Consolas" w:cs="Courier New"/>
+          <w:color w:val="000000"/>
+          <w:sz w:val="20"/>
+          <w:szCs w:val="20"/>
+          <w:lang w:eastAsia="de-DE"/>
+        </w:rPr>
+        <w:t>taskBuilder</w:t>
+      </w:r>
+      <w:proofErr w:type="spellEnd"/>
+      <w:r>
+        <w:rPr>
+          <w:rFonts w:ascii="Consolas" w:eastAsia="Times New Roman" w:hAnsi="Consolas" w:cs="Courier New"/>
+          <w:color w:val="000000"/>
+          <w:sz w:val="20"/>
+          <w:szCs w:val="20"/>
+          <w:lang w:eastAsia="de-DE"/>
+        </w:rPr>
+        <w:t xml:space="preserve"> = </w:t>
+      </w:r>
+      <w:proofErr w:type="spellStart"/>
+      <w:r>
+        <w:rPr>
+          <w:rFonts w:ascii="Consolas" w:eastAsia="Times New Roman" w:hAnsi="Consolas" w:cs="Courier New"/>
+          <w:b/>
+          <w:bCs/>
+          <w:color w:val="000080"/>
+          <w:sz w:val="20"/>
+          <w:szCs w:val="20"/>
+          <w:lang w:eastAsia="de-DE"/>
+        </w:rPr>
+        <w:t>new</w:t>
+      </w:r>
+      <w:proofErr w:type="spellEnd"/>
+      <w:r>
+        <w:rPr>
+          <w:rFonts w:ascii="Consolas" w:eastAsia="Times New Roman" w:hAnsi="Consolas" w:cs="Courier New"/>
+          <w:b/>
+          <w:bCs/>
+          <w:color w:val="000080"/>
+          <w:sz w:val="20"/>
+          <w:szCs w:val="20"/>
+          <w:lang w:eastAsia="de-DE"/>
+        </w:rPr>
+        <w:t xml:space="preserve"> </w:t>
+      </w:r>
+      <w:proofErr w:type="spellStart"/>
+      <w:r>
+        <w:rPr>
+          <w:rFonts w:ascii="Consolas" w:eastAsia="Times New Roman" w:hAnsi="Consolas" w:cs="Courier New"/>
+          <w:color w:val="000000"/>
+          <w:sz w:val="20"/>
+          <w:szCs w:val="20"/>
+          <w:lang w:eastAsia="de-DE"/>
+        </w:rPr>
+        <w:t>TaskBuilder</w:t>
+      </w:r>
+      <w:proofErr w:type="spellEnd"/>
+      <w:r>
+        <w:rPr>
+          <w:rFonts w:ascii="Consolas" w:eastAsia="Times New Roman" w:hAnsi="Consolas" w:cs="Courier New"/>
+          <w:color w:val="000000"/>
+          <w:sz w:val="20"/>
+          <w:szCs w:val="20"/>
+          <w:lang w:eastAsia="de-DE"/>
+        </w:rPr>
+        <w:t>(</w:t>
       </w:r>
       <w:r>
         <w:rPr>
@@ -2566,7 +4277,29 @@
           <w:lang w:eastAsia="de-DE"/>
         </w:rPr>
         <w:br/>
-        <w:t xml:space="preserve">        taskBuilder.setSummary(</w:t>
+        <w:t xml:space="preserve">        </w:t>
+      </w:r>
+      <w:proofErr w:type="spellStart"/>
+      <w:r>
+        <w:rPr>
+          <w:rFonts w:ascii="Consolas" w:eastAsia="Times New Roman" w:hAnsi="Consolas" w:cs="Courier New"/>
+          <w:color w:val="000000"/>
+          <w:sz w:val="20"/>
+          <w:szCs w:val="20"/>
+          <w:lang w:eastAsia="de-DE"/>
+        </w:rPr>
+        <w:t>taskBuilder.setSummary</w:t>
+      </w:r>
+      <w:proofErr w:type="spellEnd"/>
+      <w:r>
+        <w:rPr>
+          <w:rFonts w:ascii="Consolas" w:eastAsia="Times New Roman" w:hAnsi="Consolas" w:cs="Courier New"/>
+          <w:color w:val="000000"/>
+          <w:sz w:val="20"/>
+          <w:szCs w:val="20"/>
+          <w:lang w:eastAsia="de-DE"/>
+        </w:rPr>
+        <w:t>(</w:t>
       </w:r>
       <w:r>
         <w:rPr>
@@ -2599,7 +4332,29 @@
           <w:lang w:eastAsia="de-DE"/>
         </w:rPr>
         <w:br/>
-        <w:t xml:space="preserve">        taskBuilder.setDescription(</w:t>
+        <w:t xml:space="preserve">        </w:t>
+      </w:r>
+      <w:proofErr w:type="spellStart"/>
+      <w:r>
+        <w:rPr>
+          <w:rFonts w:ascii="Consolas" w:eastAsia="Times New Roman" w:hAnsi="Consolas" w:cs="Courier New"/>
+          <w:color w:val="000000"/>
+          <w:sz w:val="20"/>
+          <w:szCs w:val="20"/>
+          <w:lang w:eastAsia="de-DE"/>
+        </w:rPr>
+        <w:t>taskBuilder.setDescription</w:t>
+      </w:r>
+      <w:proofErr w:type="spellEnd"/>
+      <w:r>
+        <w:rPr>
+          <w:rFonts w:ascii="Consolas" w:eastAsia="Times New Roman" w:hAnsi="Consolas" w:cs="Courier New"/>
+          <w:color w:val="000000"/>
+          <w:sz w:val="20"/>
+          <w:szCs w:val="20"/>
+          <w:lang w:eastAsia="de-DE"/>
+        </w:rPr>
+        <w:t>(</w:t>
       </w:r>
       <w:r>
         <w:rPr>
@@ -2632,8 +4387,31 @@
           <w:lang w:eastAsia="de-DE"/>
         </w:rPr>
         <w:br/>
-        <w:t xml:space="preserve">        taskBuilder.setDone(</w:t>
-      </w:r>
+        <w:t xml:space="preserve">        </w:t>
+      </w:r>
+      <w:proofErr w:type="spellStart"/>
+      <w:r>
+        <w:rPr>
+          <w:rFonts w:ascii="Consolas" w:eastAsia="Times New Roman" w:hAnsi="Consolas" w:cs="Courier New"/>
+          <w:color w:val="000000"/>
+          <w:sz w:val="20"/>
+          <w:szCs w:val="20"/>
+          <w:lang w:eastAsia="de-DE"/>
+        </w:rPr>
+        <w:t>taskBuilder.setDone</w:t>
+      </w:r>
+      <w:proofErr w:type="spellEnd"/>
+      <w:r>
+        <w:rPr>
+          <w:rFonts w:ascii="Consolas" w:eastAsia="Times New Roman" w:hAnsi="Consolas" w:cs="Courier New"/>
+          <w:color w:val="000000"/>
+          <w:sz w:val="20"/>
+          <w:szCs w:val="20"/>
+          <w:lang w:eastAsia="de-DE"/>
+        </w:rPr>
+        <w:t>(</w:t>
+      </w:r>
+      <w:proofErr w:type="spellStart"/>
       <w:r>
         <w:rPr>
           <w:rFonts w:ascii="Consolas" w:eastAsia="Times New Roman" w:hAnsi="Consolas" w:cs="Courier New"/>
@@ -2646,6 +4424,7 @@
         </w:rPr>
         <w:t>false</w:t>
       </w:r>
+      <w:proofErr w:type="spellEnd"/>
       <w:r>
         <w:rPr>
           <w:rFonts w:ascii="Consolas" w:eastAsia="Times New Roman" w:hAnsi="Consolas" w:cs="Courier New"/>
@@ -2665,19 +4444,55 @@
           <w:lang w:eastAsia="de-DE"/>
         </w:rPr>
         <w:br/>
-        <w:t xml:space="preserve">        taskBuilder.setDueDate(</w:t>
-      </w:r>
-      <w:r>
-        <w:rPr>
-          <w:rFonts w:ascii="Consolas" w:eastAsia="Times New Roman" w:hAnsi="Consolas" w:cs="Courier New"/>
-          <w:b/>
-          <w:bCs/>
-          <w:color w:val="000080"/>
-          <w:sz w:val="20"/>
-          <w:szCs w:val="20"/>
-          <w:lang w:eastAsia="de-DE"/>
-        </w:rPr>
-        <w:t xml:space="preserve">new </w:t>
+        <w:t xml:space="preserve">        </w:t>
+      </w:r>
+      <w:proofErr w:type="spellStart"/>
+      <w:r>
+        <w:rPr>
+          <w:rFonts w:ascii="Consolas" w:eastAsia="Times New Roman" w:hAnsi="Consolas" w:cs="Courier New"/>
+          <w:color w:val="000000"/>
+          <w:sz w:val="20"/>
+          <w:szCs w:val="20"/>
+          <w:lang w:eastAsia="de-DE"/>
+        </w:rPr>
+        <w:t>taskBuilder.setDueDate</w:t>
+      </w:r>
+      <w:proofErr w:type="spellEnd"/>
+      <w:r>
+        <w:rPr>
+          <w:rFonts w:ascii="Consolas" w:eastAsia="Times New Roman" w:hAnsi="Consolas" w:cs="Courier New"/>
+          <w:color w:val="000000"/>
+          <w:sz w:val="20"/>
+          <w:szCs w:val="20"/>
+          <w:lang w:eastAsia="de-DE"/>
+        </w:rPr>
+        <w:t>(</w:t>
+      </w:r>
+      <w:proofErr w:type="spellStart"/>
+      <w:r>
+        <w:rPr>
+          <w:rFonts w:ascii="Consolas" w:eastAsia="Times New Roman" w:hAnsi="Consolas" w:cs="Courier New"/>
+          <w:b/>
+          <w:bCs/>
+          <w:color w:val="000080"/>
+          <w:sz w:val="20"/>
+          <w:szCs w:val="20"/>
+          <w:lang w:eastAsia="de-DE"/>
+        </w:rPr>
+        <w:t>new</w:t>
+      </w:r>
+      <w:proofErr w:type="spellEnd"/>
+      <w:r>
+        <w:rPr>
+          <w:rFonts w:ascii="Consolas" w:eastAsia="Times New Roman" w:hAnsi="Consolas" w:cs="Courier New"/>
+          <w:b/>
+          <w:bCs/>
+          <w:color w:val="000080"/>
+          <w:sz w:val="20"/>
+          <w:szCs w:val="20"/>
+          <w:lang w:eastAsia="de-DE"/>
+        </w:rPr>
+        <w:t xml:space="preserve"> </w:t>
       </w:r>
       <w:r>
         <w:rPr>
@@ -2698,7 +4513,51 @@
           <w:lang w:eastAsia="de-DE"/>
         </w:rPr>
         <w:br/>
-        <w:t xml:space="preserve">        Task task = taskBuilder.build();</w:t>
+        <w:t xml:space="preserve">        Task </w:t>
+      </w:r>
+      <w:proofErr w:type="spellStart"/>
+      <w:r>
+        <w:rPr>
+          <w:rFonts w:ascii="Consolas" w:eastAsia="Times New Roman" w:hAnsi="Consolas" w:cs="Courier New"/>
+          <w:color w:val="000000"/>
+          <w:sz w:val="20"/>
+          <w:szCs w:val="20"/>
+          <w:lang w:eastAsia="de-DE"/>
+        </w:rPr>
+        <w:t>task</w:t>
+      </w:r>
+      <w:proofErr w:type="spellEnd"/>
+      <w:r>
+        <w:rPr>
+          <w:rFonts w:ascii="Consolas" w:eastAsia="Times New Roman" w:hAnsi="Consolas" w:cs="Courier New"/>
+          <w:color w:val="000000"/>
+          <w:sz w:val="20"/>
+          <w:szCs w:val="20"/>
+          <w:lang w:eastAsia="de-DE"/>
+        </w:rPr>
+        <w:t xml:space="preserve"> = </w:t>
+      </w:r>
+      <w:proofErr w:type="spellStart"/>
+      <w:r>
+        <w:rPr>
+          <w:rFonts w:ascii="Consolas" w:eastAsia="Times New Roman" w:hAnsi="Consolas" w:cs="Courier New"/>
+          <w:color w:val="000000"/>
+          <w:sz w:val="20"/>
+          <w:szCs w:val="20"/>
+          <w:lang w:eastAsia="de-DE"/>
+        </w:rPr>
+        <w:t>taskBuilder.build</w:t>
+      </w:r>
+      <w:proofErr w:type="spellEnd"/>
+      <w:r>
+        <w:rPr>
+          <w:rFonts w:ascii="Consolas" w:eastAsia="Times New Roman" w:hAnsi="Consolas" w:cs="Courier New"/>
+          <w:color w:val="000000"/>
+          <w:sz w:val="20"/>
+          <w:szCs w:val="20"/>
+          <w:lang w:eastAsia="de-DE"/>
+        </w:rPr>
+        <w:t>();</w:t>
       </w:r>
       <w:r>
         <w:rPr>
@@ -2726,13 +4585,688 @@
     <w:p/>
     <w:p>
       <w:r>
-        <w:t>Mithilfe der TaskBuilder Klasse kann problemlos mit Teilinformationen eine Instanz der Klasse Task erstellt werden</w:t>
+        <w:t>Da jede der „</w:t>
+      </w:r>
+      <w:proofErr w:type="spellStart"/>
+      <w:r>
+        <w:t>set</w:t>
+      </w:r>
+      <w:proofErr w:type="spellEnd"/>
+      <w:r>
+        <w:t xml:space="preserve">“-Methoden das zugehörige </w:t>
+      </w:r>
+      <w:proofErr w:type="spellStart"/>
+      <w:r>
+        <w:t>TaskBuilder</w:t>
+      </w:r>
+      <w:proofErr w:type="spellEnd"/>
+      <w:r>
+        <w:t xml:space="preserve"> Objekt zurückliefert, kann der Code </w:t>
+      </w:r>
+      <w:r>
+        <w:t xml:space="preserve">weiter </w:t>
+      </w:r>
+      <w:r>
+        <w:t xml:space="preserve">auf eine </w:t>
+      </w:r>
+      <w:r>
+        <w:t>Anweisung</w:t>
+      </w:r>
+      <w:r>
+        <w:t xml:space="preserve"> gekürzt werden.</w:t>
+      </w:r>
+      <w:r>
+        <w:t xml:space="preserve"> Hierdurch wird der Code noch schlanker.</w:t>
+      </w:r>
+    </w:p>
+    <w:p>
+      <w:pPr>
+        <w:shd w:val="clear" w:color="auto" w:fill="FFFFFF"/>
+        <w:tabs>
+          <w:tab w:val="left" w:pos="916"/>
+          <w:tab w:val="left" w:pos="1832"/>
+          <w:tab w:val="left" w:pos="2748"/>
+          <w:tab w:val="left" w:pos="3664"/>
+          <w:tab w:val="left" w:pos="4580"/>
+          <w:tab w:val="left" w:pos="5496"/>
+          <w:tab w:val="left" w:pos="6412"/>
+          <w:tab w:val="left" w:pos="7328"/>
+          <w:tab w:val="left" w:pos="8244"/>
+          <w:tab w:val="left" w:pos="9160"/>
+          <w:tab w:val="left" w:pos="10076"/>
+          <w:tab w:val="left" w:pos="10992"/>
+          <w:tab w:val="left" w:pos="11908"/>
+          <w:tab w:val="left" w:pos="12824"/>
+          <w:tab w:val="left" w:pos="13740"/>
+          <w:tab w:val="left" w:pos="14656"/>
+        </w:tabs>
+        <w:spacing w:after="0" w:line="240" w:lineRule="auto"/>
+        <w:jc w:val="left"/>
+        <w:rPr>
+          <w:rFonts w:ascii="Consolas" w:eastAsia="Times New Roman" w:hAnsi="Consolas" w:cs="Courier New"/>
+          <w:color w:val="000000"/>
+          <w:sz w:val="20"/>
+          <w:szCs w:val="20"/>
+          <w:lang w:eastAsia="de-DE"/>
+        </w:rPr>
+      </w:pPr>
+      <w:proofErr w:type="spellStart"/>
+      <w:r>
+        <w:rPr>
+          <w:rFonts w:ascii="Consolas" w:eastAsia="Times New Roman" w:hAnsi="Consolas" w:cs="Courier New"/>
+          <w:b/>
+          <w:bCs/>
+          <w:color w:val="000080"/>
+          <w:sz w:val="20"/>
+          <w:szCs w:val="20"/>
+          <w:lang w:eastAsia="de-DE"/>
+        </w:rPr>
+        <w:t>public</w:t>
+      </w:r>
+      <w:proofErr w:type="spellEnd"/>
+      <w:r>
+        <w:rPr>
+          <w:rFonts w:ascii="Consolas" w:eastAsia="Times New Roman" w:hAnsi="Consolas" w:cs="Courier New"/>
+          <w:b/>
+          <w:bCs/>
+          <w:color w:val="000080"/>
+          <w:sz w:val="20"/>
+          <w:szCs w:val="20"/>
+          <w:lang w:eastAsia="de-DE"/>
+        </w:rPr>
+        <w:t xml:space="preserve"> </w:t>
+      </w:r>
+      <w:proofErr w:type="spellStart"/>
+      <w:r>
+        <w:rPr>
+          <w:rFonts w:ascii="Consolas" w:eastAsia="Times New Roman" w:hAnsi="Consolas" w:cs="Courier New"/>
+          <w:b/>
+          <w:bCs/>
+          <w:color w:val="000080"/>
+          <w:sz w:val="20"/>
+          <w:szCs w:val="20"/>
+          <w:lang w:eastAsia="de-DE"/>
+        </w:rPr>
+        <w:t>class</w:t>
+      </w:r>
+      <w:proofErr w:type="spellEnd"/>
+      <w:r>
+        <w:rPr>
+          <w:rFonts w:ascii="Consolas" w:eastAsia="Times New Roman" w:hAnsi="Consolas" w:cs="Courier New"/>
+          <w:b/>
+          <w:bCs/>
+          <w:color w:val="000080"/>
+          <w:sz w:val="20"/>
+          <w:szCs w:val="20"/>
+          <w:lang w:eastAsia="de-DE"/>
+        </w:rPr>
+        <w:t xml:space="preserve"> </w:t>
+      </w:r>
+      <w:r>
+        <w:rPr>
+          <w:rFonts w:ascii="Consolas" w:eastAsia="Times New Roman" w:hAnsi="Consolas" w:cs="Courier New"/>
+          <w:color w:val="000000"/>
+          <w:sz w:val="20"/>
+          <w:szCs w:val="20"/>
+          <w:lang w:eastAsia="de-DE"/>
+        </w:rPr>
+        <w:t>Main {</w:t>
+      </w:r>
+      <w:r>
+        <w:rPr>
+          <w:rFonts w:ascii="Consolas" w:eastAsia="Times New Roman" w:hAnsi="Consolas" w:cs="Courier New"/>
+          <w:color w:val="000000"/>
+          <w:sz w:val="20"/>
+          <w:szCs w:val="20"/>
+          <w:lang w:eastAsia="de-DE"/>
+        </w:rPr>
+        <w:br/>
+        <w:t xml:space="preserve">    </w:t>
+      </w:r>
+      <w:proofErr w:type="spellStart"/>
+      <w:r>
+        <w:rPr>
+          <w:rFonts w:ascii="Consolas" w:eastAsia="Times New Roman" w:hAnsi="Consolas" w:cs="Courier New"/>
+          <w:b/>
+          <w:bCs/>
+          <w:color w:val="000080"/>
+          <w:sz w:val="20"/>
+          <w:szCs w:val="20"/>
+          <w:lang w:eastAsia="de-DE"/>
+        </w:rPr>
+        <w:t>public</w:t>
+      </w:r>
+      <w:proofErr w:type="spellEnd"/>
+      <w:r>
+        <w:rPr>
+          <w:rFonts w:ascii="Consolas" w:eastAsia="Times New Roman" w:hAnsi="Consolas" w:cs="Courier New"/>
+          <w:b/>
+          <w:bCs/>
+          <w:color w:val="000080"/>
+          <w:sz w:val="20"/>
+          <w:szCs w:val="20"/>
+          <w:lang w:eastAsia="de-DE"/>
+        </w:rPr>
+        <w:t xml:space="preserve"> </w:t>
+      </w:r>
+      <w:proofErr w:type="spellStart"/>
+      <w:r>
+        <w:rPr>
+          <w:rFonts w:ascii="Consolas" w:eastAsia="Times New Roman" w:hAnsi="Consolas" w:cs="Courier New"/>
+          <w:b/>
+          <w:bCs/>
+          <w:color w:val="000080"/>
+          <w:sz w:val="20"/>
+          <w:szCs w:val="20"/>
+          <w:lang w:eastAsia="de-DE"/>
+        </w:rPr>
+        <w:t>static</w:t>
+      </w:r>
+      <w:proofErr w:type="spellEnd"/>
+      <w:r>
+        <w:rPr>
+          <w:rFonts w:ascii="Consolas" w:eastAsia="Times New Roman" w:hAnsi="Consolas" w:cs="Courier New"/>
+          <w:b/>
+          <w:bCs/>
+          <w:color w:val="000080"/>
+          <w:sz w:val="20"/>
+          <w:szCs w:val="20"/>
+          <w:lang w:eastAsia="de-DE"/>
+        </w:rPr>
+        <w:t xml:space="preserve"> </w:t>
+      </w:r>
+      <w:proofErr w:type="spellStart"/>
+      <w:r>
+        <w:rPr>
+          <w:rFonts w:ascii="Consolas" w:eastAsia="Times New Roman" w:hAnsi="Consolas" w:cs="Courier New"/>
+          <w:b/>
+          <w:bCs/>
+          <w:color w:val="000080"/>
+          <w:sz w:val="20"/>
+          <w:szCs w:val="20"/>
+          <w:lang w:eastAsia="de-DE"/>
+        </w:rPr>
+        <w:t>void</w:t>
+      </w:r>
+      <w:proofErr w:type="spellEnd"/>
+      <w:r>
+        <w:rPr>
+          <w:rFonts w:ascii="Consolas" w:eastAsia="Times New Roman" w:hAnsi="Consolas" w:cs="Courier New"/>
+          <w:b/>
+          <w:bCs/>
+          <w:color w:val="000080"/>
+          <w:sz w:val="20"/>
+          <w:szCs w:val="20"/>
+          <w:lang w:eastAsia="de-DE"/>
+        </w:rPr>
+        <w:t xml:space="preserve"> </w:t>
+      </w:r>
+      <w:proofErr w:type="spellStart"/>
+      <w:proofErr w:type="gramStart"/>
+      <w:r>
+        <w:rPr>
+          <w:rFonts w:ascii="Consolas" w:eastAsia="Times New Roman" w:hAnsi="Consolas" w:cs="Courier New"/>
+          <w:color w:val="000000"/>
+          <w:sz w:val="20"/>
+          <w:szCs w:val="20"/>
+          <w:lang w:eastAsia="de-DE"/>
+        </w:rPr>
+        <w:t>main</w:t>
+      </w:r>
+      <w:proofErr w:type="spellEnd"/>
+      <w:r>
+        <w:rPr>
+          <w:rFonts w:ascii="Consolas" w:eastAsia="Times New Roman" w:hAnsi="Consolas" w:cs="Courier New"/>
+          <w:color w:val="000000"/>
+          <w:sz w:val="20"/>
+          <w:szCs w:val="20"/>
+          <w:lang w:eastAsia="de-DE"/>
+        </w:rPr>
+        <w:t>(</w:t>
+      </w:r>
+      <w:proofErr w:type="gramEnd"/>
+      <w:r>
+        <w:rPr>
+          <w:rFonts w:ascii="Consolas" w:eastAsia="Times New Roman" w:hAnsi="Consolas" w:cs="Courier New"/>
+          <w:color w:val="000000"/>
+          <w:sz w:val="20"/>
+          <w:szCs w:val="20"/>
+          <w:lang w:eastAsia="de-DE"/>
+        </w:rPr>
+        <w:t xml:space="preserve">String[] </w:t>
+      </w:r>
+      <w:proofErr w:type="spellStart"/>
+      <w:r>
+        <w:rPr>
+          <w:rFonts w:ascii="Consolas" w:eastAsia="Times New Roman" w:hAnsi="Consolas" w:cs="Courier New"/>
+          <w:color w:val="000000"/>
+          <w:sz w:val="20"/>
+          <w:szCs w:val="20"/>
+          <w:lang w:eastAsia="de-DE"/>
+        </w:rPr>
+        <w:t>args</w:t>
+      </w:r>
+      <w:proofErr w:type="spellEnd"/>
+      <w:r>
+        <w:rPr>
+          <w:rFonts w:ascii="Consolas" w:eastAsia="Times New Roman" w:hAnsi="Consolas" w:cs="Courier New"/>
+          <w:color w:val="000000"/>
+          <w:sz w:val="20"/>
+          <w:szCs w:val="20"/>
+          <w:lang w:eastAsia="de-DE"/>
+        </w:rPr>
+        <w:t>) {</w:t>
+      </w:r>
+      <w:r>
+        <w:rPr>
+          <w:rFonts w:ascii="Consolas" w:eastAsia="Times New Roman" w:hAnsi="Consolas" w:cs="Courier New"/>
+          <w:color w:val="000000"/>
+          <w:sz w:val="20"/>
+          <w:szCs w:val="20"/>
+          <w:lang w:eastAsia="de-DE"/>
+        </w:rPr>
+        <w:br/>
+        <w:t xml:space="preserve">        Task </w:t>
+      </w:r>
+      <w:proofErr w:type="spellStart"/>
+      <w:r>
+        <w:rPr>
+          <w:rFonts w:ascii="Consolas" w:eastAsia="Times New Roman" w:hAnsi="Consolas" w:cs="Courier New"/>
+          <w:color w:val="000000"/>
+          <w:sz w:val="20"/>
+          <w:szCs w:val="20"/>
+          <w:lang w:eastAsia="de-DE"/>
+        </w:rPr>
+        <w:t>task</w:t>
+      </w:r>
+      <w:proofErr w:type="spellEnd"/>
+      <w:r>
+        <w:rPr>
+          <w:rFonts w:ascii="Consolas" w:eastAsia="Times New Roman" w:hAnsi="Consolas" w:cs="Courier New"/>
+          <w:color w:val="000000"/>
+          <w:sz w:val="20"/>
+          <w:szCs w:val="20"/>
+          <w:lang w:eastAsia="de-DE"/>
+        </w:rPr>
+        <w:t xml:space="preserve"> = </w:t>
+      </w:r>
+      <w:proofErr w:type="spellStart"/>
+      <w:r>
+        <w:rPr>
+          <w:rFonts w:ascii="Consolas" w:eastAsia="Times New Roman" w:hAnsi="Consolas" w:cs="Courier New"/>
+          <w:b/>
+          <w:bCs/>
+          <w:color w:val="000080"/>
+          <w:sz w:val="20"/>
+          <w:szCs w:val="20"/>
+          <w:lang w:eastAsia="de-DE"/>
+        </w:rPr>
+        <w:t>new</w:t>
+      </w:r>
+      <w:proofErr w:type="spellEnd"/>
+      <w:r>
+        <w:rPr>
+          <w:rFonts w:ascii="Consolas" w:eastAsia="Times New Roman" w:hAnsi="Consolas" w:cs="Courier New"/>
+          <w:b/>
+          <w:bCs/>
+          <w:color w:val="000080"/>
+          <w:sz w:val="20"/>
+          <w:szCs w:val="20"/>
+          <w:lang w:eastAsia="de-DE"/>
+        </w:rPr>
+        <w:t xml:space="preserve"> </w:t>
+      </w:r>
+      <w:proofErr w:type="spellStart"/>
+      <w:r>
+        <w:rPr>
+          <w:rFonts w:ascii="Consolas" w:eastAsia="Times New Roman" w:hAnsi="Consolas" w:cs="Courier New"/>
+          <w:color w:val="000000"/>
+          <w:sz w:val="20"/>
+          <w:szCs w:val="20"/>
+          <w:lang w:eastAsia="de-DE"/>
+        </w:rPr>
+        <w:t>TaskBuilder</w:t>
+      </w:r>
+      <w:proofErr w:type="spellEnd"/>
+      <w:r>
+        <w:rPr>
+          <w:rFonts w:ascii="Consolas" w:eastAsia="Times New Roman" w:hAnsi="Consolas" w:cs="Courier New"/>
+          <w:color w:val="000000"/>
+          <w:sz w:val="20"/>
+          <w:szCs w:val="20"/>
+          <w:lang w:eastAsia="de-DE"/>
+        </w:rPr>
+        <w:t>(</w:t>
+      </w:r>
+      <w:r>
+        <w:rPr>
+          <w:rFonts w:ascii="Consolas" w:eastAsia="Times New Roman" w:hAnsi="Consolas" w:cs="Courier New"/>
+          <w:color w:val="0000FF"/>
+          <w:sz w:val="20"/>
+          <w:szCs w:val="20"/>
+          <w:lang w:eastAsia="de-DE"/>
+        </w:rPr>
+        <w:t>1</w:t>
+      </w:r>
+      <w:r>
+        <w:rPr>
+          <w:rFonts w:ascii="Consolas" w:eastAsia="Times New Roman" w:hAnsi="Consolas" w:cs="Courier New"/>
+          <w:color w:val="000000"/>
+          <w:sz w:val="20"/>
+          <w:szCs w:val="20"/>
+          <w:lang w:eastAsia="de-DE"/>
+        </w:rPr>
+        <w:t>)</w:t>
+      </w:r>
+      <w:r>
+        <w:rPr>
+          <w:rFonts w:ascii="Consolas" w:eastAsia="Times New Roman" w:hAnsi="Consolas" w:cs="Courier New"/>
+          <w:color w:val="000000"/>
+          <w:sz w:val="20"/>
+          <w:szCs w:val="20"/>
+          <w:lang w:eastAsia="de-DE"/>
+        </w:rPr>
+        <w:br/>
+        <w:t xml:space="preserve">                .</w:t>
+      </w:r>
+      <w:proofErr w:type="spellStart"/>
+      <w:r>
+        <w:rPr>
+          <w:rFonts w:ascii="Consolas" w:eastAsia="Times New Roman" w:hAnsi="Consolas" w:cs="Courier New"/>
+          <w:color w:val="000000"/>
+          <w:sz w:val="20"/>
+          <w:szCs w:val="20"/>
+          <w:lang w:eastAsia="de-DE"/>
+        </w:rPr>
+        <w:t>setSummary</w:t>
+      </w:r>
+      <w:proofErr w:type="spellEnd"/>
+      <w:r>
+        <w:rPr>
+          <w:rFonts w:ascii="Consolas" w:eastAsia="Times New Roman" w:hAnsi="Consolas" w:cs="Courier New"/>
+          <w:color w:val="000000"/>
+          <w:sz w:val="20"/>
+          <w:szCs w:val="20"/>
+          <w:lang w:eastAsia="de-DE"/>
+        </w:rPr>
+        <w:t>(</w:t>
+      </w:r>
+      <w:r>
+        <w:rPr>
+          <w:rFonts w:ascii="Consolas" w:eastAsia="Times New Roman" w:hAnsi="Consolas" w:cs="Courier New"/>
+          <w:b/>
+          <w:bCs/>
+          <w:color w:val="008000"/>
+          <w:sz w:val="20"/>
+          <w:szCs w:val="20"/>
+          <w:lang w:eastAsia="de-DE"/>
+        </w:rPr>
+        <w:t>"Zusammenfassung"</w:t>
+      </w:r>
+      <w:r>
+        <w:rPr>
+          <w:rFonts w:ascii="Consolas" w:eastAsia="Times New Roman" w:hAnsi="Consolas" w:cs="Courier New"/>
+          <w:color w:val="000000"/>
+          <w:sz w:val="20"/>
+          <w:szCs w:val="20"/>
+          <w:lang w:eastAsia="de-DE"/>
+        </w:rPr>
+        <w:t>)</w:t>
+      </w:r>
+      <w:r>
+        <w:rPr>
+          <w:rFonts w:ascii="Consolas" w:eastAsia="Times New Roman" w:hAnsi="Consolas" w:cs="Courier New"/>
+          <w:color w:val="000000"/>
+          <w:sz w:val="20"/>
+          <w:szCs w:val="20"/>
+          <w:lang w:eastAsia="de-DE"/>
+        </w:rPr>
+        <w:br/>
+        <w:t xml:space="preserve">                .</w:t>
+      </w:r>
+      <w:proofErr w:type="spellStart"/>
+      <w:r>
+        <w:rPr>
+          <w:rFonts w:ascii="Consolas" w:eastAsia="Times New Roman" w:hAnsi="Consolas" w:cs="Courier New"/>
+          <w:color w:val="000000"/>
+          <w:sz w:val="20"/>
+          <w:szCs w:val="20"/>
+          <w:lang w:eastAsia="de-DE"/>
+        </w:rPr>
+        <w:t>setDescription</w:t>
+      </w:r>
+      <w:proofErr w:type="spellEnd"/>
+      <w:r>
+        <w:rPr>
+          <w:rFonts w:ascii="Consolas" w:eastAsia="Times New Roman" w:hAnsi="Consolas" w:cs="Courier New"/>
+          <w:color w:val="000000"/>
+          <w:sz w:val="20"/>
+          <w:szCs w:val="20"/>
+          <w:lang w:eastAsia="de-DE"/>
+        </w:rPr>
+        <w:t>(</w:t>
+      </w:r>
+      <w:r>
+        <w:rPr>
+          <w:rFonts w:ascii="Consolas" w:eastAsia="Times New Roman" w:hAnsi="Consolas" w:cs="Courier New"/>
+          <w:b/>
+          <w:bCs/>
+          <w:color w:val="008000"/>
+          <w:sz w:val="20"/>
+          <w:szCs w:val="20"/>
+          <w:lang w:eastAsia="de-DE"/>
+        </w:rPr>
+        <w:t>"Beschreibung"</w:t>
+      </w:r>
+      <w:r>
+        <w:rPr>
+          <w:rFonts w:ascii="Consolas" w:eastAsia="Times New Roman" w:hAnsi="Consolas" w:cs="Courier New"/>
+          <w:color w:val="000000"/>
+          <w:sz w:val="20"/>
+          <w:szCs w:val="20"/>
+          <w:lang w:eastAsia="de-DE"/>
+        </w:rPr>
+        <w:t>)</w:t>
+      </w:r>
+      <w:r>
+        <w:rPr>
+          <w:rFonts w:ascii="Consolas" w:eastAsia="Times New Roman" w:hAnsi="Consolas" w:cs="Courier New"/>
+          <w:color w:val="000000"/>
+          <w:sz w:val="20"/>
+          <w:szCs w:val="20"/>
+          <w:lang w:eastAsia="de-DE"/>
+        </w:rPr>
+        <w:br/>
+        <w:t xml:space="preserve">                .</w:t>
+      </w:r>
+      <w:proofErr w:type="spellStart"/>
+      <w:r>
+        <w:rPr>
+          <w:rFonts w:ascii="Consolas" w:eastAsia="Times New Roman" w:hAnsi="Consolas" w:cs="Courier New"/>
+          <w:color w:val="000000"/>
+          <w:sz w:val="20"/>
+          <w:szCs w:val="20"/>
+          <w:lang w:eastAsia="de-DE"/>
+        </w:rPr>
+        <w:t>setDone</w:t>
+      </w:r>
+      <w:proofErr w:type="spellEnd"/>
+      <w:r>
+        <w:rPr>
+          <w:rFonts w:ascii="Consolas" w:eastAsia="Times New Roman" w:hAnsi="Consolas" w:cs="Courier New"/>
+          <w:color w:val="000000"/>
+          <w:sz w:val="20"/>
+          <w:szCs w:val="20"/>
+          <w:lang w:eastAsia="de-DE"/>
+        </w:rPr>
+        <w:t>(</w:t>
+      </w:r>
+      <w:proofErr w:type="spellStart"/>
+      <w:r>
+        <w:rPr>
+          <w:rFonts w:ascii="Consolas" w:eastAsia="Times New Roman" w:hAnsi="Consolas" w:cs="Courier New"/>
+          <w:b/>
+          <w:bCs/>
+          <w:color w:val="000080"/>
+          <w:sz w:val="20"/>
+          <w:szCs w:val="20"/>
+          <w:lang w:eastAsia="de-DE"/>
+        </w:rPr>
+        <w:t>false</w:t>
+      </w:r>
+      <w:proofErr w:type="spellEnd"/>
+      <w:r>
+        <w:rPr>
+          <w:rFonts w:ascii="Consolas" w:eastAsia="Times New Roman" w:hAnsi="Consolas" w:cs="Courier New"/>
+          <w:color w:val="000000"/>
+          <w:sz w:val="20"/>
+          <w:szCs w:val="20"/>
+          <w:lang w:eastAsia="de-DE"/>
+        </w:rPr>
+        <w:t>)</w:t>
+      </w:r>
+      <w:r>
+        <w:rPr>
+          <w:rFonts w:ascii="Consolas" w:eastAsia="Times New Roman" w:hAnsi="Consolas" w:cs="Courier New"/>
+          <w:color w:val="000000"/>
+          <w:sz w:val="20"/>
+          <w:szCs w:val="20"/>
+          <w:lang w:eastAsia="de-DE"/>
+        </w:rPr>
+        <w:br/>
+        <w:t xml:space="preserve">                .</w:t>
+      </w:r>
+      <w:proofErr w:type="spellStart"/>
+      <w:r>
+        <w:rPr>
+          <w:rFonts w:ascii="Consolas" w:eastAsia="Times New Roman" w:hAnsi="Consolas" w:cs="Courier New"/>
+          <w:color w:val="000000"/>
+          <w:sz w:val="20"/>
+          <w:szCs w:val="20"/>
+          <w:lang w:eastAsia="de-DE"/>
+        </w:rPr>
+        <w:t>setDueDate</w:t>
+      </w:r>
+      <w:proofErr w:type="spellEnd"/>
+      <w:r>
+        <w:rPr>
+          <w:rFonts w:ascii="Consolas" w:eastAsia="Times New Roman" w:hAnsi="Consolas" w:cs="Courier New"/>
+          <w:color w:val="000000"/>
+          <w:sz w:val="20"/>
+          <w:szCs w:val="20"/>
+          <w:lang w:eastAsia="de-DE"/>
+        </w:rPr>
+        <w:t>(</w:t>
+      </w:r>
+      <w:proofErr w:type="spellStart"/>
+      <w:r>
+        <w:rPr>
+          <w:rFonts w:ascii="Consolas" w:eastAsia="Times New Roman" w:hAnsi="Consolas" w:cs="Courier New"/>
+          <w:b/>
+          <w:bCs/>
+          <w:color w:val="000080"/>
+          <w:sz w:val="20"/>
+          <w:szCs w:val="20"/>
+          <w:lang w:eastAsia="de-DE"/>
+        </w:rPr>
+        <w:t>new</w:t>
+      </w:r>
+      <w:proofErr w:type="spellEnd"/>
+      <w:r>
+        <w:rPr>
+          <w:rFonts w:ascii="Consolas" w:eastAsia="Times New Roman" w:hAnsi="Consolas" w:cs="Courier New"/>
+          <w:b/>
+          <w:bCs/>
+          <w:color w:val="000080"/>
+          <w:sz w:val="20"/>
+          <w:szCs w:val="20"/>
+          <w:lang w:eastAsia="de-DE"/>
+        </w:rPr>
+        <w:t xml:space="preserve"> </w:t>
+      </w:r>
+      <w:r>
+        <w:rPr>
+          <w:rFonts w:ascii="Consolas" w:eastAsia="Times New Roman" w:hAnsi="Consolas" w:cs="Courier New"/>
+          <w:color w:val="000000"/>
+          <w:sz w:val="20"/>
+          <w:szCs w:val="20"/>
+          <w:lang w:eastAsia="de-DE"/>
+        </w:rPr>
+        <w:t>Date())</w:t>
+      </w:r>
+      <w:r>
+        <w:rPr>
+          <w:rFonts w:ascii="Consolas" w:eastAsia="Times New Roman" w:hAnsi="Consolas" w:cs="Courier New"/>
+          <w:color w:val="000000"/>
+          <w:sz w:val="20"/>
+          <w:szCs w:val="20"/>
+          <w:lang w:eastAsia="de-DE"/>
+        </w:rPr>
+        <w:br/>
+        <w:t xml:space="preserve">                .</w:t>
+      </w:r>
+      <w:proofErr w:type="spellStart"/>
+      <w:r>
+        <w:rPr>
+          <w:rFonts w:ascii="Consolas" w:eastAsia="Times New Roman" w:hAnsi="Consolas" w:cs="Courier New"/>
+          <w:color w:val="000000"/>
+          <w:sz w:val="20"/>
+          <w:szCs w:val="20"/>
+          <w:lang w:eastAsia="de-DE"/>
+        </w:rPr>
+        <w:t>build</w:t>
+      </w:r>
+      <w:proofErr w:type="spellEnd"/>
+      <w:r>
+        <w:rPr>
+          <w:rFonts w:ascii="Consolas" w:eastAsia="Times New Roman" w:hAnsi="Consolas" w:cs="Courier New"/>
+          <w:color w:val="000000"/>
+          <w:sz w:val="20"/>
+          <w:szCs w:val="20"/>
+          <w:lang w:eastAsia="de-DE"/>
+        </w:rPr>
+        <w:t>();</w:t>
+      </w:r>
+      <w:r>
+        <w:rPr>
+          <w:rFonts w:ascii="Consolas" w:eastAsia="Times New Roman" w:hAnsi="Consolas" w:cs="Courier New"/>
+          <w:color w:val="000000"/>
+          <w:sz w:val="20"/>
+          <w:szCs w:val="20"/>
+          <w:lang w:eastAsia="de-DE"/>
+        </w:rPr>
+        <w:br/>
+        <w:t xml:space="preserve">    }</w:t>
+      </w:r>
+      <w:r>
+        <w:rPr>
+          <w:rFonts w:ascii="Consolas" w:eastAsia="Times New Roman" w:hAnsi="Consolas" w:cs="Courier New"/>
+          <w:color w:val="000000"/>
+          <w:sz w:val="20"/>
+          <w:szCs w:val="20"/>
+          <w:lang w:eastAsia="de-DE"/>
+        </w:rPr>
+        <w:br/>
+        <w:t>}</w:t>
+      </w:r>
+    </w:p>
+    <w:p/>
+    <w:p>
+      <w:r>
+        <w:lastRenderedPageBreak/>
+        <w:t xml:space="preserve">Mithilfe der </w:t>
+      </w:r>
+      <w:proofErr w:type="spellStart"/>
+      <w:r>
+        <w:t>TaskBuilder</w:t>
+      </w:r>
+      <w:proofErr w:type="spellEnd"/>
+      <w:r>
+        <w:t xml:space="preserve"> Klasse kann problemlos mit Teilinformationen eine Instanz der Klasse Task erstellt werden</w:t>
       </w:r>
       <w:r>
         <w:t>, obwohl diese zur Instanziierung fünf verschiedene Parameter benötigt</w:t>
       </w:r>
-      <w:bookmarkStart w:id="0" w:name="_GoBack"/>
-      <w:bookmarkEnd w:id="0"/>
       <w:r>
         <w:t xml:space="preserve">. Gleichzeitig </w:t>
       </w:r>
@@ -3526,7 +6060,7 @@
   <w:style w:type="paragraph" w:default="1" w:styleId="Standard">
     <w:name w:val="Normal"/>
     <w:qFormat/>
-    <w:rsid w:val="00523C28"/>
+    <w:rsid w:val="002252CE"/>
     <w:pPr>
       <w:spacing w:line="360" w:lineRule="auto"/>
       <w:jc w:val="both"/>

</xml_diff>

<commit_message>
JVM Kapitel egtl fertig. Im Code aufgeräumt und Problem bezüglich Methodenende herausfinden behoben.
</commit_message>
<xml_diff>
--- a/Studienarbeit.docx
+++ b/Studienarbeit.docx
@@ -13694,6 +13694,357 @@
       </w:r>
     </w:p>
     <w:p>
+      <w:r>
+        <w:t xml:space="preserve">Einige für diese Arbeit wichtige </w:t>
+      </w:r>
+      <w:proofErr w:type="spellStart"/>
+      <w:r>
+        <w:t>OpCodes</w:t>
+      </w:r>
+      <w:proofErr w:type="spellEnd"/>
+      <w:r>
+        <w:t xml:space="preserve"> werden im Folgenden hervorgehoben.</w:t>
+      </w:r>
+    </w:p>
+    <w:p>
+      <w:r>
+        <w:t>Zu diesen Befehlen zählen:</w:t>
+      </w:r>
+    </w:p>
+    <w:p>
+      <w:pPr>
+        <w:pStyle w:val="Listenabsatz"/>
+        <w:numPr>
+          <w:ilvl w:val="0"/>
+          <w:numId w:val="28"/>
+        </w:numPr>
+      </w:pPr>
+      <w:r>
+        <w:t xml:space="preserve">Alle Return </w:t>
+      </w:r>
+      <w:proofErr w:type="spellStart"/>
+      <w:r>
+        <w:t>OpCodes</w:t>
+      </w:r>
+      <w:proofErr w:type="spellEnd"/>
+    </w:p>
+    <w:p>
+      <w:pPr>
+        <w:pStyle w:val="Listenabsatz"/>
+        <w:numPr>
+          <w:ilvl w:val="0"/>
+          <w:numId w:val="28"/>
+        </w:numPr>
+      </w:pPr>
+      <w:proofErr w:type="spellStart"/>
+      <w:r>
+        <w:t>OpCodes</w:t>
+      </w:r>
+      <w:proofErr w:type="spellEnd"/>
+      <w:r>
+        <w:t>, um Methoden aufzurufen</w:t>
+      </w:r>
+    </w:p>
+    <w:p>
+      <w:pPr>
+        <w:pStyle w:val="Listenabsatz"/>
+        <w:numPr>
+          <w:ilvl w:val="0"/>
+          <w:numId w:val="28"/>
+        </w:numPr>
+      </w:pPr>
+      <w:proofErr w:type="spellStart"/>
+      <w:r>
+        <w:t>OpCodes</w:t>
+      </w:r>
+      <w:proofErr w:type="spellEnd"/>
+      <w:r>
+        <w:t>, um Felder zu bearbeiten</w:t>
+      </w:r>
+    </w:p>
+    <w:p>
+      <w:pPr>
+        <w:rPr>
+          <w:b/>
+        </w:rPr>
+      </w:pPr>
+      <w:r>
+        <w:rPr>
+          <w:b/>
+        </w:rPr>
+        <w:t xml:space="preserve">Return </w:t>
+      </w:r>
+      <w:proofErr w:type="spellStart"/>
+      <w:r>
+        <w:rPr>
+          <w:b/>
+        </w:rPr>
+        <w:t>OpCodes</w:t>
+      </w:r>
+      <w:proofErr w:type="spellEnd"/>
+      <w:r>
+        <w:rPr>
+          <w:b/>
+        </w:rPr>
+        <w:t>:</w:t>
+      </w:r>
+    </w:p>
+    <w:p>
+      <w:r>
+        <w:t xml:space="preserve">Zu den verschiedenen </w:t>
+      </w:r>
+      <w:proofErr w:type="spellStart"/>
+      <w:r>
+        <w:t>OpCodes</w:t>
+      </w:r>
+      <w:proofErr w:type="spellEnd"/>
+      <w:r>
+        <w:t xml:space="preserve">, welche ein </w:t>
+      </w:r>
+      <w:proofErr w:type="spellStart"/>
+      <w:r>
+        <w:rPr>
+          <w:i/>
+        </w:rPr>
+        <w:t>return</w:t>
+      </w:r>
+      <w:proofErr w:type="spellEnd"/>
+      <w:r>
+        <w:t xml:space="preserve"> enthalten, zählen:</w:t>
+      </w:r>
+    </w:p>
+    <w:p>
+      <w:pPr>
+        <w:pStyle w:val="Listenabsatz"/>
+        <w:numPr>
+          <w:ilvl w:val="0"/>
+          <w:numId w:val="29"/>
+        </w:numPr>
+      </w:pPr>
+      <w:r>
+        <w:t>RETURN</w:t>
+      </w:r>
+    </w:p>
+    <w:p>
+      <w:pPr>
+        <w:pStyle w:val="Listenabsatz"/>
+        <w:numPr>
+          <w:ilvl w:val="0"/>
+          <w:numId w:val="29"/>
+        </w:numPr>
+      </w:pPr>
+      <w:r>
+        <w:t>ARETURN</w:t>
+      </w:r>
+    </w:p>
+    <w:p>
+      <w:pPr>
+        <w:pStyle w:val="Listenabsatz"/>
+        <w:numPr>
+          <w:ilvl w:val="0"/>
+          <w:numId w:val="29"/>
+        </w:numPr>
+      </w:pPr>
+      <w:r>
+        <w:t>IRETURN</w:t>
+      </w:r>
+    </w:p>
+    <w:p>
+      <w:pPr>
+        <w:pStyle w:val="Listenabsatz"/>
+        <w:numPr>
+          <w:ilvl w:val="0"/>
+          <w:numId w:val="29"/>
+        </w:numPr>
+      </w:pPr>
+      <w:r>
+        <w:t>DRETURN</w:t>
+      </w:r>
+    </w:p>
+    <w:p>
+      <w:pPr>
+        <w:pStyle w:val="Listenabsatz"/>
+        <w:numPr>
+          <w:ilvl w:val="0"/>
+          <w:numId w:val="29"/>
+        </w:numPr>
+      </w:pPr>
+      <w:r>
+        <w:t>FRETURN</w:t>
+      </w:r>
+    </w:p>
+    <w:p>
+      <w:pPr>
+        <w:pStyle w:val="Listenabsatz"/>
+        <w:numPr>
+          <w:ilvl w:val="0"/>
+          <w:numId w:val="29"/>
+        </w:numPr>
+      </w:pPr>
+      <w:r>
+        <w:t>LRETURN</w:t>
+      </w:r>
+    </w:p>
+    <w:p>
+      <w:r>
+        <w:t>Die Befehle definieren einen Absprungpunkt in einer Methode. Das Präfix (A/I/D/F/L) zeigen an, was von der Methode zurückgegeben wird.</w:t>
+      </w:r>
+      <w:r>
+        <w:t xml:space="preserve"> Der zugehörige Typ kann der vorigen Tabelle entnommen werden.</w:t>
+      </w:r>
+    </w:p>
+    <w:p>
+      <w:pPr>
+        <w:rPr>
+          <w:b/>
+        </w:rPr>
+      </w:pPr>
+      <w:proofErr w:type="spellStart"/>
+      <w:r>
+        <w:rPr>
+          <w:b/>
+        </w:rPr>
+        <w:lastRenderedPageBreak/>
+        <w:t>OpCodes</w:t>
+      </w:r>
+      <w:proofErr w:type="spellEnd"/>
+      <w:r>
+        <w:rPr>
+          <w:b/>
+        </w:rPr>
+        <w:t>, um Methoden aufzurufen:</w:t>
+      </w:r>
+    </w:p>
+    <w:p>
+      <w:r>
+        <w:t xml:space="preserve">Die </w:t>
+      </w:r>
+      <w:proofErr w:type="spellStart"/>
+      <w:r>
+        <w:t>OpCodes</w:t>
+      </w:r>
+      <w:proofErr w:type="spellEnd"/>
+      <w:r>
+        <w:t>, um Methodenaufrufe zu erkennen, lauten:</w:t>
+      </w:r>
+    </w:p>
+    <w:p>
+      <w:pPr>
+        <w:pStyle w:val="Listenabsatz"/>
+        <w:numPr>
+          <w:ilvl w:val="0"/>
+          <w:numId w:val="30"/>
+        </w:numPr>
+      </w:pPr>
+      <w:r>
+        <w:t>INVOKEVIRTUAL</w:t>
+      </w:r>
+    </w:p>
+    <w:p>
+      <w:pPr>
+        <w:pStyle w:val="Listenabsatz"/>
+        <w:numPr>
+          <w:ilvl w:val="0"/>
+          <w:numId w:val="30"/>
+        </w:numPr>
+      </w:pPr>
+      <w:r>
+        <w:t>INVOKESPECIAL</w:t>
+      </w:r>
+    </w:p>
+    <w:p>
+      <w:r>
+        <w:t xml:space="preserve">Diese </w:t>
+      </w:r>
+      <w:proofErr w:type="spellStart"/>
+      <w:r>
+        <w:t>OpCodes</w:t>
+      </w:r>
+      <w:proofErr w:type="spellEnd"/>
+      <w:r>
+        <w:t xml:space="preserve"> zeigen an, dass eine Methode an dieser Stelle aufgerufen wird. INVOKESPECIAL verweist hierbei auf besondere Methoden, wie zum Beispiel einen </w:t>
+      </w:r>
+      <w:proofErr w:type="spellStart"/>
+      <w:r>
+        <w:t>Konstruktoraufruf</w:t>
+      </w:r>
+      <w:proofErr w:type="spellEnd"/>
+      <w:r>
+        <w:t>.</w:t>
+      </w:r>
+    </w:p>
+    <w:p>
+      <w:pPr>
+        <w:rPr>
+          <w:b/>
+        </w:rPr>
+      </w:pPr>
+      <w:proofErr w:type="spellStart"/>
+      <w:r>
+        <w:rPr>
+          <w:b/>
+        </w:rPr>
+        <w:t>OpCodes</w:t>
+      </w:r>
+      <w:proofErr w:type="spellEnd"/>
+      <w:r>
+        <w:rPr>
+          <w:b/>
+        </w:rPr>
+        <w:t>, um Felder zu bearbeiten:</w:t>
+      </w:r>
+    </w:p>
+    <w:p>
+      <w:r>
+        <w:t xml:space="preserve">Wenn mit Feldern interagiert wird, werden im Bytecode folgende </w:t>
+      </w:r>
+      <w:proofErr w:type="spellStart"/>
+      <w:r>
+        <w:t>OpCodes</w:t>
+      </w:r>
+      <w:proofErr w:type="spellEnd"/>
+      <w:r>
+        <w:t xml:space="preserve"> erzeugt.</w:t>
+      </w:r>
+    </w:p>
+    <w:p>
+      <w:pPr>
+        <w:pStyle w:val="Listenabsatz"/>
+        <w:numPr>
+          <w:ilvl w:val="0"/>
+          <w:numId w:val="31"/>
+        </w:numPr>
+      </w:pPr>
+      <w:r>
+        <w:t>GETFIELD</w:t>
+      </w:r>
+    </w:p>
+    <w:p>
+      <w:pPr>
+        <w:pStyle w:val="Listenabsatz"/>
+        <w:numPr>
+          <w:ilvl w:val="0"/>
+          <w:numId w:val="31"/>
+        </w:numPr>
+      </w:pPr>
+      <w:r>
+        <w:t>PUTFIELD</w:t>
+      </w:r>
+    </w:p>
+    <w:p>
+      <w:r>
+        <w:t xml:space="preserve">Die </w:t>
+      </w:r>
+      <w:proofErr w:type="spellStart"/>
+      <w:r>
+        <w:t>OpCodes</w:t>
+      </w:r>
+      <w:proofErr w:type="spellEnd"/>
+      <w:r>
+        <w:t xml:space="preserve"> zeigen an, ob die Daten eines Feldes geholt werden (Präfix GET) oder, ob Daten in ein Feld geschrieben werden (Präfix PUT).</w:t>
+      </w:r>
+    </w:p>
+    <w:p>
       <w:pPr>
         <w:pStyle w:val="berschrift2"/>
       </w:pPr>
@@ -14377,7 +14728,11 @@
         <w:t>}</w:t>
       </w:r>
     </w:p>
-    <w:p/>
+    <w:p>
+      <w:r>
+        <w:t>[Wikipedia Java Bytecode]</w:t>
+      </w:r>
+    </w:p>
     <w:p>
       <w:r>
         <w:t xml:space="preserve">Diese Methode verwendet einige der zur Verfügung stehenden </w:t>
@@ -14394,322 +14749,6 @@
     <w:p>
       <w:r>
         <w:t>Der zugehörige Bytecode lautet wie folgt:</w:t>
-      </w:r>
-    </w:p>
-    <w:p>
-      <w:pPr>
-        <w:tabs>
-          <w:tab w:val="left" w:pos="916"/>
-          <w:tab w:val="left" w:pos="1832"/>
-          <w:tab w:val="left" w:pos="2748"/>
-          <w:tab w:val="left" w:pos="3664"/>
-          <w:tab w:val="left" w:pos="4580"/>
-          <w:tab w:val="left" w:pos="5496"/>
-          <w:tab w:val="left" w:pos="6412"/>
-          <w:tab w:val="left" w:pos="7328"/>
-          <w:tab w:val="left" w:pos="8244"/>
-          <w:tab w:val="left" w:pos="9160"/>
-          <w:tab w:val="left" w:pos="10076"/>
-          <w:tab w:val="left" w:pos="10992"/>
-          <w:tab w:val="left" w:pos="11908"/>
-          <w:tab w:val="left" w:pos="12824"/>
-          <w:tab w:val="left" w:pos="13740"/>
-          <w:tab w:val="left" w:pos="14656"/>
-        </w:tabs>
-        <w:spacing w:after="0" w:line="240" w:lineRule="auto"/>
-        <w:jc w:val="left"/>
-        <w:rPr>
-          <w:rFonts w:ascii="Courier New" w:eastAsia="Times New Roman" w:hAnsi="Courier New" w:cs="Courier New"/>
-          <w:sz w:val="20"/>
-          <w:szCs w:val="20"/>
-          <w:lang w:eastAsia="de-DE"/>
-        </w:rPr>
-      </w:pPr>
-      <w:r>
-        <w:rPr>
-          <w:rFonts w:ascii="Courier New" w:eastAsia="Times New Roman" w:hAnsi="Courier New" w:cs="Courier New"/>
-          <w:sz w:val="20"/>
-          <w:szCs w:val="20"/>
-          <w:lang w:eastAsia="de-DE"/>
-        </w:rPr>
-        <w:t>0:   iconst_2</w:t>
-      </w:r>
-    </w:p>
-    <w:p>
-      <w:pPr>
-        <w:tabs>
-          <w:tab w:val="left" w:pos="916"/>
-          <w:tab w:val="left" w:pos="1832"/>
-          <w:tab w:val="left" w:pos="2748"/>
-          <w:tab w:val="left" w:pos="3664"/>
-          <w:tab w:val="left" w:pos="4580"/>
-          <w:tab w:val="left" w:pos="5496"/>
-          <w:tab w:val="left" w:pos="6412"/>
-          <w:tab w:val="left" w:pos="7328"/>
-          <w:tab w:val="left" w:pos="8244"/>
-          <w:tab w:val="left" w:pos="9160"/>
-          <w:tab w:val="left" w:pos="10076"/>
-          <w:tab w:val="left" w:pos="10992"/>
-          <w:tab w:val="left" w:pos="11908"/>
-          <w:tab w:val="left" w:pos="12824"/>
-          <w:tab w:val="left" w:pos="13740"/>
-          <w:tab w:val="left" w:pos="14656"/>
-        </w:tabs>
-        <w:spacing w:after="0" w:line="240" w:lineRule="auto"/>
-        <w:jc w:val="left"/>
-        <w:rPr>
-          <w:rFonts w:ascii="Courier New" w:eastAsia="Times New Roman" w:hAnsi="Courier New" w:cs="Courier New"/>
-          <w:sz w:val="20"/>
-          <w:szCs w:val="20"/>
-          <w:lang w:eastAsia="de-DE"/>
-        </w:rPr>
-      </w:pPr>
-      <w:r>
-        <w:rPr>
-          <w:rFonts w:ascii="Courier New" w:eastAsia="Times New Roman" w:hAnsi="Courier New" w:cs="Courier New"/>
-          <w:sz w:val="20"/>
-          <w:szCs w:val="20"/>
-          <w:lang w:eastAsia="de-DE"/>
-        </w:rPr>
-        <w:t>1:   istore_1</w:t>
-      </w:r>
-    </w:p>
-    <w:p>
-      <w:pPr>
-        <w:tabs>
-          <w:tab w:val="left" w:pos="916"/>
-          <w:tab w:val="left" w:pos="1832"/>
-          <w:tab w:val="left" w:pos="2748"/>
-          <w:tab w:val="left" w:pos="3664"/>
-          <w:tab w:val="left" w:pos="4580"/>
-          <w:tab w:val="left" w:pos="5496"/>
-          <w:tab w:val="left" w:pos="6412"/>
-          <w:tab w:val="left" w:pos="7328"/>
-          <w:tab w:val="left" w:pos="8244"/>
-          <w:tab w:val="left" w:pos="9160"/>
-          <w:tab w:val="left" w:pos="10076"/>
-          <w:tab w:val="left" w:pos="10992"/>
-          <w:tab w:val="left" w:pos="11908"/>
-          <w:tab w:val="left" w:pos="12824"/>
-          <w:tab w:val="left" w:pos="13740"/>
-          <w:tab w:val="left" w:pos="14656"/>
-        </w:tabs>
-        <w:spacing w:after="0" w:line="240" w:lineRule="auto"/>
-        <w:jc w:val="left"/>
-        <w:rPr>
-          <w:rFonts w:ascii="Courier New" w:eastAsia="Times New Roman" w:hAnsi="Courier New" w:cs="Courier New"/>
-          <w:sz w:val="20"/>
-          <w:szCs w:val="20"/>
-          <w:lang w:eastAsia="de-DE"/>
-        </w:rPr>
-      </w:pPr>
-      <w:r>
-        <w:rPr>
-          <w:rFonts w:ascii="Courier New" w:eastAsia="Times New Roman" w:hAnsi="Courier New" w:cs="Courier New"/>
-          <w:sz w:val="20"/>
-          <w:szCs w:val="20"/>
-          <w:lang w:eastAsia="de-DE"/>
-        </w:rPr>
-        <w:lastRenderedPageBreak/>
-        <w:t>2:   iload_1</w:t>
-      </w:r>
-    </w:p>
-    <w:p>
-      <w:pPr>
-        <w:tabs>
-          <w:tab w:val="left" w:pos="916"/>
-          <w:tab w:val="left" w:pos="1832"/>
-          <w:tab w:val="left" w:pos="2748"/>
-          <w:tab w:val="left" w:pos="3664"/>
-          <w:tab w:val="left" w:pos="4580"/>
-          <w:tab w:val="left" w:pos="5496"/>
-          <w:tab w:val="left" w:pos="6412"/>
-          <w:tab w:val="left" w:pos="7328"/>
-          <w:tab w:val="left" w:pos="8244"/>
-          <w:tab w:val="left" w:pos="9160"/>
-          <w:tab w:val="left" w:pos="10076"/>
-          <w:tab w:val="left" w:pos="10992"/>
-          <w:tab w:val="left" w:pos="11908"/>
-          <w:tab w:val="left" w:pos="12824"/>
-          <w:tab w:val="left" w:pos="13740"/>
-          <w:tab w:val="left" w:pos="14656"/>
-        </w:tabs>
-        <w:spacing w:after="0" w:line="240" w:lineRule="auto"/>
-        <w:jc w:val="left"/>
-        <w:rPr>
-          <w:rFonts w:ascii="Courier New" w:eastAsia="Times New Roman" w:hAnsi="Courier New" w:cs="Courier New"/>
-          <w:sz w:val="20"/>
-          <w:szCs w:val="20"/>
-          <w:lang w:eastAsia="de-DE"/>
-        </w:rPr>
-      </w:pPr>
-      <w:r>
-        <w:rPr>
-          <w:rFonts w:ascii="Courier New" w:eastAsia="Times New Roman" w:hAnsi="Courier New" w:cs="Courier New"/>
-          <w:sz w:val="20"/>
-          <w:szCs w:val="20"/>
-          <w:lang w:eastAsia="de-DE"/>
-        </w:rPr>
-        <w:t xml:space="preserve">3:   </w:t>
-      </w:r>
-      <w:proofErr w:type="spellStart"/>
-      <w:proofErr w:type="gramStart"/>
-      <w:r>
-        <w:rPr>
-          <w:rFonts w:ascii="Courier New" w:eastAsia="Times New Roman" w:hAnsi="Courier New" w:cs="Courier New"/>
-          <w:sz w:val="20"/>
-          <w:szCs w:val="20"/>
-          <w:lang w:eastAsia="de-DE"/>
-        </w:rPr>
-        <w:t>sipush</w:t>
-      </w:r>
-      <w:proofErr w:type="spellEnd"/>
-      <w:r>
-        <w:rPr>
-          <w:rFonts w:ascii="Courier New" w:eastAsia="Times New Roman" w:hAnsi="Courier New" w:cs="Courier New"/>
-          <w:sz w:val="20"/>
-          <w:szCs w:val="20"/>
-          <w:lang w:eastAsia="de-DE"/>
-        </w:rPr>
-        <w:t xml:space="preserve">  1000</w:t>
-      </w:r>
-      <w:proofErr w:type="gramEnd"/>
-    </w:p>
-    <w:p>
-      <w:pPr>
-        <w:tabs>
-          <w:tab w:val="left" w:pos="916"/>
-          <w:tab w:val="left" w:pos="1832"/>
-          <w:tab w:val="left" w:pos="2748"/>
-          <w:tab w:val="left" w:pos="3664"/>
-          <w:tab w:val="left" w:pos="4580"/>
-          <w:tab w:val="left" w:pos="5496"/>
-          <w:tab w:val="left" w:pos="6412"/>
-          <w:tab w:val="left" w:pos="7328"/>
-          <w:tab w:val="left" w:pos="8244"/>
-          <w:tab w:val="left" w:pos="9160"/>
-          <w:tab w:val="left" w:pos="10076"/>
-          <w:tab w:val="left" w:pos="10992"/>
-          <w:tab w:val="left" w:pos="11908"/>
-          <w:tab w:val="left" w:pos="12824"/>
-          <w:tab w:val="left" w:pos="13740"/>
-          <w:tab w:val="left" w:pos="14656"/>
-        </w:tabs>
-        <w:spacing w:after="0" w:line="240" w:lineRule="auto"/>
-        <w:jc w:val="left"/>
-        <w:rPr>
-          <w:rFonts w:ascii="Courier New" w:eastAsia="Times New Roman" w:hAnsi="Courier New" w:cs="Courier New"/>
-          <w:sz w:val="20"/>
-          <w:szCs w:val="20"/>
-          <w:lang w:eastAsia="de-DE"/>
-        </w:rPr>
-      </w:pPr>
-      <w:r>
-        <w:rPr>
-          <w:rFonts w:ascii="Courier New" w:eastAsia="Times New Roman" w:hAnsi="Courier New" w:cs="Courier New"/>
-          <w:sz w:val="20"/>
-          <w:szCs w:val="20"/>
-          <w:lang w:eastAsia="de-DE"/>
-        </w:rPr>
-        <w:t xml:space="preserve">6:   </w:t>
-      </w:r>
-      <w:proofErr w:type="spellStart"/>
-      <w:r>
-        <w:rPr>
-          <w:rFonts w:ascii="Courier New" w:eastAsia="Times New Roman" w:hAnsi="Courier New" w:cs="Courier New"/>
-          <w:sz w:val="20"/>
-          <w:szCs w:val="20"/>
-          <w:lang w:eastAsia="de-DE"/>
-        </w:rPr>
-        <w:t>if_icmpge</w:t>
-      </w:r>
-      <w:proofErr w:type="spellEnd"/>
-      <w:r>
-        <w:rPr>
-          <w:rFonts w:ascii="Courier New" w:eastAsia="Times New Roman" w:hAnsi="Courier New" w:cs="Courier New"/>
-          <w:sz w:val="20"/>
-          <w:szCs w:val="20"/>
-          <w:lang w:eastAsia="de-DE"/>
-        </w:rPr>
-        <w:t xml:space="preserve">       44</w:t>
-      </w:r>
-    </w:p>
-    <w:p>
-      <w:pPr>
-        <w:tabs>
-          <w:tab w:val="left" w:pos="916"/>
-          <w:tab w:val="left" w:pos="1832"/>
-          <w:tab w:val="left" w:pos="2748"/>
-          <w:tab w:val="left" w:pos="3664"/>
-          <w:tab w:val="left" w:pos="4580"/>
-          <w:tab w:val="left" w:pos="5496"/>
-          <w:tab w:val="left" w:pos="6412"/>
-          <w:tab w:val="left" w:pos="7328"/>
-          <w:tab w:val="left" w:pos="8244"/>
-          <w:tab w:val="left" w:pos="9160"/>
-          <w:tab w:val="left" w:pos="10076"/>
-          <w:tab w:val="left" w:pos="10992"/>
-          <w:tab w:val="left" w:pos="11908"/>
-          <w:tab w:val="left" w:pos="12824"/>
-          <w:tab w:val="left" w:pos="13740"/>
-          <w:tab w:val="left" w:pos="14656"/>
-        </w:tabs>
-        <w:spacing w:after="0" w:line="240" w:lineRule="auto"/>
-        <w:jc w:val="left"/>
-        <w:rPr>
-          <w:rFonts w:ascii="Courier New" w:eastAsia="Times New Roman" w:hAnsi="Courier New" w:cs="Courier New"/>
-          <w:sz w:val="20"/>
-          <w:szCs w:val="20"/>
-          <w:lang w:eastAsia="de-DE"/>
-        </w:rPr>
-      </w:pPr>
-      <w:r>
-        <w:rPr>
-          <w:rFonts w:ascii="Courier New" w:eastAsia="Times New Roman" w:hAnsi="Courier New" w:cs="Courier New"/>
-          <w:sz w:val="20"/>
-          <w:szCs w:val="20"/>
-          <w:lang w:eastAsia="de-DE"/>
-        </w:rPr>
-        <w:t>9:   iconst_2</w:t>
-      </w:r>
-    </w:p>
-    <w:p>
-      <w:pPr>
-        <w:tabs>
-          <w:tab w:val="left" w:pos="916"/>
-          <w:tab w:val="left" w:pos="1832"/>
-          <w:tab w:val="left" w:pos="2748"/>
-          <w:tab w:val="left" w:pos="3664"/>
-          <w:tab w:val="left" w:pos="4580"/>
-          <w:tab w:val="left" w:pos="5496"/>
-          <w:tab w:val="left" w:pos="6412"/>
-          <w:tab w:val="left" w:pos="7328"/>
-          <w:tab w:val="left" w:pos="8244"/>
-          <w:tab w:val="left" w:pos="9160"/>
-          <w:tab w:val="left" w:pos="10076"/>
-          <w:tab w:val="left" w:pos="10992"/>
-          <w:tab w:val="left" w:pos="11908"/>
-          <w:tab w:val="left" w:pos="12824"/>
-          <w:tab w:val="left" w:pos="13740"/>
-          <w:tab w:val="left" w:pos="14656"/>
-        </w:tabs>
-        <w:spacing w:after="0" w:line="240" w:lineRule="auto"/>
-        <w:jc w:val="left"/>
-        <w:rPr>
-          <w:rFonts w:ascii="Courier New" w:eastAsia="Times New Roman" w:hAnsi="Courier New" w:cs="Courier New"/>
-          <w:sz w:val="20"/>
-          <w:szCs w:val="20"/>
-          <w:lang w:eastAsia="de-DE"/>
-        </w:rPr>
-      </w:pPr>
-      <w:r>
-        <w:rPr>
-          <w:rFonts w:ascii="Courier New" w:eastAsia="Times New Roman" w:hAnsi="Courier New" w:cs="Courier New"/>
-          <w:sz w:val="20"/>
-          <w:szCs w:val="20"/>
-          <w:lang w:eastAsia="de-DE"/>
-        </w:rPr>
-        <w:t>10:  istore_2</w:t>
       </w:r>
     </w:p>
     <w:p>
@@ -14749,7 +14788,8 @@
           <w:szCs w:val="20"/>
           <w:lang w:eastAsia="de-DE"/>
         </w:rPr>
-        <w:t>11:  iload_2</w:t>
+        <w:lastRenderedPageBreak/>
+        <w:t>0:   iconst_2</w:t>
       </w:r>
     </w:p>
     <w:p>
@@ -14788,7 +14828,7 @@
           <w:szCs w:val="20"/>
           <w:lang w:eastAsia="de-DE"/>
         </w:rPr>
-        <w:t>12:  iload_1</w:t>
+        <w:t>1:   istore_1</w:t>
       </w:r>
     </w:p>
     <w:p>
@@ -14827,27 +14867,7 @@
           <w:szCs w:val="20"/>
           <w:lang w:eastAsia="de-DE"/>
         </w:rPr>
-        <w:t xml:space="preserve">13:  </w:t>
-      </w:r>
-      <w:proofErr w:type="spellStart"/>
-      <w:r>
-        <w:rPr>
-          <w:rFonts w:ascii="Courier New" w:eastAsia="Times New Roman" w:hAnsi="Courier New" w:cs="Courier New"/>
-          <w:sz w:val="20"/>
-          <w:szCs w:val="20"/>
-          <w:lang w:eastAsia="de-DE"/>
-        </w:rPr>
-        <w:t>if_icmpge</w:t>
-      </w:r>
-      <w:proofErr w:type="spellEnd"/>
-      <w:r>
-        <w:rPr>
-          <w:rFonts w:ascii="Courier New" w:eastAsia="Times New Roman" w:hAnsi="Courier New" w:cs="Courier New"/>
-          <w:sz w:val="20"/>
-          <w:szCs w:val="20"/>
-          <w:lang w:eastAsia="de-DE"/>
-        </w:rPr>
-        <w:t xml:space="preserve">       31</w:t>
+        <w:t>2:   iload_1</w:t>
       </w:r>
     </w:p>
     <w:p>
@@ -14886,8 +14906,30 @@
           <w:szCs w:val="20"/>
           <w:lang w:eastAsia="de-DE"/>
         </w:rPr>
-        <w:t>16:  iload_1</w:t>
-      </w:r>
+        <w:t xml:space="preserve">3:   </w:t>
+      </w:r>
+      <w:proofErr w:type="spellStart"/>
+      <w:proofErr w:type="gramStart"/>
+      <w:r>
+        <w:rPr>
+          <w:rFonts w:ascii="Courier New" w:eastAsia="Times New Roman" w:hAnsi="Courier New" w:cs="Courier New"/>
+          <w:sz w:val="20"/>
+          <w:szCs w:val="20"/>
+          <w:lang w:eastAsia="de-DE"/>
+        </w:rPr>
+        <w:t>sipush</w:t>
+      </w:r>
+      <w:proofErr w:type="spellEnd"/>
+      <w:r>
+        <w:rPr>
+          <w:rFonts w:ascii="Courier New" w:eastAsia="Times New Roman" w:hAnsi="Courier New" w:cs="Courier New"/>
+          <w:sz w:val="20"/>
+          <w:szCs w:val="20"/>
+          <w:lang w:eastAsia="de-DE"/>
+        </w:rPr>
+        <w:t xml:space="preserve">  1000</w:t>
+      </w:r>
+      <w:proofErr w:type="gramEnd"/>
     </w:p>
     <w:p>
       <w:pPr>
@@ -14925,7 +14967,27 @@
           <w:szCs w:val="20"/>
           <w:lang w:eastAsia="de-DE"/>
         </w:rPr>
-        <w:t>17:  iload_2</w:t>
+        <w:t xml:space="preserve">6:   </w:t>
+      </w:r>
+      <w:proofErr w:type="spellStart"/>
+      <w:r>
+        <w:rPr>
+          <w:rFonts w:ascii="Courier New" w:eastAsia="Times New Roman" w:hAnsi="Courier New" w:cs="Courier New"/>
+          <w:sz w:val="20"/>
+          <w:szCs w:val="20"/>
+          <w:lang w:eastAsia="de-DE"/>
+        </w:rPr>
+        <w:t>if_icmpge</w:t>
+      </w:r>
+      <w:proofErr w:type="spellEnd"/>
+      <w:r>
+        <w:rPr>
+          <w:rFonts w:ascii="Courier New" w:eastAsia="Times New Roman" w:hAnsi="Courier New" w:cs="Courier New"/>
+          <w:sz w:val="20"/>
+          <w:szCs w:val="20"/>
+          <w:lang w:eastAsia="de-DE"/>
+        </w:rPr>
+        <w:t xml:space="preserve">       44</w:t>
       </w:r>
     </w:p>
     <w:p>
@@ -14964,19 +15026,8 @@
           <w:szCs w:val="20"/>
           <w:lang w:eastAsia="de-DE"/>
         </w:rPr>
-        <w:t xml:space="preserve">18:  </w:t>
-      </w:r>
-      <w:proofErr w:type="spellStart"/>
-      <w:r>
-        <w:rPr>
-          <w:rFonts w:ascii="Courier New" w:eastAsia="Times New Roman" w:hAnsi="Courier New" w:cs="Courier New"/>
-          <w:sz w:val="20"/>
-          <w:szCs w:val="20"/>
-          <w:lang w:eastAsia="de-DE"/>
-        </w:rPr>
-        <w:t>irem</w:t>
-      </w:r>
-      <w:proofErr w:type="spellEnd"/>
+        <w:t>9:   iconst_2</w:t>
+      </w:r>
     </w:p>
     <w:p>
       <w:pPr>
@@ -15014,31 +15065,12 @@
           <w:szCs w:val="20"/>
           <w:lang w:eastAsia="de-DE"/>
         </w:rPr>
-        <w:t xml:space="preserve">19:  </w:t>
-      </w:r>
-      <w:proofErr w:type="spellStart"/>
-      <w:r>
-        <w:rPr>
-          <w:rFonts w:ascii="Courier New" w:eastAsia="Times New Roman" w:hAnsi="Courier New" w:cs="Courier New"/>
-          <w:sz w:val="20"/>
-          <w:szCs w:val="20"/>
-          <w:lang w:eastAsia="de-DE"/>
-        </w:rPr>
-        <w:t>ifne</w:t>
-      </w:r>
-      <w:proofErr w:type="spellEnd"/>
-      <w:r>
-        <w:rPr>
-          <w:rFonts w:ascii="Courier New" w:eastAsia="Times New Roman" w:hAnsi="Courier New" w:cs="Courier New"/>
-          <w:sz w:val="20"/>
-          <w:szCs w:val="20"/>
-          <w:lang w:eastAsia="de-DE"/>
-        </w:rPr>
-        <w:t xml:space="preserve">    25</w:t>
-      </w:r>
-    </w:p>
-    <w:p>
-      <w:pPr>
+        <w:t>10:  istore_2</w:t>
+      </w:r>
+    </w:p>
+    <w:p>
+      <w:pPr>
+        <w:keepLines/>
         <w:tabs>
           <w:tab w:val="left" w:pos="916"/>
           <w:tab w:val="left" w:pos="1832"/>
@@ -15073,27 +15105,7 @@
           <w:szCs w:val="20"/>
           <w:lang w:eastAsia="de-DE"/>
         </w:rPr>
-        <w:t xml:space="preserve">22:  </w:t>
-      </w:r>
-      <w:proofErr w:type="spellStart"/>
-      <w:r>
-        <w:rPr>
-          <w:rFonts w:ascii="Courier New" w:eastAsia="Times New Roman" w:hAnsi="Courier New" w:cs="Courier New"/>
-          <w:sz w:val="20"/>
-          <w:szCs w:val="20"/>
-          <w:lang w:eastAsia="de-DE"/>
-        </w:rPr>
-        <w:t>goto</w:t>
-      </w:r>
-      <w:proofErr w:type="spellEnd"/>
-      <w:r>
-        <w:rPr>
-          <w:rFonts w:ascii="Courier New" w:eastAsia="Times New Roman" w:hAnsi="Courier New" w:cs="Courier New"/>
-          <w:sz w:val="20"/>
-          <w:szCs w:val="20"/>
-          <w:lang w:eastAsia="de-DE"/>
-        </w:rPr>
-        <w:t xml:space="preserve">    38</w:t>
+        <w:t>11:  iload_2</w:t>
       </w:r>
     </w:p>
     <w:p>
@@ -15132,27 +15144,7 @@
           <w:szCs w:val="20"/>
           <w:lang w:eastAsia="de-DE"/>
         </w:rPr>
-        <w:t xml:space="preserve">25:  </w:t>
-      </w:r>
-      <w:proofErr w:type="spellStart"/>
-      <w:r>
-        <w:rPr>
-          <w:rFonts w:ascii="Courier New" w:eastAsia="Times New Roman" w:hAnsi="Courier New" w:cs="Courier New"/>
-          <w:sz w:val="20"/>
-          <w:szCs w:val="20"/>
-          <w:lang w:eastAsia="de-DE"/>
-        </w:rPr>
-        <w:t>iinc</w:t>
-      </w:r>
-      <w:proofErr w:type="spellEnd"/>
-      <w:r>
-        <w:rPr>
-          <w:rFonts w:ascii="Courier New" w:eastAsia="Times New Roman" w:hAnsi="Courier New" w:cs="Courier New"/>
-          <w:sz w:val="20"/>
-          <w:szCs w:val="20"/>
-          <w:lang w:eastAsia="de-DE"/>
-        </w:rPr>
-        <w:t xml:space="preserve">    2, 1</w:t>
+        <w:t>12:  iload_1</w:t>
       </w:r>
     </w:p>
     <w:p>
@@ -15191,7 +15183,7 @@
           <w:szCs w:val="20"/>
           <w:lang w:eastAsia="de-DE"/>
         </w:rPr>
-        <w:t xml:space="preserve">28:  </w:t>
+        <w:t xml:space="preserve">13:  </w:t>
       </w:r>
       <w:proofErr w:type="spellStart"/>
       <w:r>
@@ -15201,7 +15193,7 @@
           <w:szCs w:val="20"/>
           <w:lang w:eastAsia="de-DE"/>
         </w:rPr>
-        <w:t>goto</w:t>
+        <w:t>if_icmpge</w:t>
       </w:r>
       <w:proofErr w:type="spellEnd"/>
       <w:r>
@@ -15211,7 +15203,7 @@
           <w:szCs w:val="20"/>
           <w:lang w:eastAsia="de-DE"/>
         </w:rPr>
-        <w:t xml:space="preserve">    11</w:t>
+        <w:t xml:space="preserve">       31</w:t>
       </w:r>
     </w:p>
     <w:p>
@@ -15250,118 +15242,7 @@
           <w:szCs w:val="20"/>
           <w:lang w:eastAsia="de-DE"/>
         </w:rPr>
-        <w:t xml:space="preserve">31:  </w:t>
-      </w:r>
-      <w:proofErr w:type="spellStart"/>
-      <w:r>
-        <w:rPr>
-          <w:rFonts w:ascii="Courier New" w:eastAsia="Times New Roman" w:hAnsi="Courier New" w:cs="Courier New"/>
-          <w:sz w:val="20"/>
-          <w:szCs w:val="20"/>
-          <w:lang w:eastAsia="de-DE"/>
-        </w:rPr>
-        <w:t>getstatic</w:t>
-      </w:r>
-      <w:proofErr w:type="spellEnd"/>
-      <w:r>
-        <w:rPr>
-          <w:rFonts w:ascii="Courier New" w:eastAsia="Times New Roman" w:hAnsi="Courier New" w:cs="Courier New"/>
-          <w:sz w:val="20"/>
-          <w:szCs w:val="20"/>
-          <w:lang w:eastAsia="de-DE"/>
-        </w:rPr>
-        <w:t xml:space="preserve">       #84;//Field</w:t>
-      </w:r>
-      <w:r>
-        <w:rPr>
-          <w:rFonts w:ascii="Courier New" w:eastAsia="Times New Roman" w:hAnsi="Courier New" w:cs="Courier New"/>
-          <w:sz w:val="20"/>
-          <w:szCs w:val="20"/>
-          <w:lang w:eastAsia="de-DE"/>
-        </w:rPr>
-        <w:t xml:space="preserve"> </w:t>
-      </w:r>
-      <w:proofErr w:type="spellStart"/>
-      <w:proofErr w:type="gramStart"/>
-      <w:r>
-        <w:rPr>
-          <w:rFonts w:ascii="Courier New" w:eastAsia="Times New Roman" w:hAnsi="Courier New" w:cs="Courier New"/>
-          <w:sz w:val="20"/>
-          <w:szCs w:val="20"/>
-          <w:lang w:eastAsia="de-DE"/>
-        </w:rPr>
-        <w:t>java</w:t>
-      </w:r>
-      <w:proofErr w:type="spellEnd"/>
-      <w:r>
-        <w:rPr>
-          <w:rFonts w:ascii="Courier New" w:eastAsia="Times New Roman" w:hAnsi="Courier New" w:cs="Courier New"/>
-          <w:sz w:val="20"/>
-          <w:szCs w:val="20"/>
-          <w:lang w:eastAsia="de-DE"/>
-        </w:rPr>
-        <w:t>/lang/</w:t>
-      </w:r>
-      <w:proofErr w:type="spellStart"/>
-      <w:r>
-        <w:rPr>
-          <w:rFonts w:ascii="Courier New" w:eastAsia="Times New Roman" w:hAnsi="Courier New" w:cs="Courier New"/>
-          <w:sz w:val="20"/>
-          <w:szCs w:val="20"/>
-          <w:lang w:eastAsia="de-DE"/>
-        </w:rPr>
-        <w:t>System.out:Ljava</w:t>
-      </w:r>
-      <w:proofErr w:type="spellEnd"/>
-      <w:proofErr w:type="gramEnd"/>
-      <w:r>
-        <w:rPr>
-          <w:rFonts w:ascii="Courier New" w:eastAsia="Times New Roman" w:hAnsi="Courier New" w:cs="Courier New"/>
-          <w:sz w:val="20"/>
-          <w:szCs w:val="20"/>
-          <w:lang w:eastAsia="de-DE"/>
-        </w:rPr>
-        <w:t>/</w:t>
-      </w:r>
-      <w:proofErr w:type="spellStart"/>
-      <w:r>
-        <w:rPr>
-          <w:rFonts w:ascii="Courier New" w:eastAsia="Times New Roman" w:hAnsi="Courier New" w:cs="Courier New"/>
-          <w:sz w:val="20"/>
-          <w:szCs w:val="20"/>
-          <w:lang w:eastAsia="de-DE"/>
-        </w:rPr>
-        <w:t>io</w:t>
-      </w:r>
-      <w:proofErr w:type="spellEnd"/>
-      <w:r>
-        <w:rPr>
-          <w:rFonts w:ascii="Courier New" w:eastAsia="Times New Roman" w:hAnsi="Courier New" w:cs="Courier New"/>
-          <w:sz w:val="20"/>
-          <w:szCs w:val="20"/>
-          <w:lang w:eastAsia="de-DE"/>
-        </w:rPr>
-        <w:t>/</w:t>
-      </w:r>
-      <w:proofErr w:type="spellStart"/>
-      <w:r>
-        <w:rPr>
-          <w:rFonts w:ascii="Courier New" w:eastAsia="Times New Roman" w:hAnsi="Courier New" w:cs="Courier New"/>
-          <w:sz w:val="20"/>
-          <w:szCs w:val="20"/>
-          <w:lang w:eastAsia="de-DE"/>
-        </w:rPr>
-        <w:t>PrintStream</w:t>
-      </w:r>
-      <w:proofErr w:type="spellEnd"/>
-      <w:r>
-        <w:rPr>
-          <w:rFonts w:ascii="Courier New" w:eastAsia="Times New Roman" w:hAnsi="Courier New" w:cs="Courier New"/>
-          <w:sz w:val="20"/>
-          <w:szCs w:val="20"/>
-          <w:lang w:eastAsia="de-DE"/>
-        </w:rPr>
-        <w:t>;</w:t>
+        <w:t>16:  iload_1</w:t>
       </w:r>
     </w:p>
     <w:p>
@@ -15400,7 +15281,7 @@
           <w:szCs w:val="20"/>
           <w:lang w:eastAsia="de-DE"/>
         </w:rPr>
-        <w:t>34:  iload_1</w:t>
+        <w:t>17:  iload_2</w:t>
       </w:r>
     </w:p>
     <w:p>
@@ -15439,7 +15320,7 @@
           <w:szCs w:val="20"/>
           <w:lang w:eastAsia="de-DE"/>
         </w:rPr>
-        <w:t xml:space="preserve">35:  </w:t>
+        <w:t xml:space="preserve">18:  </w:t>
       </w:r>
       <w:proofErr w:type="spellStart"/>
       <w:r>
@@ -15449,89 +15330,9 @@
           <w:szCs w:val="20"/>
           <w:lang w:eastAsia="de-DE"/>
         </w:rPr>
-        <w:t>invokevirtual</w:t>
-      </w:r>
-      <w:proofErr w:type="spellEnd"/>
-      <w:r>
-        <w:rPr>
-          <w:rFonts w:ascii="Courier New" w:eastAsia="Times New Roman" w:hAnsi="Courier New" w:cs="Courier New"/>
-          <w:sz w:val="20"/>
-          <w:szCs w:val="20"/>
-          <w:lang w:eastAsia="de-DE"/>
-        </w:rPr>
-        <w:t xml:space="preserve">   #85;//Method </w:t>
-      </w:r>
-      <w:proofErr w:type="spellStart"/>
-      <w:r>
-        <w:rPr>
-          <w:rFonts w:ascii="Courier New" w:eastAsia="Times New Roman" w:hAnsi="Courier New" w:cs="Courier New"/>
-          <w:sz w:val="20"/>
-          <w:szCs w:val="20"/>
-          <w:lang w:eastAsia="de-DE"/>
-        </w:rPr>
-        <w:t>java</w:t>
-      </w:r>
-      <w:proofErr w:type="spellEnd"/>
-      <w:r>
-        <w:rPr>
-          <w:rFonts w:ascii="Courier New" w:eastAsia="Times New Roman" w:hAnsi="Courier New" w:cs="Courier New"/>
-          <w:sz w:val="20"/>
-          <w:szCs w:val="20"/>
-          <w:lang w:eastAsia="de-DE"/>
-        </w:rPr>
-        <w:t>/</w:t>
-      </w:r>
-      <w:proofErr w:type="spellStart"/>
-      <w:r>
-        <w:rPr>
-          <w:rFonts w:ascii="Courier New" w:eastAsia="Times New Roman" w:hAnsi="Courier New" w:cs="Courier New"/>
-          <w:sz w:val="20"/>
-          <w:szCs w:val="20"/>
-          <w:lang w:eastAsia="de-DE"/>
-        </w:rPr>
-        <w:t>io</w:t>
-      </w:r>
-      <w:proofErr w:type="spellEnd"/>
-      <w:r>
-        <w:rPr>
-          <w:rFonts w:ascii="Courier New" w:eastAsia="Times New Roman" w:hAnsi="Courier New" w:cs="Courier New"/>
-          <w:sz w:val="20"/>
-          <w:szCs w:val="20"/>
-          <w:lang w:eastAsia="de-DE"/>
-        </w:rPr>
-        <w:t>/</w:t>
-      </w:r>
-      <w:proofErr w:type="spellStart"/>
-      <w:r>
-        <w:rPr>
-          <w:rFonts w:ascii="Courier New" w:eastAsia="Times New Roman" w:hAnsi="Courier New" w:cs="Courier New"/>
-          <w:sz w:val="20"/>
-          <w:szCs w:val="20"/>
-          <w:lang w:eastAsia="de-DE"/>
-        </w:rPr>
-        <w:t>PrintStream.println</w:t>
-      </w:r>
-      <w:proofErr w:type="spellEnd"/>
-      <w:r>
-        <w:rPr>
-          <w:rFonts w:ascii="Courier New" w:eastAsia="Times New Roman" w:hAnsi="Courier New" w:cs="Courier New"/>
-          <w:sz w:val="20"/>
-          <w:szCs w:val="20"/>
-          <w:lang w:eastAsia="de-DE"/>
-        </w:rPr>
-        <w:t>:(</w:t>
-      </w:r>
-      <w:proofErr w:type="gramStart"/>
-      <w:r>
-        <w:rPr>
-          <w:rFonts w:ascii="Courier New" w:eastAsia="Times New Roman" w:hAnsi="Courier New" w:cs="Courier New"/>
-          <w:sz w:val="20"/>
-          <w:szCs w:val="20"/>
-          <w:lang w:eastAsia="de-DE"/>
-        </w:rPr>
-        <w:t>I)V</w:t>
-      </w:r>
-      <w:proofErr w:type="gramEnd"/>
+        <w:t>irem</w:t>
+      </w:r>
+      <w:proofErr w:type="spellEnd"/>
     </w:p>
     <w:p>
       <w:pPr>
@@ -15569,7 +15370,7 @@
           <w:szCs w:val="20"/>
           <w:lang w:eastAsia="de-DE"/>
         </w:rPr>
-        <w:t xml:space="preserve">38:  </w:t>
+        <w:t xml:space="preserve">19:  </w:t>
       </w:r>
       <w:proofErr w:type="spellStart"/>
       <w:r>
@@ -15579,7 +15380,7 @@
           <w:szCs w:val="20"/>
           <w:lang w:eastAsia="de-DE"/>
         </w:rPr>
-        <w:t>iinc</w:t>
+        <w:t>ifne</w:t>
       </w:r>
       <w:proofErr w:type="spellEnd"/>
       <w:r>
@@ -15589,7 +15390,7 @@
           <w:szCs w:val="20"/>
           <w:lang w:eastAsia="de-DE"/>
         </w:rPr>
-        <w:t xml:space="preserve">    1, 1</w:t>
+        <w:t xml:space="preserve">    25</w:t>
       </w:r>
     </w:p>
     <w:p>
@@ -15628,7 +15429,7 @@
           <w:szCs w:val="20"/>
           <w:lang w:eastAsia="de-DE"/>
         </w:rPr>
-        <w:t xml:space="preserve">41:  </w:t>
+        <w:t xml:space="preserve">22:  </w:t>
       </w:r>
       <w:proofErr w:type="spellStart"/>
       <w:r>
@@ -15648,7 +15449,7 @@
           <w:szCs w:val="20"/>
           <w:lang w:eastAsia="de-DE"/>
         </w:rPr>
-        <w:t xml:space="preserve">    2</w:t>
+        <w:t xml:space="preserve">    38</w:t>
       </w:r>
     </w:p>
     <w:p>
@@ -15687,6 +15488,561 @@
           <w:szCs w:val="20"/>
           <w:lang w:eastAsia="de-DE"/>
         </w:rPr>
+        <w:t xml:space="preserve">25:  </w:t>
+      </w:r>
+      <w:proofErr w:type="spellStart"/>
+      <w:r>
+        <w:rPr>
+          <w:rFonts w:ascii="Courier New" w:eastAsia="Times New Roman" w:hAnsi="Courier New" w:cs="Courier New"/>
+          <w:sz w:val="20"/>
+          <w:szCs w:val="20"/>
+          <w:lang w:eastAsia="de-DE"/>
+        </w:rPr>
+        <w:t>iinc</w:t>
+      </w:r>
+      <w:proofErr w:type="spellEnd"/>
+      <w:r>
+        <w:rPr>
+          <w:rFonts w:ascii="Courier New" w:eastAsia="Times New Roman" w:hAnsi="Courier New" w:cs="Courier New"/>
+          <w:sz w:val="20"/>
+          <w:szCs w:val="20"/>
+          <w:lang w:eastAsia="de-DE"/>
+        </w:rPr>
+        <w:t xml:space="preserve">    2, 1</w:t>
+      </w:r>
+    </w:p>
+    <w:p>
+      <w:pPr>
+        <w:tabs>
+          <w:tab w:val="left" w:pos="916"/>
+          <w:tab w:val="left" w:pos="1832"/>
+          <w:tab w:val="left" w:pos="2748"/>
+          <w:tab w:val="left" w:pos="3664"/>
+          <w:tab w:val="left" w:pos="4580"/>
+          <w:tab w:val="left" w:pos="5496"/>
+          <w:tab w:val="left" w:pos="6412"/>
+          <w:tab w:val="left" w:pos="7328"/>
+          <w:tab w:val="left" w:pos="8244"/>
+          <w:tab w:val="left" w:pos="9160"/>
+          <w:tab w:val="left" w:pos="10076"/>
+          <w:tab w:val="left" w:pos="10992"/>
+          <w:tab w:val="left" w:pos="11908"/>
+          <w:tab w:val="left" w:pos="12824"/>
+          <w:tab w:val="left" w:pos="13740"/>
+          <w:tab w:val="left" w:pos="14656"/>
+        </w:tabs>
+        <w:spacing w:after="0" w:line="240" w:lineRule="auto"/>
+        <w:jc w:val="left"/>
+        <w:rPr>
+          <w:rFonts w:ascii="Courier New" w:eastAsia="Times New Roman" w:hAnsi="Courier New" w:cs="Courier New"/>
+          <w:sz w:val="20"/>
+          <w:szCs w:val="20"/>
+          <w:lang w:eastAsia="de-DE"/>
+        </w:rPr>
+      </w:pPr>
+      <w:r>
+        <w:rPr>
+          <w:rFonts w:ascii="Courier New" w:eastAsia="Times New Roman" w:hAnsi="Courier New" w:cs="Courier New"/>
+          <w:sz w:val="20"/>
+          <w:szCs w:val="20"/>
+          <w:lang w:eastAsia="de-DE"/>
+        </w:rPr>
+        <w:t xml:space="preserve">28:  </w:t>
+      </w:r>
+      <w:proofErr w:type="spellStart"/>
+      <w:r>
+        <w:rPr>
+          <w:rFonts w:ascii="Courier New" w:eastAsia="Times New Roman" w:hAnsi="Courier New" w:cs="Courier New"/>
+          <w:sz w:val="20"/>
+          <w:szCs w:val="20"/>
+          <w:lang w:eastAsia="de-DE"/>
+        </w:rPr>
+        <w:t>goto</w:t>
+      </w:r>
+      <w:proofErr w:type="spellEnd"/>
+      <w:r>
+        <w:rPr>
+          <w:rFonts w:ascii="Courier New" w:eastAsia="Times New Roman" w:hAnsi="Courier New" w:cs="Courier New"/>
+          <w:sz w:val="20"/>
+          <w:szCs w:val="20"/>
+          <w:lang w:eastAsia="de-DE"/>
+        </w:rPr>
+        <w:t xml:space="preserve">    11</w:t>
+      </w:r>
+    </w:p>
+    <w:p>
+      <w:pPr>
+        <w:tabs>
+          <w:tab w:val="left" w:pos="916"/>
+          <w:tab w:val="left" w:pos="1832"/>
+          <w:tab w:val="left" w:pos="2748"/>
+          <w:tab w:val="left" w:pos="3664"/>
+          <w:tab w:val="left" w:pos="4580"/>
+          <w:tab w:val="left" w:pos="5496"/>
+          <w:tab w:val="left" w:pos="6412"/>
+          <w:tab w:val="left" w:pos="7328"/>
+          <w:tab w:val="left" w:pos="8244"/>
+          <w:tab w:val="left" w:pos="9160"/>
+          <w:tab w:val="left" w:pos="10076"/>
+          <w:tab w:val="left" w:pos="10992"/>
+          <w:tab w:val="left" w:pos="11908"/>
+          <w:tab w:val="left" w:pos="12824"/>
+          <w:tab w:val="left" w:pos="13740"/>
+          <w:tab w:val="left" w:pos="14656"/>
+        </w:tabs>
+        <w:spacing w:after="0" w:line="240" w:lineRule="auto"/>
+        <w:jc w:val="left"/>
+        <w:rPr>
+          <w:rFonts w:ascii="Courier New" w:eastAsia="Times New Roman" w:hAnsi="Courier New" w:cs="Courier New"/>
+          <w:sz w:val="20"/>
+          <w:szCs w:val="20"/>
+          <w:lang w:eastAsia="de-DE"/>
+        </w:rPr>
+      </w:pPr>
+      <w:r>
+        <w:rPr>
+          <w:rFonts w:ascii="Courier New" w:eastAsia="Times New Roman" w:hAnsi="Courier New" w:cs="Courier New"/>
+          <w:sz w:val="20"/>
+          <w:szCs w:val="20"/>
+          <w:lang w:eastAsia="de-DE"/>
+        </w:rPr>
+        <w:t xml:space="preserve">31:  </w:t>
+      </w:r>
+      <w:proofErr w:type="spellStart"/>
+      <w:r>
+        <w:rPr>
+          <w:rFonts w:ascii="Courier New" w:eastAsia="Times New Roman" w:hAnsi="Courier New" w:cs="Courier New"/>
+          <w:sz w:val="20"/>
+          <w:szCs w:val="20"/>
+          <w:lang w:eastAsia="de-DE"/>
+        </w:rPr>
+        <w:t>getstatic</w:t>
+      </w:r>
+      <w:proofErr w:type="spellEnd"/>
+      <w:r>
+        <w:rPr>
+          <w:rFonts w:ascii="Courier New" w:eastAsia="Times New Roman" w:hAnsi="Courier New" w:cs="Courier New"/>
+          <w:sz w:val="20"/>
+          <w:szCs w:val="20"/>
+          <w:lang w:eastAsia="de-DE"/>
+        </w:rPr>
+        <w:t xml:space="preserve">       #84;//Field</w:t>
+      </w:r>
+      <w:r>
+        <w:rPr>
+          <w:rFonts w:ascii="Courier New" w:eastAsia="Times New Roman" w:hAnsi="Courier New" w:cs="Courier New"/>
+          <w:sz w:val="20"/>
+          <w:szCs w:val="20"/>
+          <w:lang w:eastAsia="de-DE"/>
+        </w:rPr>
+        <w:t xml:space="preserve"> </w:t>
+      </w:r>
+      <w:proofErr w:type="spellStart"/>
+      <w:proofErr w:type="gramStart"/>
+      <w:r>
+        <w:rPr>
+          <w:rFonts w:ascii="Courier New" w:eastAsia="Times New Roman" w:hAnsi="Courier New" w:cs="Courier New"/>
+          <w:sz w:val="20"/>
+          <w:szCs w:val="20"/>
+          <w:lang w:eastAsia="de-DE"/>
+        </w:rPr>
+        <w:t>java</w:t>
+      </w:r>
+      <w:proofErr w:type="spellEnd"/>
+      <w:r>
+        <w:rPr>
+          <w:rFonts w:ascii="Courier New" w:eastAsia="Times New Roman" w:hAnsi="Courier New" w:cs="Courier New"/>
+          <w:sz w:val="20"/>
+          <w:szCs w:val="20"/>
+          <w:lang w:eastAsia="de-DE"/>
+        </w:rPr>
+        <w:t>/lang/</w:t>
+      </w:r>
+      <w:proofErr w:type="spellStart"/>
+      <w:r>
+        <w:rPr>
+          <w:rFonts w:ascii="Courier New" w:eastAsia="Times New Roman" w:hAnsi="Courier New" w:cs="Courier New"/>
+          <w:sz w:val="20"/>
+          <w:szCs w:val="20"/>
+          <w:lang w:eastAsia="de-DE"/>
+        </w:rPr>
+        <w:t>System.out:Ljava</w:t>
+      </w:r>
+      <w:proofErr w:type="spellEnd"/>
+      <w:proofErr w:type="gramEnd"/>
+      <w:r>
+        <w:rPr>
+          <w:rFonts w:ascii="Courier New" w:eastAsia="Times New Roman" w:hAnsi="Courier New" w:cs="Courier New"/>
+          <w:sz w:val="20"/>
+          <w:szCs w:val="20"/>
+          <w:lang w:eastAsia="de-DE"/>
+        </w:rPr>
+        <w:t>/</w:t>
+      </w:r>
+      <w:proofErr w:type="spellStart"/>
+      <w:r>
+        <w:rPr>
+          <w:rFonts w:ascii="Courier New" w:eastAsia="Times New Roman" w:hAnsi="Courier New" w:cs="Courier New"/>
+          <w:sz w:val="20"/>
+          <w:szCs w:val="20"/>
+          <w:lang w:eastAsia="de-DE"/>
+        </w:rPr>
+        <w:t>io</w:t>
+      </w:r>
+      <w:proofErr w:type="spellEnd"/>
+      <w:r>
+        <w:rPr>
+          <w:rFonts w:ascii="Courier New" w:eastAsia="Times New Roman" w:hAnsi="Courier New" w:cs="Courier New"/>
+          <w:sz w:val="20"/>
+          <w:szCs w:val="20"/>
+          <w:lang w:eastAsia="de-DE"/>
+        </w:rPr>
+        <w:t>/</w:t>
+      </w:r>
+      <w:proofErr w:type="spellStart"/>
+      <w:r>
+        <w:rPr>
+          <w:rFonts w:ascii="Courier New" w:eastAsia="Times New Roman" w:hAnsi="Courier New" w:cs="Courier New"/>
+          <w:sz w:val="20"/>
+          <w:szCs w:val="20"/>
+          <w:lang w:eastAsia="de-DE"/>
+        </w:rPr>
+        <w:t>PrintStream</w:t>
+      </w:r>
+      <w:proofErr w:type="spellEnd"/>
+      <w:r>
+        <w:rPr>
+          <w:rFonts w:ascii="Courier New" w:eastAsia="Times New Roman" w:hAnsi="Courier New" w:cs="Courier New"/>
+          <w:sz w:val="20"/>
+          <w:szCs w:val="20"/>
+          <w:lang w:eastAsia="de-DE"/>
+        </w:rPr>
+        <w:t>;</w:t>
+      </w:r>
+    </w:p>
+    <w:p>
+      <w:pPr>
+        <w:tabs>
+          <w:tab w:val="left" w:pos="916"/>
+          <w:tab w:val="left" w:pos="1832"/>
+          <w:tab w:val="left" w:pos="2748"/>
+          <w:tab w:val="left" w:pos="3664"/>
+          <w:tab w:val="left" w:pos="4580"/>
+          <w:tab w:val="left" w:pos="5496"/>
+          <w:tab w:val="left" w:pos="6412"/>
+          <w:tab w:val="left" w:pos="7328"/>
+          <w:tab w:val="left" w:pos="8244"/>
+          <w:tab w:val="left" w:pos="9160"/>
+          <w:tab w:val="left" w:pos="10076"/>
+          <w:tab w:val="left" w:pos="10992"/>
+          <w:tab w:val="left" w:pos="11908"/>
+          <w:tab w:val="left" w:pos="12824"/>
+          <w:tab w:val="left" w:pos="13740"/>
+          <w:tab w:val="left" w:pos="14656"/>
+        </w:tabs>
+        <w:spacing w:after="0" w:line="240" w:lineRule="auto"/>
+        <w:jc w:val="left"/>
+        <w:rPr>
+          <w:rFonts w:ascii="Courier New" w:eastAsia="Times New Roman" w:hAnsi="Courier New" w:cs="Courier New"/>
+          <w:sz w:val="20"/>
+          <w:szCs w:val="20"/>
+          <w:lang w:eastAsia="de-DE"/>
+        </w:rPr>
+      </w:pPr>
+      <w:r>
+        <w:rPr>
+          <w:rFonts w:ascii="Courier New" w:eastAsia="Times New Roman" w:hAnsi="Courier New" w:cs="Courier New"/>
+          <w:sz w:val="20"/>
+          <w:szCs w:val="20"/>
+          <w:lang w:eastAsia="de-DE"/>
+        </w:rPr>
+        <w:t>34:  iload_1</w:t>
+      </w:r>
+    </w:p>
+    <w:p>
+      <w:pPr>
+        <w:tabs>
+          <w:tab w:val="left" w:pos="916"/>
+          <w:tab w:val="left" w:pos="1832"/>
+          <w:tab w:val="left" w:pos="2748"/>
+          <w:tab w:val="left" w:pos="3664"/>
+          <w:tab w:val="left" w:pos="4580"/>
+          <w:tab w:val="left" w:pos="5496"/>
+          <w:tab w:val="left" w:pos="6412"/>
+          <w:tab w:val="left" w:pos="7328"/>
+          <w:tab w:val="left" w:pos="8244"/>
+          <w:tab w:val="left" w:pos="9160"/>
+          <w:tab w:val="left" w:pos="10076"/>
+          <w:tab w:val="left" w:pos="10992"/>
+          <w:tab w:val="left" w:pos="11908"/>
+          <w:tab w:val="left" w:pos="12824"/>
+          <w:tab w:val="left" w:pos="13740"/>
+          <w:tab w:val="left" w:pos="14656"/>
+        </w:tabs>
+        <w:spacing w:after="0" w:line="240" w:lineRule="auto"/>
+        <w:jc w:val="left"/>
+        <w:rPr>
+          <w:rFonts w:ascii="Courier New" w:eastAsia="Times New Roman" w:hAnsi="Courier New" w:cs="Courier New"/>
+          <w:sz w:val="20"/>
+          <w:szCs w:val="20"/>
+          <w:lang w:eastAsia="de-DE"/>
+        </w:rPr>
+      </w:pPr>
+      <w:r>
+        <w:rPr>
+          <w:rFonts w:ascii="Courier New" w:eastAsia="Times New Roman" w:hAnsi="Courier New" w:cs="Courier New"/>
+          <w:sz w:val="20"/>
+          <w:szCs w:val="20"/>
+          <w:lang w:eastAsia="de-DE"/>
+        </w:rPr>
+        <w:t xml:space="preserve">35:  </w:t>
+      </w:r>
+      <w:proofErr w:type="spellStart"/>
+      <w:r>
+        <w:rPr>
+          <w:rFonts w:ascii="Courier New" w:eastAsia="Times New Roman" w:hAnsi="Courier New" w:cs="Courier New"/>
+          <w:sz w:val="20"/>
+          <w:szCs w:val="20"/>
+          <w:lang w:eastAsia="de-DE"/>
+        </w:rPr>
+        <w:t>invokevirtual</w:t>
+      </w:r>
+      <w:proofErr w:type="spellEnd"/>
+      <w:r>
+        <w:rPr>
+          <w:rFonts w:ascii="Courier New" w:eastAsia="Times New Roman" w:hAnsi="Courier New" w:cs="Courier New"/>
+          <w:sz w:val="20"/>
+          <w:szCs w:val="20"/>
+          <w:lang w:eastAsia="de-DE"/>
+        </w:rPr>
+        <w:t xml:space="preserve">   #85;//Method </w:t>
+      </w:r>
+      <w:proofErr w:type="spellStart"/>
+      <w:r>
+        <w:rPr>
+          <w:rFonts w:ascii="Courier New" w:eastAsia="Times New Roman" w:hAnsi="Courier New" w:cs="Courier New"/>
+          <w:sz w:val="20"/>
+          <w:szCs w:val="20"/>
+          <w:lang w:eastAsia="de-DE"/>
+        </w:rPr>
+        <w:t>java</w:t>
+      </w:r>
+      <w:proofErr w:type="spellEnd"/>
+      <w:r>
+        <w:rPr>
+          <w:rFonts w:ascii="Courier New" w:eastAsia="Times New Roman" w:hAnsi="Courier New" w:cs="Courier New"/>
+          <w:sz w:val="20"/>
+          <w:szCs w:val="20"/>
+          <w:lang w:eastAsia="de-DE"/>
+        </w:rPr>
+        <w:t>/</w:t>
+      </w:r>
+      <w:proofErr w:type="spellStart"/>
+      <w:r>
+        <w:rPr>
+          <w:rFonts w:ascii="Courier New" w:eastAsia="Times New Roman" w:hAnsi="Courier New" w:cs="Courier New"/>
+          <w:sz w:val="20"/>
+          <w:szCs w:val="20"/>
+          <w:lang w:eastAsia="de-DE"/>
+        </w:rPr>
+        <w:t>io</w:t>
+      </w:r>
+      <w:proofErr w:type="spellEnd"/>
+      <w:r>
+        <w:rPr>
+          <w:rFonts w:ascii="Courier New" w:eastAsia="Times New Roman" w:hAnsi="Courier New" w:cs="Courier New"/>
+          <w:sz w:val="20"/>
+          <w:szCs w:val="20"/>
+          <w:lang w:eastAsia="de-DE"/>
+        </w:rPr>
+        <w:t>/</w:t>
+      </w:r>
+      <w:proofErr w:type="spellStart"/>
+      <w:r>
+        <w:rPr>
+          <w:rFonts w:ascii="Courier New" w:eastAsia="Times New Roman" w:hAnsi="Courier New" w:cs="Courier New"/>
+          <w:sz w:val="20"/>
+          <w:szCs w:val="20"/>
+          <w:lang w:eastAsia="de-DE"/>
+        </w:rPr>
+        <w:t>PrintStream.println</w:t>
+      </w:r>
+      <w:proofErr w:type="spellEnd"/>
+      <w:r>
+        <w:rPr>
+          <w:rFonts w:ascii="Courier New" w:eastAsia="Times New Roman" w:hAnsi="Courier New" w:cs="Courier New"/>
+          <w:sz w:val="20"/>
+          <w:szCs w:val="20"/>
+          <w:lang w:eastAsia="de-DE"/>
+        </w:rPr>
+        <w:t>:(</w:t>
+      </w:r>
+      <w:proofErr w:type="gramStart"/>
+      <w:r>
+        <w:rPr>
+          <w:rFonts w:ascii="Courier New" w:eastAsia="Times New Roman" w:hAnsi="Courier New" w:cs="Courier New"/>
+          <w:sz w:val="20"/>
+          <w:szCs w:val="20"/>
+          <w:lang w:eastAsia="de-DE"/>
+        </w:rPr>
+        <w:t>I)V</w:t>
+      </w:r>
+      <w:proofErr w:type="gramEnd"/>
+    </w:p>
+    <w:p>
+      <w:pPr>
+        <w:tabs>
+          <w:tab w:val="left" w:pos="916"/>
+          <w:tab w:val="left" w:pos="1832"/>
+          <w:tab w:val="left" w:pos="2748"/>
+          <w:tab w:val="left" w:pos="3664"/>
+          <w:tab w:val="left" w:pos="4580"/>
+          <w:tab w:val="left" w:pos="5496"/>
+          <w:tab w:val="left" w:pos="6412"/>
+          <w:tab w:val="left" w:pos="7328"/>
+          <w:tab w:val="left" w:pos="8244"/>
+          <w:tab w:val="left" w:pos="9160"/>
+          <w:tab w:val="left" w:pos="10076"/>
+          <w:tab w:val="left" w:pos="10992"/>
+          <w:tab w:val="left" w:pos="11908"/>
+          <w:tab w:val="left" w:pos="12824"/>
+          <w:tab w:val="left" w:pos="13740"/>
+          <w:tab w:val="left" w:pos="14656"/>
+        </w:tabs>
+        <w:spacing w:after="0" w:line="240" w:lineRule="auto"/>
+        <w:jc w:val="left"/>
+        <w:rPr>
+          <w:rFonts w:ascii="Courier New" w:eastAsia="Times New Roman" w:hAnsi="Courier New" w:cs="Courier New"/>
+          <w:sz w:val="20"/>
+          <w:szCs w:val="20"/>
+          <w:lang w:eastAsia="de-DE"/>
+        </w:rPr>
+      </w:pPr>
+      <w:r>
+        <w:rPr>
+          <w:rFonts w:ascii="Courier New" w:eastAsia="Times New Roman" w:hAnsi="Courier New" w:cs="Courier New"/>
+          <w:sz w:val="20"/>
+          <w:szCs w:val="20"/>
+          <w:lang w:eastAsia="de-DE"/>
+        </w:rPr>
+        <w:t xml:space="preserve">38:  </w:t>
+      </w:r>
+      <w:proofErr w:type="spellStart"/>
+      <w:r>
+        <w:rPr>
+          <w:rFonts w:ascii="Courier New" w:eastAsia="Times New Roman" w:hAnsi="Courier New" w:cs="Courier New"/>
+          <w:sz w:val="20"/>
+          <w:szCs w:val="20"/>
+          <w:lang w:eastAsia="de-DE"/>
+        </w:rPr>
+        <w:t>iinc</w:t>
+      </w:r>
+      <w:proofErr w:type="spellEnd"/>
+      <w:r>
+        <w:rPr>
+          <w:rFonts w:ascii="Courier New" w:eastAsia="Times New Roman" w:hAnsi="Courier New" w:cs="Courier New"/>
+          <w:sz w:val="20"/>
+          <w:szCs w:val="20"/>
+          <w:lang w:eastAsia="de-DE"/>
+        </w:rPr>
+        <w:t xml:space="preserve">    1, 1</w:t>
+      </w:r>
+    </w:p>
+    <w:p>
+      <w:pPr>
+        <w:tabs>
+          <w:tab w:val="left" w:pos="916"/>
+          <w:tab w:val="left" w:pos="1832"/>
+          <w:tab w:val="left" w:pos="2748"/>
+          <w:tab w:val="left" w:pos="3664"/>
+          <w:tab w:val="left" w:pos="4580"/>
+          <w:tab w:val="left" w:pos="5496"/>
+          <w:tab w:val="left" w:pos="6412"/>
+          <w:tab w:val="left" w:pos="7328"/>
+          <w:tab w:val="left" w:pos="8244"/>
+          <w:tab w:val="left" w:pos="9160"/>
+          <w:tab w:val="left" w:pos="10076"/>
+          <w:tab w:val="left" w:pos="10992"/>
+          <w:tab w:val="left" w:pos="11908"/>
+          <w:tab w:val="left" w:pos="12824"/>
+          <w:tab w:val="left" w:pos="13740"/>
+          <w:tab w:val="left" w:pos="14656"/>
+        </w:tabs>
+        <w:spacing w:after="0" w:line="240" w:lineRule="auto"/>
+        <w:jc w:val="left"/>
+        <w:rPr>
+          <w:rFonts w:ascii="Courier New" w:eastAsia="Times New Roman" w:hAnsi="Courier New" w:cs="Courier New"/>
+          <w:sz w:val="20"/>
+          <w:szCs w:val="20"/>
+          <w:lang w:eastAsia="de-DE"/>
+        </w:rPr>
+      </w:pPr>
+      <w:r>
+        <w:rPr>
+          <w:rFonts w:ascii="Courier New" w:eastAsia="Times New Roman" w:hAnsi="Courier New" w:cs="Courier New"/>
+          <w:sz w:val="20"/>
+          <w:szCs w:val="20"/>
+          <w:lang w:eastAsia="de-DE"/>
+        </w:rPr>
+        <w:t xml:space="preserve">41:  </w:t>
+      </w:r>
+      <w:proofErr w:type="spellStart"/>
+      <w:r>
+        <w:rPr>
+          <w:rFonts w:ascii="Courier New" w:eastAsia="Times New Roman" w:hAnsi="Courier New" w:cs="Courier New"/>
+          <w:sz w:val="20"/>
+          <w:szCs w:val="20"/>
+          <w:lang w:eastAsia="de-DE"/>
+        </w:rPr>
+        <w:t>goto</w:t>
+      </w:r>
+      <w:proofErr w:type="spellEnd"/>
+      <w:r>
+        <w:rPr>
+          <w:rFonts w:ascii="Courier New" w:eastAsia="Times New Roman" w:hAnsi="Courier New" w:cs="Courier New"/>
+          <w:sz w:val="20"/>
+          <w:szCs w:val="20"/>
+          <w:lang w:eastAsia="de-DE"/>
+        </w:rPr>
+        <w:t xml:space="preserve">    2</w:t>
+      </w:r>
+    </w:p>
+    <w:p>
+      <w:pPr>
+        <w:tabs>
+          <w:tab w:val="left" w:pos="916"/>
+          <w:tab w:val="left" w:pos="1832"/>
+          <w:tab w:val="left" w:pos="2748"/>
+          <w:tab w:val="left" w:pos="3664"/>
+          <w:tab w:val="left" w:pos="4580"/>
+          <w:tab w:val="left" w:pos="5496"/>
+          <w:tab w:val="left" w:pos="6412"/>
+          <w:tab w:val="left" w:pos="7328"/>
+          <w:tab w:val="left" w:pos="8244"/>
+          <w:tab w:val="left" w:pos="9160"/>
+          <w:tab w:val="left" w:pos="10076"/>
+          <w:tab w:val="left" w:pos="10992"/>
+          <w:tab w:val="left" w:pos="11908"/>
+          <w:tab w:val="left" w:pos="12824"/>
+          <w:tab w:val="left" w:pos="13740"/>
+          <w:tab w:val="left" w:pos="14656"/>
+        </w:tabs>
+        <w:spacing w:after="0" w:line="240" w:lineRule="auto"/>
+        <w:jc w:val="left"/>
+        <w:rPr>
+          <w:rFonts w:ascii="Courier New" w:eastAsia="Times New Roman" w:hAnsi="Courier New" w:cs="Courier New"/>
+          <w:sz w:val="20"/>
+          <w:szCs w:val="20"/>
+          <w:lang w:eastAsia="de-DE"/>
+        </w:rPr>
+      </w:pPr>
+      <w:r>
+        <w:rPr>
+          <w:rFonts w:ascii="Courier New" w:eastAsia="Times New Roman" w:hAnsi="Courier New" w:cs="Courier New"/>
+          <w:sz w:val="20"/>
+          <w:szCs w:val="20"/>
+          <w:lang w:eastAsia="de-DE"/>
+        </w:rPr>
         <w:t xml:space="preserve">44:  </w:t>
       </w:r>
       <w:proofErr w:type="spellStart"/>
@@ -15701,7 +16057,11 @@
       </w:r>
       <w:proofErr w:type="spellEnd"/>
     </w:p>
-    <w:p/>
+    <w:p>
+      <w:r>
+        <w:t>[Wikipedia Java Bytecode]</w:t>
+      </w:r>
+    </w:p>
     <w:p>
       <w:r>
         <w:t xml:space="preserve">Die Zahlen, welche vor dem jeweiligen </w:t>
@@ -15755,6 +16115,363 @@
       </w:r>
       <w:r>
         <w:t xml:space="preserve"> JVM Stack</w:t>
+      </w:r>
+    </w:p>
+    <w:p>
+      <w:r>
+        <w:t xml:space="preserve">Jeder Thread innerhalb der JVM besitzt </w:t>
+      </w:r>
+      <w:proofErr w:type="gramStart"/>
+      <w:r>
+        <w:t xml:space="preserve">seinen eigenen privaten </w:t>
+      </w:r>
+      <w:r>
+        <w:rPr>
+          <w:i/>
+        </w:rPr>
+        <w:t>Stack</w:t>
+      </w:r>
+      <w:proofErr w:type="gramEnd"/>
+      <w:r>
+        <w:t xml:space="preserve">. Dieser wird mit der Threaderstellung erzeugt. </w:t>
+      </w:r>
+      <w:proofErr w:type="gramStart"/>
+      <w:r>
+        <w:t>Dieser Stack</w:t>
+      </w:r>
+      <w:proofErr w:type="gramEnd"/>
+      <w:r>
+        <w:t xml:space="preserve"> beinhaltet Frames</w:t>
+      </w:r>
+      <w:r>
+        <w:t>, welche im nachfolgenden Kapitel erläutert werden</w:t>
+      </w:r>
+      <w:r>
+        <w:t xml:space="preserve">. Man kann </w:t>
+      </w:r>
+      <w:proofErr w:type="gramStart"/>
+      <w:r>
+        <w:t>den Stack</w:t>
+      </w:r>
+      <w:proofErr w:type="gramEnd"/>
+      <w:r>
+        <w:t xml:space="preserve"> der JVM mit dem Stack der Programmiersprache C vergleichen. Er hält verschiedene lokale Variablen und temporäre Resultate. Des Weiteren spielt er eine </w:t>
+      </w:r>
+      <w:r>
+        <w:t xml:space="preserve">wichtige Rolle im Aufruf von Methoden und deren Ende. Da </w:t>
+      </w:r>
+      <w:proofErr w:type="gramStart"/>
+      <w:r>
+        <w:t>der Stack</w:t>
+      </w:r>
+      <w:proofErr w:type="gramEnd"/>
+      <w:r>
+        <w:t xml:space="preserve"> nicht durch den Programmierer direkt bearbeitet werden kann, können die Frames auf dem allgemeinen Speicher (</w:t>
+      </w:r>
+      <w:r>
+        <w:rPr>
+          <w:i/>
+        </w:rPr>
+        <w:t>Heap</w:t>
+      </w:r>
+      <w:r>
+        <w:t xml:space="preserve">) abgelegt werden.  [Oracle Java </w:t>
+      </w:r>
+      <w:proofErr w:type="spellStart"/>
+      <w:r>
+        <w:t>Spec</w:t>
+      </w:r>
+      <w:proofErr w:type="spellEnd"/>
+      <w:r>
+        <w:t>]</w:t>
+      </w:r>
+    </w:p>
+    <w:p>
+      <w:r>
+        <w:t xml:space="preserve">Die Spezifikation der Java Virtual </w:t>
+      </w:r>
+      <w:proofErr w:type="spellStart"/>
+      <w:r>
+        <w:t>Machine</w:t>
+      </w:r>
+      <w:proofErr w:type="spellEnd"/>
+      <w:r>
+        <w:t xml:space="preserve"> erlaubt es, dass die </w:t>
+      </w:r>
+      <w:proofErr w:type="spellStart"/>
+      <w:r>
+        <w:t>Stackgröße</w:t>
+      </w:r>
+      <w:proofErr w:type="spellEnd"/>
+      <w:r>
+        <w:t xml:space="preserve"> entweder dynamisch erweitert oder komprimiert werden kann oder die </w:t>
+      </w:r>
+      <w:proofErr w:type="spellStart"/>
+      <w:r>
+        <w:t>Stackgröße</w:t>
+      </w:r>
+      <w:proofErr w:type="spellEnd"/>
+      <w:r>
+        <w:t xml:space="preserve"> einen bei der Initialisierung des Threads festgelegte Größe besitzt.</w:t>
+      </w:r>
+    </w:p>
+    <w:p>
+      <w:r>
+        <w:lastRenderedPageBreak/>
+        <w:t xml:space="preserve">Es gibt zwei Ausnahmebedingungen, welche mit den Stacks der Java Virtual </w:t>
+      </w:r>
+      <w:proofErr w:type="spellStart"/>
+      <w:r>
+        <w:t>Machine</w:t>
+      </w:r>
+      <w:proofErr w:type="spellEnd"/>
+      <w:r>
+        <w:t xml:space="preserve"> zusammenhängen:</w:t>
+      </w:r>
+    </w:p>
+    <w:p>
+      <w:pPr>
+        <w:pStyle w:val="Listenabsatz"/>
+        <w:numPr>
+          <w:ilvl w:val="0"/>
+          <w:numId w:val="27"/>
+        </w:numPr>
+      </w:pPr>
+      <w:r>
+        <w:t xml:space="preserve">Wenn die Berechnung eines Threads </w:t>
+      </w:r>
+      <w:proofErr w:type="gramStart"/>
+      <w:r>
+        <w:t>einen größeren Stack</w:t>
+      </w:r>
+      <w:proofErr w:type="gramEnd"/>
+      <w:r>
+        <w:t xml:space="preserve"> benötigt als ihm erlaubt ist, wird ein </w:t>
+      </w:r>
+      <w:proofErr w:type="spellStart"/>
+      <w:r>
+        <w:rPr>
+          <w:i/>
+        </w:rPr>
+        <w:t>StackOverflowError</w:t>
+      </w:r>
+      <w:proofErr w:type="spellEnd"/>
+      <w:r>
+        <w:rPr>
+          <w:i/>
+        </w:rPr>
+        <w:t xml:space="preserve"> </w:t>
+      </w:r>
+      <w:r>
+        <w:t>geworfen.</w:t>
+      </w:r>
+    </w:p>
+    <w:p>
+      <w:pPr>
+        <w:pStyle w:val="Listenabsatz"/>
+        <w:numPr>
+          <w:ilvl w:val="0"/>
+          <w:numId w:val="27"/>
+        </w:numPr>
+      </w:pPr>
+      <w:r>
+        <w:t xml:space="preserve">Wenn </w:t>
+      </w:r>
+      <w:proofErr w:type="gramStart"/>
+      <w:r>
+        <w:t>der Stack</w:t>
+      </w:r>
+      <w:proofErr w:type="gramEnd"/>
+      <w:r>
+        <w:t xml:space="preserve"> dynamisch erweitert werden kann und dies versucht wird allerdings nicht genug Arbeitsspeicher zur Verfügung steht oder nicht genug Arbeitsspeicher für die Erstellung eines neuen Thread vorhanden ist, wird ein </w:t>
+      </w:r>
+      <w:proofErr w:type="spellStart"/>
+      <w:r>
+        <w:rPr>
+          <w:i/>
+        </w:rPr>
+        <w:t>OutOfMemoryError</w:t>
+      </w:r>
+      <w:proofErr w:type="spellEnd"/>
+      <w:r>
+        <w:t xml:space="preserve"> geworfen.</w:t>
+      </w:r>
+    </w:p>
+    <w:p>
+      <w:r>
+        <w:t xml:space="preserve">[Oracle Java </w:t>
+      </w:r>
+      <w:proofErr w:type="spellStart"/>
+      <w:r>
+        <w:t>Spec</w:t>
+      </w:r>
+      <w:proofErr w:type="spellEnd"/>
+      <w:r>
+        <w:t>]</w:t>
+      </w:r>
+    </w:p>
+    <w:p>
+      <w:pPr>
+        <w:pStyle w:val="berschrift2"/>
+      </w:pPr>
+      <w:r>
+        <w:t>4.6 JVM Frames</w:t>
+      </w:r>
+    </w:p>
+    <w:p>
+      <w:r>
+        <w:t xml:space="preserve">Ein Frame wird benutzt um Daten und Teilergebnisse </w:t>
+      </w:r>
+      <w:r>
+        <w:t>zwischenzuspeichern, Fehler zu werfen und Rückgabewerte von Methoden handzuhaben.</w:t>
+      </w:r>
+      <w:r>
+        <w:t xml:space="preserve"> [Oracle Java </w:t>
+      </w:r>
+      <w:proofErr w:type="spellStart"/>
+      <w:r>
+        <w:t>Spec</w:t>
+      </w:r>
+      <w:proofErr w:type="spellEnd"/>
+      <w:r>
+        <w:t>]</w:t>
+      </w:r>
+    </w:p>
+    <w:p>
+      <w:r>
+        <w:t xml:space="preserve">Ein neuer Frame wird jedes Mal erstellt, wenn eine neue Methode aufgerufen wird. Wenn diese Methode beendet wird, wird das Frame zerstört. Hierbei ist es egal, ob </w:t>
+      </w:r>
+      <w:r>
+        <w:t xml:space="preserve">das Beenden über </w:t>
+      </w:r>
+      <w:r>
+        <w:t xml:space="preserve">einen standardmäßigen </w:t>
+      </w:r>
+      <w:r>
+        <w:t xml:space="preserve">Weg </w:t>
+      </w:r>
+      <w:r>
+        <w:t xml:space="preserve">durchgeführt </w:t>
+      </w:r>
+      <w:r>
+        <w:t xml:space="preserve">wurde oder, ob </w:t>
+      </w:r>
+      <w:r>
+        <w:t>es</w:t>
+      </w:r>
+      <w:r>
+        <w:t xml:space="preserve"> </w:t>
+      </w:r>
+      <w:proofErr w:type="gramStart"/>
+      <w:r>
+        <w:t xml:space="preserve">durch </w:t>
+      </w:r>
+      <w:r>
+        <w:t xml:space="preserve">einen </w:t>
+      </w:r>
+      <w:r>
+        <w:t>andere</w:t>
+      </w:r>
+      <w:r>
+        <w:t>n</w:t>
+      </w:r>
+      <w:r>
+        <w:t xml:space="preserve"> Wege</w:t>
+      </w:r>
+      <w:proofErr w:type="gramEnd"/>
+      <w:r>
+        <w:t xml:space="preserve"> beendet wurde. Das Frame wird mittels dem JVM Stack des jeweiligen Threads erstellt. Jedes Frame besitzt sein eigene</w:t>
+      </w:r>
+      <w:r>
+        <w:t>s</w:t>
+      </w:r>
+      <w:r>
+        <w:t xml:space="preserve"> </w:t>
+      </w:r>
+      <w:r>
+        <w:t xml:space="preserve">Feld an </w:t>
+      </w:r>
+      <w:r>
+        <w:t xml:space="preserve">lokalen Variablen, seinen eigenen Operanden Stack und eine Referenz zur Klasse der aktuellen Methode des Konstanten Pools. [Oracle Java </w:t>
+      </w:r>
+      <w:proofErr w:type="spellStart"/>
+      <w:r>
+        <w:t>Spec</w:t>
+      </w:r>
+      <w:proofErr w:type="spellEnd"/>
+      <w:r>
+        <w:t>]</w:t>
+      </w:r>
+    </w:p>
+    <w:p>
+      <w:r>
+        <w:t xml:space="preserve">Die jeweilige Größe des Feldes und des Operanden Stacks </w:t>
+      </w:r>
+      <w:r>
+        <w:t xml:space="preserve">werden zum Zeitpunkt der Übersetzung </w:t>
+      </w:r>
+      <w:r>
+        <w:t>festgelegt</w:t>
+      </w:r>
+      <w:r>
+        <w:t xml:space="preserve">. </w:t>
+      </w:r>
+      <w:r>
+        <w:t xml:space="preserve">Die Datenstruktur eines Frames ist von der jeweiligen Implementation der Java Virtual </w:t>
+      </w:r>
+      <w:proofErr w:type="spellStart"/>
+      <w:r>
+        <w:t>Machine</w:t>
+      </w:r>
+      <w:proofErr w:type="spellEnd"/>
+      <w:r>
+        <w:t xml:space="preserve"> abhängig. Der Speicher für ein Frame wird während des Methodenaufrufs allokiert. [Oracle Java </w:t>
+      </w:r>
+      <w:proofErr w:type="spellStart"/>
+      <w:r>
+        <w:t>Spec</w:t>
+      </w:r>
+      <w:proofErr w:type="spellEnd"/>
+      <w:r>
+        <w:t>]</w:t>
+      </w:r>
+    </w:p>
+    <w:p>
+      <w:pPr>
+        <w:pStyle w:val="berschrift2"/>
+      </w:pPr>
+      <w:r>
+        <w:t>4.7 Schlussfolgerung</w:t>
+      </w:r>
+    </w:p>
+    <w:p>
+      <w:r>
+        <w:t xml:space="preserve">Abschließend lässt sich sagen, dass die Java Virtual </w:t>
+      </w:r>
+      <w:proofErr w:type="spellStart"/>
+      <w:r>
+        <w:t>Machine</w:t>
+      </w:r>
+      <w:proofErr w:type="spellEnd"/>
+      <w:r>
+        <w:t xml:space="preserve"> einige Vorteile, welche sowohl den Anwender als auch den Entwickler betreffen, mit sich bringt. </w:t>
+      </w:r>
+    </w:p>
+    <w:p>
+      <w:r>
+        <w:t>Mit ihrer Struktur und der Einfachheit diese zu analysieren bietet sie sich hervorragend, um diese statisch zu analysieren.</w:t>
+      </w:r>
+    </w:p>
+    <w:p>
+      <w:r>
+        <w:t xml:space="preserve">Des Weiteren wurde in diesem Kapitel der Bytecode angesprochen. Dieser kann als einer Art Zwischenform zwischen Maschinen- und Quellcode gesehen werden. Über </w:t>
+      </w:r>
+      <w:r>
+        <w:lastRenderedPageBreak/>
+        <w:t>diesen wird ein Kompromiss zwischen Geschwindigkeit bei der Ausführung und Geschwindigkeit während des Übersetzens geformt. Ebenso</w:t>
+      </w:r>
+      <w:r>
+        <w:t xml:space="preserve"> bietet auch der Bytecode massive Vorteile beim Debuggen von Code. </w:t>
       </w:r>
       <w:bookmarkStart w:id="0" w:name="_GoBack"/>
       <w:bookmarkEnd w:id="0"/>
@@ -16309,6 +17026,232 @@
     </w:lvl>
   </w:abstractNum>
   <w:abstractNum w:abstractNumId="5" w15:restartNumberingAfterBreak="0">
+    <w:nsid w:val="2C613D2F"/>
+    <w:multiLevelType w:val="hybridMultilevel"/>
+    <w:tmpl w:val="CECAB7C8"/>
+    <w:lvl w:ilvl="0" w:tplc="04070001">
+      <w:start w:val="1"/>
+      <w:numFmt w:val="bullet"/>
+      <w:lvlText w:val=""/>
+      <w:lvlJc w:val="left"/>
+      <w:pPr>
+        <w:ind w:left="720" w:hanging="360"/>
+      </w:pPr>
+      <w:rPr>
+        <w:rFonts w:ascii="Symbol" w:hAnsi="Symbol" w:hint="default"/>
+      </w:rPr>
+    </w:lvl>
+    <w:lvl w:ilvl="1" w:tplc="04070003" w:tentative="1">
+      <w:start w:val="1"/>
+      <w:numFmt w:val="bullet"/>
+      <w:lvlText w:val="o"/>
+      <w:lvlJc w:val="left"/>
+      <w:pPr>
+        <w:ind w:left="1440" w:hanging="360"/>
+      </w:pPr>
+      <w:rPr>
+        <w:rFonts w:ascii="Courier New" w:hAnsi="Courier New" w:cs="Courier New" w:hint="default"/>
+      </w:rPr>
+    </w:lvl>
+    <w:lvl w:ilvl="2" w:tplc="04070005" w:tentative="1">
+      <w:start w:val="1"/>
+      <w:numFmt w:val="bullet"/>
+      <w:lvlText w:val=""/>
+      <w:lvlJc w:val="left"/>
+      <w:pPr>
+        <w:ind w:left="2160" w:hanging="360"/>
+      </w:pPr>
+      <w:rPr>
+        <w:rFonts w:ascii="Wingdings" w:hAnsi="Wingdings" w:hint="default"/>
+      </w:rPr>
+    </w:lvl>
+    <w:lvl w:ilvl="3" w:tplc="04070001" w:tentative="1">
+      <w:start w:val="1"/>
+      <w:numFmt w:val="bullet"/>
+      <w:lvlText w:val=""/>
+      <w:lvlJc w:val="left"/>
+      <w:pPr>
+        <w:ind w:left="2880" w:hanging="360"/>
+      </w:pPr>
+      <w:rPr>
+        <w:rFonts w:ascii="Symbol" w:hAnsi="Symbol" w:hint="default"/>
+      </w:rPr>
+    </w:lvl>
+    <w:lvl w:ilvl="4" w:tplc="04070003" w:tentative="1">
+      <w:start w:val="1"/>
+      <w:numFmt w:val="bullet"/>
+      <w:lvlText w:val="o"/>
+      <w:lvlJc w:val="left"/>
+      <w:pPr>
+        <w:ind w:left="3600" w:hanging="360"/>
+      </w:pPr>
+      <w:rPr>
+        <w:rFonts w:ascii="Courier New" w:hAnsi="Courier New" w:cs="Courier New" w:hint="default"/>
+      </w:rPr>
+    </w:lvl>
+    <w:lvl w:ilvl="5" w:tplc="04070005" w:tentative="1">
+      <w:start w:val="1"/>
+      <w:numFmt w:val="bullet"/>
+      <w:lvlText w:val=""/>
+      <w:lvlJc w:val="left"/>
+      <w:pPr>
+        <w:ind w:left="4320" w:hanging="360"/>
+      </w:pPr>
+      <w:rPr>
+        <w:rFonts w:ascii="Wingdings" w:hAnsi="Wingdings" w:hint="default"/>
+      </w:rPr>
+    </w:lvl>
+    <w:lvl w:ilvl="6" w:tplc="04070001" w:tentative="1">
+      <w:start w:val="1"/>
+      <w:numFmt w:val="bullet"/>
+      <w:lvlText w:val=""/>
+      <w:lvlJc w:val="left"/>
+      <w:pPr>
+        <w:ind w:left="5040" w:hanging="360"/>
+      </w:pPr>
+      <w:rPr>
+        <w:rFonts w:ascii="Symbol" w:hAnsi="Symbol" w:hint="default"/>
+      </w:rPr>
+    </w:lvl>
+    <w:lvl w:ilvl="7" w:tplc="04070003" w:tentative="1">
+      <w:start w:val="1"/>
+      <w:numFmt w:val="bullet"/>
+      <w:lvlText w:val="o"/>
+      <w:lvlJc w:val="left"/>
+      <w:pPr>
+        <w:ind w:left="5760" w:hanging="360"/>
+      </w:pPr>
+      <w:rPr>
+        <w:rFonts w:ascii="Courier New" w:hAnsi="Courier New" w:cs="Courier New" w:hint="default"/>
+      </w:rPr>
+    </w:lvl>
+    <w:lvl w:ilvl="8" w:tplc="04070005" w:tentative="1">
+      <w:start w:val="1"/>
+      <w:numFmt w:val="bullet"/>
+      <w:lvlText w:val=""/>
+      <w:lvlJc w:val="left"/>
+      <w:pPr>
+        <w:ind w:left="6480" w:hanging="360"/>
+      </w:pPr>
+      <w:rPr>
+        <w:rFonts w:ascii="Wingdings" w:hAnsi="Wingdings" w:hint="default"/>
+      </w:rPr>
+    </w:lvl>
+  </w:abstractNum>
+  <w:abstractNum w:abstractNumId="6" w15:restartNumberingAfterBreak="0">
+    <w:nsid w:val="2D874889"/>
+    <w:multiLevelType w:val="hybridMultilevel"/>
+    <w:tmpl w:val="E61C4488"/>
+    <w:lvl w:ilvl="0" w:tplc="04070001">
+      <w:start w:val="1"/>
+      <w:numFmt w:val="bullet"/>
+      <w:lvlText w:val=""/>
+      <w:lvlJc w:val="left"/>
+      <w:pPr>
+        <w:ind w:left="793" w:hanging="360"/>
+      </w:pPr>
+      <w:rPr>
+        <w:rFonts w:ascii="Symbol" w:hAnsi="Symbol" w:hint="default"/>
+      </w:rPr>
+    </w:lvl>
+    <w:lvl w:ilvl="1" w:tplc="04070003" w:tentative="1">
+      <w:start w:val="1"/>
+      <w:numFmt w:val="bullet"/>
+      <w:lvlText w:val="o"/>
+      <w:lvlJc w:val="left"/>
+      <w:pPr>
+        <w:ind w:left="1513" w:hanging="360"/>
+      </w:pPr>
+      <w:rPr>
+        <w:rFonts w:ascii="Courier New" w:hAnsi="Courier New" w:cs="Courier New" w:hint="default"/>
+      </w:rPr>
+    </w:lvl>
+    <w:lvl w:ilvl="2" w:tplc="04070005" w:tentative="1">
+      <w:start w:val="1"/>
+      <w:numFmt w:val="bullet"/>
+      <w:lvlText w:val=""/>
+      <w:lvlJc w:val="left"/>
+      <w:pPr>
+        <w:ind w:left="2233" w:hanging="360"/>
+      </w:pPr>
+      <w:rPr>
+        <w:rFonts w:ascii="Wingdings" w:hAnsi="Wingdings" w:hint="default"/>
+      </w:rPr>
+    </w:lvl>
+    <w:lvl w:ilvl="3" w:tplc="04070001" w:tentative="1">
+      <w:start w:val="1"/>
+      <w:numFmt w:val="bullet"/>
+      <w:lvlText w:val=""/>
+      <w:lvlJc w:val="left"/>
+      <w:pPr>
+        <w:ind w:left="2953" w:hanging="360"/>
+      </w:pPr>
+      <w:rPr>
+        <w:rFonts w:ascii="Symbol" w:hAnsi="Symbol" w:hint="default"/>
+      </w:rPr>
+    </w:lvl>
+    <w:lvl w:ilvl="4" w:tplc="04070003" w:tentative="1">
+      <w:start w:val="1"/>
+      <w:numFmt w:val="bullet"/>
+      <w:lvlText w:val="o"/>
+      <w:lvlJc w:val="left"/>
+      <w:pPr>
+        <w:ind w:left="3673" w:hanging="360"/>
+      </w:pPr>
+      <w:rPr>
+        <w:rFonts w:ascii="Courier New" w:hAnsi="Courier New" w:cs="Courier New" w:hint="default"/>
+      </w:rPr>
+    </w:lvl>
+    <w:lvl w:ilvl="5" w:tplc="04070005" w:tentative="1">
+      <w:start w:val="1"/>
+      <w:numFmt w:val="bullet"/>
+      <w:lvlText w:val=""/>
+      <w:lvlJc w:val="left"/>
+      <w:pPr>
+        <w:ind w:left="4393" w:hanging="360"/>
+      </w:pPr>
+      <w:rPr>
+        <w:rFonts w:ascii="Wingdings" w:hAnsi="Wingdings" w:hint="default"/>
+      </w:rPr>
+    </w:lvl>
+    <w:lvl w:ilvl="6" w:tplc="04070001" w:tentative="1">
+      <w:start w:val="1"/>
+      <w:numFmt w:val="bullet"/>
+      <w:lvlText w:val=""/>
+      <w:lvlJc w:val="left"/>
+      <w:pPr>
+        <w:ind w:left="5113" w:hanging="360"/>
+      </w:pPr>
+      <w:rPr>
+        <w:rFonts w:ascii="Symbol" w:hAnsi="Symbol" w:hint="default"/>
+      </w:rPr>
+    </w:lvl>
+    <w:lvl w:ilvl="7" w:tplc="04070003" w:tentative="1">
+      <w:start w:val="1"/>
+      <w:numFmt w:val="bullet"/>
+      <w:lvlText w:val="o"/>
+      <w:lvlJc w:val="left"/>
+      <w:pPr>
+        <w:ind w:left="5833" w:hanging="360"/>
+      </w:pPr>
+      <w:rPr>
+        <w:rFonts w:ascii="Courier New" w:hAnsi="Courier New" w:cs="Courier New" w:hint="default"/>
+      </w:rPr>
+    </w:lvl>
+    <w:lvl w:ilvl="8" w:tplc="04070005" w:tentative="1">
+      <w:start w:val="1"/>
+      <w:numFmt w:val="bullet"/>
+      <w:lvlText w:val=""/>
+      <w:lvlJc w:val="left"/>
+      <w:pPr>
+        <w:ind w:left="6553" w:hanging="360"/>
+      </w:pPr>
+      <w:rPr>
+        <w:rFonts w:ascii="Wingdings" w:hAnsi="Wingdings" w:hint="default"/>
+      </w:rPr>
+    </w:lvl>
+  </w:abstractNum>
+  <w:abstractNum w:abstractNumId="7" w15:restartNumberingAfterBreak="0">
     <w:nsid w:val="2EE70F68"/>
     <w:multiLevelType w:val="hybridMultilevel"/>
     <w:tmpl w:val="81CE4960"/>
@@ -16421,7 +17364,7 @@
       </w:rPr>
     </w:lvl>
   </w:abstractNum>
-  <w:abstractNum w:abstractNumId="6" w15:restartNumberingAfterBreak="0">
+  <w:abstractNum w:abstractNumId="8" w15:restartNumberingAfterBreak="0">
     <w:nsid w:val="2F35356E"/>
     <w:multiLevelType w:val="hybridMultilevel"/>
     <w:tmpl w:val="BD2CF28C"/>
@@ -16510,7 +17453,7 @@
       </w:pPr>
     </w:lvl>
   </w:abstractNum>
-  <w:abstractNum w:abstractNumId="7" w15:restartNumberingAfterBreak="0">
+  <w:abstractNum w:abstractNumId="9" w15:restartNumberingAfterBreak="0">
     <w:nsid w:val="2F6F60D7"/>
     <w:multiLevelType w:val="hybridMultilevel"/>
     <w:tmpl w:val="76DC4720"/>
@@ -16599,7 +17542,7 @@
       </w:pPr>
     </w:lvl>
   </w:abstractNum>
-  <w:abstractNum w:abstractNumId="8" w15:restartNumberingAfterBreak="0">
+  <w:abstractNum w:abstractNumId="10" w15:restartNumberingAfterBreak="0">
     <w:nsid w:val="37C5365A"/>
     <w:multiLevelType w:val="hybridMultilevel"/>
     <w:tmpl w:val="B4B06D70"/>
@@ -16712,7 +17655,7 @@
       </w:rPr>
     </w:lvl>
   </w:abstractNum>
-  <w:abstractNum w:abstractNumId="9" w15:restartNumberingAfterBreak="0">
+  <w:abstractNum w:abstractNumId="11" w15:restartNumberingAfterBreak="0">
     <w:nsid w:val="3A9E1166"/>
     <w:multiLevelType w:val="hybridMultilevel"/>
     <w:tmpl w:val="6FFC8E06"/>
@@ -16801,7 +17744,7 @@
       </w:pPr>
     </w:lvl>
   </w:abstractNum>
-  <w:abstractNum w:abstractNumId="10" w15:restartNumberingAfterBreak="0">
+  <w:abstractNum w:abstractNumId="12" w15:restartNumberingAfterBreak="0">
     <w:nsid w:val="3DB51A67"/>
     <w:multiLevelType w:val="hybridMultilevel"/>
     <w:tmpl w:val="54BAD7EA"/>
@@ -16887,7 +17830,7 @@
       </w:pPr>
     </w:lvl>
   </w:abstractNum>
-  <w:abstractNum w:abstractNumId="11" w15:restartNumberingAfterBreak="0">
+  <w:abstractNum w:abstractNumId="13" w15:restartNumberingAfterBreak="0">
     <w:nsid w:val="3ECB2D66"/>
     <w:multiLevelType w:val="hybridMultilevel"/>
     <w:tmpl w:val="01103E86"/>
@@ -16976,7 +17919,7 @@
       </w:pPr>
     </w:lvl>
   </w:abstractNum>
-  <w:abstractNum w:abstractNumId="12" w15:restartNumberingAfterBreak="0">
+  <w:abstractNum w:abstractNumId="14" w15:restartNumberingAfterBreak="0">
     <w:nsid w:val="409C5F56"/>
     <w:multiLevelType w:val="hybridMultilevel"/>
     <w:tmpl w:val="7272EAFE"/>
@@ -17062,7 +18005,7 @@
       </w:pPr>
     </w:lvl>
   </w:abstractNum>
-  <w:abstractNum w:abstractNumId="13" w15:restartNumberingAfterBreak="0">
+  <w:abstractNum w:abstractNumId="15" w15:restartNumberingAfterBreak="0">
     <w:nsid w:val="44A537B7"/>
     <w:multiLevelType w:val="hybridMultilevel"/>
     <w:tmpl w:val="43DE0712"/>
@@ -17175,7 +18118,7 @@
       </w:rPr>
     </w:lvl>
   </w:abstractNum>
-  <w:abstractNum w:abstractNumId="14" w15:restartNumberingAfterBreak="0">
+  <w:abstractNum w:abstractNumId="16" w15:restartNumberingAfterBreak="0">
     <w:nsid w:val="479F53F4"/>
     <w:multiLevelType w:val="hybridMultilevel"/>
     <w:tmpl w:val="0E80BEAE"/>
@@ -17261,7 +18204,7 @@
       </w:pPr>
     </w:lvl>
   </w:abstractNum>
-  <w:abstractNum w:abstractNumId="15" w15:restartNumberingAfterBreak="0">
+  <w:abstractNum w:abstractNumId="17" w15:restartNumberingAfterBreak="0">
     <w:nsid w:val="4AA268F7"/>
     <w:multiLevelType w:val="hybridMultilevel"/>
     <w:tmpl w:val="49C2F9B8"/>
@@ -17374,7 +18317,7 @@
       </w:rPr>
     </w:lvl>
   </w:abstractNum>
-  <w:abstractNum w:abstractNumId="16" w15:restartNumberingAfterBreak="0">
+  <w:abstractNum w:abstractNumId="18" w15:restartNumberingAfterBreak="0">
     <w:nsid w:val="5AE43908"/>
     <w:multiLevelType w:val="hybridMultilevel"/>
     <w:tmpl w:val="B28A0EDC"/>
@@ -17463,7 +18406,7 @@
       </w:pPr>
     </w:lvl>
   </w:abstractNum>
-  <w:abstractNum w:abstractNumId="17" w15:restartNumberingAfterBreak="0">
+  <w:abstractNum w:abstractNumId="19" w15:restartNumberingAfterBreak="0">
     <w:nsid w:val="5B9947A7"/>
     <w:multiLevelType w:val="hybridMultilevel"/>
     <w:tmpl w:val="50BCC08C"/>
@@ -17576,7 +18519,120 @@
       </w:rPr>
     </w:lvl>
   </w:abstractNum>
-  <w:abstractNum w:abstractNumId="18" w15:restartNumberingAfterBreak="0">
+  <w:abstractNum w:abstractNumId="20" w15:restartNumberingAfterBreak="0">
+    <w:nsid w:val="5EC6196C"/>
+    <w:multiLevelType w:val="hybridMultilevel"/>
+    <w:tmpl w:val="08B6715C"/>
+    <w:lvl w:ilvl="0" w:tplc="04070001">
+      <w:start w:val="1"/>
+      <w:numFmt w:val="bullet"/>
+      <w:lvlText w:val=""/>
+      <w:lvlJc w:val="left"/>
+      <w:pPr>
+        <w:ind w:left="720" w:hanging="360"/>
+      </w:pPr>
+      <w:rPr>
+        <w:rFonts w:ascii="Symbol" w:hAnsi="Symbol" w:hint="default"/>
+      </w:rPr>
+    </w:lvl>
+    <w:lvl w:ilvl="1" w:tplc="04070003" w:tentative="1">
+      <w:start w:val="1"/>
+      <w:numFmt w:val="bullet"/>
+      <w:lvlText w:val="o"/>
+      <w:lvlJc w:val="left"/>
+      <w:pPr>
+        <w:ind w:left="1440" w:hanging="360"/>
+      </w:pPr>
+      <w:rPr>
+        <w:rFonts w:ascii="Courier New" w:hAnsi="Courier New" w:cs="Courier New" w:hint="default"/>
+      </w:rPr>
+    </w:lvl>
+    <w:lvl w:ilvl="2" w:tplc="04070005" w:tentative="1">
+      <w:start w:val="1"/>
+      <w:numFmt w:val="bullet"/>
+      <w:lvlText w:val=""/>
+      <w:lvlJc w:val="left"/>
+      <w:pPr>
+        <w:ind w:left="2160" w:hanging="360"/>
+      </w:pPr>
+      <w:rPr>
+        <w:rFonts w:ascii="Wingdings" w:hAnsi="Wingdings" w:hint="default"/>
+      </w:rPr>
+    </w:lvl>
+    <w:lvl w:ilvl="3" w:tplc="04070001" w:tentative="1">
+      <w:start w:val="1"/>
+      <w:numFmt w:val="bullet"/>
+      <w:lvlText w:val=""/>
+      <w:lvlJc w:val="left"/>
+      <w:pPr>
+        <w:ind w:left="2880" w:hanging="360"/>
+      </w:pPr>
+      <w:rPr>
+        <w:rFonts w:ascii="Symbol" w:hAnsi="Symbol" w:hint="default"/>
+      </w:rPr>
+    </w:lvl>
+    <w:lvl w:ilvl="4" w:tplc="04070003" w:tentative="1">
+      <w:start w:val="1"/>
+      <w:numFmt w:val="bullet"/>
+      <w:lvlText w:val="o"/>
+      <w:lvlJc w:val="left"/>
+      <w:pPr>
+        <w:ind w:left="3600" w:hanging="360"/>
+      </w:pPr>
+      <w:rPr>
+        <w:rFonts w:ascii="Courier New" w:hAnsi="Courier New" w:cs="Courier New" w:hint="default"/>
+      </w:rPr>
+    </w:lvl>
+    <w:lvl w:ilvl="5" w:tplc="04070005" w:tentative="1">
+      <w:start w:val="1"/>
+      <w:numFmt w:val="bullet"/>
+      <w:lvlText w:val=""/>
+      <w:lvlJc w:val="left"/>
+      <w:pPr>
+        <w:ind w:left="4320" w:hanging="360"/>
+      </w:pPr>
+      <w:rPr>
+        <w:rFonts w:ascii="Wingdings" w:hAnsi="Wingdings" w:hint="default"/>
+      </w:rPr>
+    </w:lvl>
+    <w:lvl w:ilvl="6" w:tplc="04070001" w:tentative="1">
+      <w:start w:val="1"/>
+      <w:numFmt w:val="bullet"/>
+      <w:lvlText w:val=""/>
+      <w:lvlJc w:val="left"/>
+      <w:pPr>
+        <w:ind w:left="5040" w:hanging="360"/>
+      </w:pPr>
+      <w:rPr>
+        <w:rFonts w:ascii="Symbol" w:hAnsi="Symbol" w:hint="default"/>
+      </w:rPr>
+    </w:lvl>
+    <w:lvl w:ilvl="7" w:tplc="04070003" w:tentative="1">
+      <w:start w:val="1"/>
+      <w:numFmt w:val="bullet"/>
+      <w:lvlText w:val="o"/>
+      <w:lvlJc w:val="left"/>
+      <w:pPr>
+        <w:ind w:left="5760" w:hanging="360"/>
+      </w:pPr>
+      <w:rPr>
+        <w:rFonts w:ascii="Courier New" w:hAnsi="Courier New" w:cs="Courier New" w:hint="default"/>
+      </w:rPr>
+    </w:lvl>
+    <w:lvl w:ilvl="8" w:tplc="04070005" w:tentative="1">
+      <w:start w:val="1"/>
+      <w:numFmt w:val="bullet"/>
+      <w:lvlText w:val=""/>
+      <w:lvlJc w:val="left"/>
+      <w:pPr>
+        <w:ind w:left="6480" w:hanging="360"/>
+      </w:pPr>
+      <w:rPr>
+        <w:rFonts w:ascii="Wingdings" w:hAnsi="Wingdings" w:hint="default"/>
+      </w:rPr>
+    </w:lvl>
+  </w:abstractNum>
+  <w:abstractNum w:abstractNumId="21" w15:restartNumberingAfterBreak="0">
     <w:nsid w:val="601B3493"/>
     <w:multiLevelType w:val="hybridMultilevel"/>
     <w:tmpl w:val="BB46F2DC"/>
@@ -17665,7 +18721,7 @@
       </w:pPr>
     </w:lvl>
   </w:abstractNum>
-  <w:abstractNum w:abstractNumId="19" w15:restartNumberingAfterBreak="0">
+  <w:abstractNum w:abstractNumId="22" w15:restartNumberingAfterBreak="0">
     <w:nsid w:val="61623E8D"/>
     <w:multiLevelType w:val="hybridMultilevel"/>
     <w:tmpl w:val="D7DCBA36"/>
@@ -17778,7 +18834,7 @@
       </w:rPr>
     </w:lvl>
   </w:abstractNum>
-  <w:abstractNum w:abstractNumId="20" w15:restartNumberingAfterBreak="0">
+  <w:abstractNum w:abstractNumId="23" w15:restartNumberingAfterBreak="0">
     <w:nsid w:val="675B5018"/>
     <w:multiLevelType w:val="hybridMultilevel"/>
     <w:tmpl w:val="5A22557E"/>
@@ -17867,7 +18923,120 @@
       </w:pPr>
     </w:lvl>
   </w:abstractNum>
-  <w:abstractNum w:abstractNumId="21" w15:restartNumberingAfterBreak="0">
+  <w:abstractNum w:abstractNumId="24" w15:restartNumberingAfterBreak="0">
+    <w:nsid w:val="69E41464"/>
+    <w:multiLevelType w:val="hybridMultilevel"/>
+    <w:tmpl w:val="F5FA40B6"/>
+    <w:lvl w:ilvl="0" w:tplc="04070001">
+      <w:start w:val="1"/>
+      <w:numFmt w:val="bullet"/>
+      <w:lvlText w:val=""/>
+      <w:lvlJc w:val="left"/>
+      <w:pPr>
+        <w:ind w:left="720" w:hanging="360"/>
+      </w:pPr>
+      <w:rPr>
+        <w:rFonts w:ascii="Symbol" w:hAnsi="Symbol" w:hint="default"/>
+      </w:rPr>
+    </w:lvl>
+    <w:lvl w:ilvl="1" w:tplc="04070003" w:tentative="1">
+      <w:start w:val="1"/>
+      <w:numFmt w:val="bullet"/>
+      <w:lvlText w:val="o"/>
+      <w:lvlJc w:val="left"/>
+      <w:pPr>
+        <w:ind w:left="1440" w:hanging="360"/>
+      </w:pPr>
+      <w:rPr>
+        <w:rFonts w:ascii="Courier New" w:hAnsi="Courier New" w:cs="Courier New" w:hint="default"/>
+      </w:rPr>
+    </w:lvl>
+    <w:lvl w:ilvl="2" w:tplc="04070005" w:tentative="1">
+      <w:start w:val="1"/>
+      <w:numFmt w:val="bullet"/>
+      <w:lvlText w:val=""/>
+      <w:lvlJc w:val="left"/>
+      <w:pPr>
+        <w:ind w:left="2160" w:hanging="360"/>
+      </w:pPr>
+      <w:rPr>
+        <w:rFonts w:ascii="Wingdings" w:hAnsi="Wingdings" w:hint="default"/>
+      </w:rPr>
+    </w:lvl>
+    <w:lvl w:ilvl="3" w:tplc="04070001" w:tentative="1">
+      <w:start w:val="1"/>
+      <w:numFmt w:val="bullet"/>
+      <w:lvlText w:val=""/>
+      <w:lvlJc w:val="left"/>
+      <w:pPr>
+        <w:ind w:left="2880" w:hanging="360"/>
+      </w:pPr>
+      <w:rPr>
+        <w:rFonts w:ascii="Symbol" w:hAnsi="Symbol" w:hint="default"/>
+      </w:rPr>
+    </w:lvl>
+    <w:lvl w:ilvl="4" w:tplc="04070003" w:tentative="1">
+      <w:start w:val="1"/>
+      <w:numFmt w:val="bullet"/>
+      <w:lvlText w:val="o"/>
+      <w:lvlJc w:val="left"/>
+      <w:pPr>
+        <w:ind w:left="3600" w:hanging="360"/>
+      </w:pPr>
+      <w:rPr>
+        <w:rFonts w:ascii="Courier New" w:hAnsi="Courier New" w:cs="Courier New" w:hint="default"/>
+      </w:rPr>
+    </w:lvl>
+    <w:lvl w:ilvl="5" w:tplc="04070005" w:tentative="1">
+      <w:start w:val="1"/>
+      <w:numFmt w:val="bullet"/>
+      <w:lvlText w:val=""/>
+      <w:lvlJc w:val="left"/>
+      <w:pPr>
+        <w:ind w:left="4320" w:hanging="360"/>
+      </w:pPr>
+      <w:rPr>
+        <w:rFonts w:ascii="Wingdings" w:hAnsi="Wingdings" w:hint="default"/>
+      </w:rPr>
+    </w:lvl>
+    <w:lvl w:ilvl="6" w:tplc="04070001" w:tentative="1">
+      <w:start w:val="1"/>
+      <w:numFmt w:val="bullet"/>
+      <w:lvlText w:val=""/>
+      <w:lvlJc w:val="left"/>
+      <w:pPr>
+        <w:ind w:left="5040" w:hanging="360"/>
+      </w:pPr>
+      <w:rPr>
+        <w:rFonts w:ascii="Symbol" w:hAnsi="Symbol" w:hint="default"/>
+      </w:rPr>
+    </w:lvl>
+    <w:lvl w:ilvl="7" w:tplc="04070003" w:tentative="1">
+      <w:start w:val="1"/>
+      <w:numFmt w:val="bullet"/>
+      <w:lvlText w:val="o"/>
+      <w:lvlJc w:val="left"/>
+      <w:pPr>
+        <w:ind w:left="5760" w:hanging="360"/>
+      </w:pPr>
+      <w:rPr>
+        <w:rFonts w:ascii="Courier New" w:hAnsi="Courier New" w:cs="Courier New" w:hint="default"/>
+      </w:rPr>
+    </w:lvl>
+    <w:lvl w:ilvl="8" w:tplc="04070005" w:tentative="1">
+      <w:start w:val="1"/>
+      <w:numFmt w:val="bullet"/>
+      <w:lvlText w:val=""/>
+      <w:lvlJc w:val="left"/>
+      <w:pPr>
+        <w:ind w:left="6480" w:hanging="360"/>
+      </w:pPr>
+      <w:rPr>
+        <w:rFonts w:ascii="Wingdings" w:hAnsi="Wingdings" w:hint="default"/>
+      </w:rPr>
+    </w:lvl>
+  </w:abstractNum>
+  <w:abstractNum w:abstractNumId="25" w15:restartNumberingAfterBreak="0">
     <w:nsid w:val="6B0B422E"/>
     <w:multiLevelType w:val="hybridMultilevel"/>
     <w:tmpl w:val="A6B893C8"/>
@@ -17956,7 +19125,7 @@
       </w:pPr>
     </w:lvl>
   </w:abstractNum>
-  <w:abstractNum w:abstractNumId="22" w15:restartNumberingAfterBreak="0">
+  <w:abstractNum w:abstractNumId="26" w15:restartNumberingAfterBreak="0">
     <w:nsid w:val="730F6905"/>
     <w:multiLevelType w:val="hybridMultilevel"/>
     <w:tmpl w:val="AB846A68"/>
@@ -18045,7 +19214,120 @@
       </w:pPr>
     </w:lvl>
   </w:abstractNum>
-  <w:abstractNum w:abstractNumId="23" w15:restartNumberingAfterBreak="0">
+  <w:abstractNum w:abstractNumId="27" w15:restartNumberingAfterBreak="0">
+    <w:nsid w:val="74AA6D94"/>
+    <w:multiLevelType w:val="hybridMultilevel"/>
+    <w:tmpl w:val="2EC249F4"/>
+    <w:lvl w:ilvl="0" w:tplc="04070001">
+      <w:start w:val="1"/>
+      <w:numFmt w:val="bullet"/>
+      <w:lvlText w:val=""/>
+      <w:lvlJc w:val="left"/>
+      <w:pPr>
+        <w:ind w:left="720" w:hanging="360"/>
+      </w:pPr>
+      <w:rPr>
+        <w:rFonts w:ascii="Symbol" w:hAnsi="Symbol" w:hint="default"/>
+      </w:rPr>
+    </w:lvl>
+    <w:lvl w:ilvl="1" w:tplc="04070003" w:tentative="1">
+      <w:start w:val="1"/>
+      <w:numFmt w:val="bullet"/>
+      <w:lvlText w:val="o"/>
+      <w:lvlJc w:val="left"/>
+      <w:pPr>
+        <w:ind w:left="1440" w:hanging="360"/>
+      </w:pPr>
+      <w:rPr>
+        <w:rFonts w:ascii="Courier New" w:hAnsi="Courier New" w:cs="Courier New" w:hint="default"/>
+      </w:rPr>
+    </w:lvl>
+    <w:lvl w:ilvl="2" w:tplc="04070005" w:tentative="1">
+      <w:start w:val="1"/>
+      <w:numFmt w:val="bullet"/>
+      <w:lvlText w:val=""/>
+      <w:lvlJc w:val="left"/>
+      <w:pPr>
+        <w:ind w:left="2160" w:hanging="360"/>
+      </w:pPr>
+      <w:rPr>
+        <w:rFonts w:ascii="Wingdings" w:hAnsi="Wingdings" w:hint="default"/>
+      </w:rPr>
+    </w:lvl>
+    <w:lvl w:ilvl="3" w:tplc="04070001" w:tentative="1">
+      <w:start w:val="1"/>
+      <w:numFmt w:val="bullet"/>
+      <w:lvlText w:val=""/>
+      <w:lvlJc w:val="left"/>
+      <w:pPr>
+        <w:ind w:left="2880" w:hanging="360"/>
+      </w:pPr>
+      <w:rPr>
+        <w:rFonts w:ascii="Symbol" w:hAnsi="Symbol" w:hint="default"/>
+      </w:rPr>
+    </w:lvl>
+    <w:lvl w:ilvl="4" w:tplc="04070003" w:tentative="1">
+      <w:start w:val="1"/>
+      <w:numFmt w:val="bullet"/>
+      <w:lvlText w:val="o"/>
+      <w:lvlJc w:val="left"/>
+      <w:pPr>
+        <w:ind w:left="3600" w:hanging="360"/>
+      </w:pPr>
+      <w:rPr>
+        <w:rFonts w:ascii="Courier New" w:hAnsi="Courier New" w:cs="Courier New" w:hint="default"/>
+      </w:rPr>
+    </w:lvl>
+    <w:lvl w:ilvl="5" w:tplc="04070005" w:tentative="1">
+      <w:start w:val="1"/>
+      <w:numFmt w:val="bullet"/>
+      <w:lvlText w:val=""/>
+      <w:lvlJc w:val="left"/>
+      <w:pPr>
+        <w:ind w:left="4320" w:hanging="360"/>
+      </w:pPr>
+      <w:rPr>
+        <w:rFonts w:ascii="Wingdings" w:hAnsi="Wingdings" w:hint="default"/>
+      </w:rPr>
+    </w:lvl>
+    <w:lvl w:ilvl="6" w:tplc="04070001" w:tentative="1">
+      <w:start w:val="1"/>
+      <w:numFmt w:val="bullet"/>
+      <w:lvlText w:val=""/>
+      <w:lvlJc w:val="left"/>
+      <w:pPr>
+        <w:ind w:left="5040" w:hanging="360"/>
+      </w:pPr>
+      <w:rPr>
+        <w:rFonts w:ascii="Symbol" w:hAnsi="Symbol" w:hint="default"/>
+      </w:rPr>
+    </w:lvl>
+    <w:lvl w:ilvl="7" w:tplc="04070003" w:tentative="1">
+      <w:start w:val="1"/>
+      <w:numFmt w:val="bullet"/>
+      <w:lvlText w:val="o"/>
+      <w:lvlJc w:val="left"/>
+      <w:pPr>
+        <w:ind w:left="5760" w:hanging="360"/>
+      </w:pPr>
+      <w:rPr>
+        <w:rFonts w:ascii="Courier New" w:hAnsi="Courier New" w:cs="Courier New" w:hint="default"/>
+      </w:rPr>
+    </w:lvl>
+    <w:lvl w:ilvl="8" w:tplc="04070005" w:tentative="1">
+      <w:start w:val="1"/>
+      <w:numFmt w:val="bullet"/>
+      <w:lvlText w:val=""/>
+      <w:lvlJc w:val="left"/>
+      <w:pPr>
+        <w:ind w:left="6480" w:hanging="360"/>
+      </w:pPr>
+      <w:rPr>
+        <w:rFonts w:ascii="Wingdings" w:hAnsi="Wingdings" w:hint="default"/>
+      </w:rPr>
+    </w:lvl>
+  </w:abstractNum>
+  <w:abstractNum w:abstractNumId="28" w15:restartNumberingAfterBreak="0">
     <w:nsid w:val="7BDA2DE8"/>
     <w:multiLevelType w:val="hybridMultilevel"/>
     <w:tmpl w:val="C2A279EA"/>
@@ -18158,7 +19440,7 @@
       </w:rPr>
     </w:lvl>
   </w:abstractNum>
-  <w:abstractNum w:abstractNumId="24" w15:restartNumberingAfterBreak="0">
+  <w:abstractNum w:abstractNumId="29" w15:restartNumberingAfterBreak="0">
     <w:nsid w:val="7E6A7D7D"/>
     <w:multiLevelType w:val="hybridMultilevel"/>
     <w:tmpl w:val="D3ECA956"/>
@@ -18271,7 +19553,7 @@
       </w:rPr>
     </w:lvl>
   </w:abstractNum>
-  <w:abstractNum w:abstractNumId="25" w15:restartNumberingAfterBreak="0">
+  <w:abstractNum w:abstractNumId="30" w15:restartNumberingAfterBreak="0">
     <w:nsid w:val="7E7D5F42"/>
     <w:multiLevelType w:val="hybridMultilevel"/>
     <w:tmpl w:val="4AF87946"/>
@@ -18361,52 +19643,52 @@
     </w:lvl>
   </w:abstractNum>
   <w:num w:numId="1">
-    <w:abstractNumId w:val="6"/>
+    <w:abstractNumId w:val="8"/>
   </w:num>
   <w:num w:numId="2">
-    <w:abstractNumId w:val="21"/>
+    <w:abstractNumId w:val="25"/>
   </w:num>
   <w:num w:numId="3">
-    <w:abstractNumId w:val="9"/>
+    <w:abstractNumId w:val="11"/>
   </w:num>
   <w:num w:numId="4">
-    <w:abstractNumId w:val="14"/>
+    <w:abstractNumId w:val="16"/>
   </w:num>
   <w:num w:numId="5">
-    <w:abstractNumId w:val="11"/>
+    <w:abstractNumId w:val="13"/>
   </w:num>
   <w:num w:numId="6">
     <w:abstractNumId w:val="2"/>
   </w:num>
   <w:num w:numId="7">
-    <w:abstractNumId w:val="20"/>
+    <w:abstractNumId w:val="23"/>
   </w:num>
   <w:num w:numId="8">
     <w:abstractNumId w:val="1"/>
   </w:num>
   <w:num w:numId="9">
-    <w:abstractNumId w:val="22"/>
+    <w:abstractNumId w:val="26"/>
   </w:num>
   <w:num w:numId="10">
-    <w:abstractNumId w:val="25"/>
+    <w:abstractNumId w:val="30"/>
   </w:num>
   <w:num w:numId="11">
-    <w:abstractNumId w:val="17"/>
+    <w:abstractNumId w:val="19"/>
   </w:num>
   <w:num w:numId="12">
-    <w:abstractNumId w:val="15"/>
+    <w:abstractNumId w:val="17"/>
   </w:num>
   <w:num w:numId="13">
     <w:abstractNumId w:val="0"/>
   </w:num>
   <w:num w:numId="14">
-    <w:abstractNumId w:val="7"/>
+    <w:abstractNumId w:val="9"/>
   </w:num>
   <w:num w:numId="15">
-    <w:abstractNumId w:val="16"/>
+    <w:abstractNumId w:val="18"/>
   </w:num>
   <w:num w:numId="16">
-    <w:abstractNumId w:val="18"/>
+    <w:abstractNumId w:val="21"/>
   </w:num>
   <w:num w:numId="17">
     <w:abstractNumId w:val="3"/>
@@ -18415,28 +19697,43 @@
     <w:abstractNumId w:val="4"/>
   </w:num>
   <w:num w:numId="19">
-    <w:abstractNumId w:val="19"/>
+    <w:abstractNumId w:val="22"/>
   </w:num>
   <w:num w:numId="20">
-    <w:abstractNumId w:val="13"/>
+    <w:abstractNumId w:val="15"/>
   </w:num>
   <w:num w:numId="21">
+    <w:abstractNumId w:val="7"/>
+  </w:num>
+  <w:num w:numId="22">
+    <w:abstractNumId w:val="14"/>
+  </w:num>
+  <w:num w:numId="23">
+    <w:abstractNumId w:val="12"/>
+  </w:num>
+  <w:num w:numId="24">
+    <w:abstractNumId w:val="10"/>
+  </w:num>
+  <w:num w:numId="25">
+    <w:abstractNumId w:val="29"/>
+  </w:num>
+  <w:num w:numId="26">
+    <w:abstractNumId w:val="28"/>
+  </w:num>
+  <w:num w:numId="27">
+    <w:abstractNumId w:val="6"/>
+  </w:num>
+  <w:num w:numId="28">
+    <w:abstractNumId w:val="20"/>
+  </w:num>
+  <w:num w:numId="29">
     <w:abstractNumId w:val="5"/>
   </w:num>
-  <w:num w:numId="22">
-    <w:abstractNumId w:val="12"/>
+  <w:num w:numId="30">
+    <w:abstractNumId w:val="27"/>
   </w:num>
-  <w:num w:numId="23">
-    <w:abstractNumId w:val="10"/>
-  </w:num>
-  <w:num w:numId="24">
-    <w:abstractNumId w:val="8"/>
-  </w:num>
-  <w:num w:numId="25">
+  <w:num w:numId="31">
     <w:abstractNumId w:val="24"/>
-  </w:num>
-  <w:num w:numId="26">
-    <w:abstractNumId w:val="23"/>
   </w:num>
 </w:numbering>
 </file>
@@ -18839,7 +20136,7 @@
   <w:style w:type="paragraph" w:default="1" w:styleId="Standard">
     <w:name w:val="Normal"/>
     <w:qFormat/>
-    <w:rsid w:val="002252CE"/>
+    <w:rsid w:val="0052266E"/>
     <w:pPr>
       <w:spacing w:line="360" w:lineRule="auto"/>
       <w:jc w:val="both"/>

</xml_diff>